<commit_message>
PMI301x_02_VN Done chapter 3
</commit_message>
<xml_diff>
--- a/PMI301x_02)VN_Quản_trị_dự_án_phần_mềm/OMI301x_02_VN_Quản_trị_dự_án_phần_mềm.docx
+++ b/PMI301x_02)VN_Quản_trị_dự_án_phần_mềm/OMI301x_02_VN_Quản_trị_dự_án_phần_mềm.docx
@@ -455,6 +455,7 @@
       <w:r>
         <w:rPr>
           <w:b/>
+          <w:noProof/>
         </w:rPr>
         <w:drawing>
           <wp:inline distT="0" distB="0" distL="0" distR="0" wp14:anchorId="7B554937" wp14:editId="1491AF09">
@@ -868,6 +869,9 @@
     </w:p>
     <w:p>
       <w:r>
+        <w:rPr>
+          <w:noProof/>
+        </w:rPr>
         <w:drawing>
           <wp:inline distT="0" distB="0" distL="0" distR="0" wp14:anchorId="088B45F2" wp14:editId="44AB610D">
             <wp:extent cx="7301132" cy="3515361"/>
@@ -1047,8 +1051,6 @@
       <w:r>
         <w:t>Năm lĩnh vực kiến thức bổ sung là phương tiện để đạt được các mục tiêu của dự án</w:t>
       </w:r>
-      <w:bookmarkStart w:id="0" w:name="_GoBack"/>
-      <w:bookmarkEnd w:id="0"/>
     </w:p>
     <w:p>
       <w:pPr>
@@ -1112,6 +1114,1303 @@
         </w:drawing>
       </w:r>
     </w:p>
+    <w:p>
+      <w:pPr>
+        <w:jc w:val="center"/>
+        <w:rPr>
+          <w:b/>
+        </w:rPr>
+      </w:pPr>
+      <w:r>
+        <w:rPr>
+          <w:b/>
+        </w:rPr>
+        <w:t xml:space="preserve">--------------- --------------- --------------- --------------- --------------- --------------- </w:t>
+      </w:r>
+    </w:p>
+    <w:p>
+      <w:pPr>
+        <w:jc w:val="center"/>
+        <w:rPr>
+          <w:b/>
+        </w:rPr>
+      </w:pPr>
+      <w:r>
+        <w:rPr>
+          <w:b/>
+        </w:rPr>
+        <w:t>Bài 2: quản lý dự án CNTT</w:t>
+      </w:r>
+    </w:p>
+    <w:p>
+      <w:r>
+        <w:t>Vòng đời của dự án phát triển phần mềm có thể được tách thành các giai đoạn như sau:</w:t>
+      </w:r>
+    </w:p>
+    <w:p>
+      <w:pPr>
+        <w:pStyle w:val="ListParagraph"/>
+        <w:numPr>
+          <w:ilvl w:val="0"/>
+          <w:numId w:val="8"/>
+        </w:numPr>
+      </w:pPr>
+      <w:r>
+        <w:t>Khởi đầu</w:t>
+      </w:r>
+      <w:r>
+        <w:t>: tập trung vào việc thu thập các yêu cầu và quản lý hợp đồng</w:t>
+      </w:r>
+    </w:p>
+    <w:p>
+      <w:pPr>
+        <w:pStyle w:val="ListParagraph"/>
+        <w:numPr>
+          <w:ilvl w:val="0"/>
+          <w:numId w:val="8"/>
+        </w:numPr>
+      </w:pPr>
+      <w:r>
+        <w:t>Định nghĩa: chủ yếu bao gồm đàm phán hợp đồng và phân tích các yêu cầu</w:t>
+      </w:r>
+    </w:p>
+    <w:p>
+      <w:pPr>
+        <w:pStyle w:val="ListParagraph"/>
+        <w:numPr>
+          <w:ilvl w:val="0"/>
+          <w:numId w:val="8"/>
+        </w:numPr>
+      </w:pPr>
+      <w:r>
+        <w:t>Giải pháp: thiết kế phần mềm (bao gồm kiến trúc, kỹ thuật, chi tiết và thiết kế CSDL … )</w:t>
+      </w:r>
+    </w:p>
+    <w:p>
+      <w:pPr>
+        <w:pStyle w:val="ListParagraph"/>
+        <w:numPr>
+          <w:ilvl w:val="0"/>
+          <w:numId w:val="8"/>
+        </w:numPr>
+      </w:pPr>
+      <w:r>
+        <w:t>Xây dựng: phát triển phần mềm, bao gồm lập trình, kiểm thử theo đơn vị, rà soát, kiểm tra hệ thống …</w:t>
+      </w:r>
+    </w:p>
+    <w:p>
+      <w:pPr>
+        <w:pStyle w:val="ListParagraph"/>
+        <w:numPr>
+          <w:ilvl w:val="0"/>
+          <w:numId w:val="8"/>
+        </w:numPr>
+      </w:pPr>
+      <w:r>
+        <w:t>Chuyển đổi: chuyển sản phẩm dự án cho khách hàng để kiểm thử trước khi bàn giao cho người dùng</w:t>
+      </w:r>
+    </w:p>
+    <w:p>
+      <w:pPr>
+        <w:pStyle w:val="ListParagraph"/>
+        <w:numPr>
+          <w:ilvl w:val="0"/>
+          <w:numId w:val="8"/>
+        </w:numPr>
+      </w:pPr>
+      <w:r>
+        <w:t>Kết thúc: bàn giao và đóng dự án</w:t>
+      </w:r>
+    </w:p>
+    <w:p>
+      <w:r>
+        <w:t>Đối với các dự án bảo trì, các giao Đoạn định nghĩa, Giái pháp và Xây dựng được hợp nhất với giai đoạn bảo gì. Trong giai đoạn này nhóm dự án sẽ nhận các lỗi phần mềm cũng như thay đổi đổi hoặc các yêu cầu hỗ trợ xử lý các yêu cầu đó.</w:t>
+      </w:r>
+    </w:p>
+    <w:p>
+      <w:pPr>
+        <w:jc w:val="center"/>
+        <w:rPr>
+          <w:b/>
+        </w:rPr>
+      </w:pPr>
+      <w:r>
+        <w:rPr>
+          <w:b/>
+        </w:rPr>
+        <w:t>Cách trở thành quản lý dự án CNTT</w:t>
+      </w:r>
+    </w:p>
+    <w:p>
+      <w:r>
+        <w:t>Một người quản lý dự án CNTT có thể là một người xuất than từ ngành CNTT hoặc cũng có thể không phải. Tuy nhiên họ cần đáp ứng các yêu cầu của công việc như:</w:t>
+      </w:r>
+    </w:p>
+    <w:p>
+      <w:pPr>
+        <w:pStyle w:val="ListParagraph"/>
+        <w:numPr>
+          <w:ilvl w:val="0"/>
+          <w:numId w:val="9"/>
+        </w:numPr>
+      </w:pPr>
+      <w:r>
+        <w:t>Giám sát quy trình, lập kế hoạch, thực thi phân quyền và có trách nhiệm</w:t>
+      </w:r>
+    </w:p>
+    <w:p>
+      <w:pPr>
+        <w:pStyle w:val="ListParagraph"/>
+        <w:numPr>
+          <w:ilvl w:val="0"/>
+          <w:numId w:val="9"/>
+        </w:numPr>
+      </w:pPr>
+      <w:r>
+        <w:t>Có khả năng về quản lý và hiểu biết công nghệ</w:t>
+      </w:r>
+    </w:p>
+    <w:p>
+      <w:pPr>
+        <w:pStyle w:val="ListParagraph"/>
+        <w:numPr>
+          <w:ilvl w:val="0"/>
+          <w:numId w:val="9"/>
+        </w:numPr>
+      </w:pPr>
+      <w:r>
+        <w:t>Có thể phân tích thông tin</w:t>
+      </w:r>
+    </w:p>
+    <w:p>
+      <w:pPr>
+        <w:pStyle w:val="ListParagraph"/>
+        <w:numPr>
+          <w:ilvl w:val="0"/>
+          <w:numId w:val="9"/>
+        </w:numPr>
+      </w:pPr>
+      <w:r>
+        <w:t>Khả năng giao tiếp, tuyền đạt thông tin tốt</w:t>
+      </w:r>
+    </w:p>
+    <w:p>
+      <w:pPr>
+        <w:pStyle w:val="ListParagraph"/>
+        <w:numPr>
+          <w:ilvl w:val="0"/>
+          <w:numId w:val="9"/>
+        </w:numPr>
+      </w:pPr>
+      <w:r>
+        <w:t xml:space="preserve">Xác định vai trò của thành viên, giải quyết các vấn đề phát sinh </w:t>
+      </w:r>
+    </w:p>
+    <w:p>
+      <w:pPr>
+        <w:pStyle w:val="ListParagraph"/>
+        <w:numPr>
+          <w:ilvl w:val="0"/>
+          <w:numId w:val="9"/>
+        </w:numPr>
+      </w:pPr>
+      <w:r>
+        <w:t>Có hiểu biết nhất định về các công cụ quản lý dự án</w:t>
+      </w:r>
+    </w:p>
+    <w:p>
+      <w:pPr>
+        <w:jc w:val="center"/>
+        <w:rPr>
+          <w:b/>
+        </w:rPr>
+      </w:pPr>
+      <w:r>
+        <w:rPr>
+          <w:b/>
+        </w:rPr>
+        <w:t xml:space="preserve">--------------- --------------- --------------- --------------- --------------- --------------- </w:t>
+      </w:r>
+    </w:p>
+    <w:p>
+      <w:pPr>
+        <w:jc w:val="center"/>
+        <w:rPr>
+          <w:b/>
+        </w:rPr>
+      </w:pPr>
+      <w:r>
+        <w:rPr>
+          <w:b/>
+        </w:rPr>
+        <w:t>Bài 3: các giai đoạn của dự án &amp; bắt đầu dự án</w:t>
+      </w:r>
+    </w:p>
+    <w:p>
+      <w:r>
+        <w:t>Chúng ta đã biết mỗi dự án là duy nhất với mục tiêu, thời gian và chi phí riêng, và người quản lý sẽ chịu trách nhiệm lãnh đạo nhóm dự án để đạt được các mục tiêu của dự án</w:t>
+      </w:r>
+    </w:p>
+    <w:p>
+      <w:r>
+        <w:t xml:space="preserve">Tuy nhiên các dự án phát triển từ đầu </w:t>
+      </w:r>
+      <w:r>
+        <w:sym w:font="Wingdings" w:char="F0E8"/>
+      </w:r>
+      <w:r>
+        <w:t xml:space="preserve"> cuối theo một tiêu chuẩn chung, PMI (viện quản lý dự án) đã xác định 5 nhóm quy trình quản lý dự án:</w:t>
+      </w:r>
+    </w:p>
+    <w:p>
+      <w:pPr>
+        <w:pStyle w:val="ListParagraph"/>
+        <w:numPr>
+          <w:ilvl w:val="0"/>
+          <w:numId w:val="10"/>
+        </w:numPr>
+      </w:pPr>
+      <w:r>
+        <w:t>Nhóm quy trình khởi tạo</w:t>
+      </w:r>
+    </w:p>
+    <w:p>
+      <w:pPr>
+        <w:pStyle w:val="ListParagraph"/>
+        <w:numPr>
+          <w:ilvl w:val="1"/>
+          <w:numId w:val="10"/>
+        </w:numPr>
+      </w:pPr>
+      <w:r>
+        <w:t>Xác định mục tiêu tổng thể, ngân sách và khung thời gian</w:t>
+      </w:r>
+    </w:p>
+    <w:p>
+      <w:pPr>
+        <w:pStyle w:val="ListParagraph"/>
+        <w:numPr>
+          <w:ilvl w:val="1"/>
+          <w:numId w:val="10"/>
+        </w:numPr>
+      </w:pPr>
+      <w:r>
+        <w:lastRenderedPageBreak/>
+        <w:t>Đầu ra của quá trình này là đề án kinh doanh dự án, chính thức cho phép ra đời một dự án và lựa chọn người quản lý dự án</w:t>
+      </w:r>
+    </w:p>
+    <w:p>
+      <w:pPr>
+        <w:pStyle w:val="ListParagraph"/>
+        <w:numPr>
+          <w:ilvl w:val="0"/>
+          <w:numId w:val="10"/>
+        </w:numPr>
+      </w:pPr>
+      <w:r>
+        <w:t>Nhóm quy trình lập kế hoạch:</w:t>
+      </w:r>
+    </w:p>
+    <w:p>
+      <w:pPr>
+        <w:pStyle w:val="ListParagraph"/>
+        <w:numPr>
+          <w:ilvl w:val="1"/>
+          <w:numId w:val="10"/>
+        </w:numPr>
+      </w:pPr>
+      <w:r>
+        <w:t>Đây là quy trình mà người quản lý dự án thiết lập phạm vi của dự án, tinh chỉnh các mục tiêu, ước tính và</w:t>
+      </w:r>
+      <w:r>
+        <w:t xml:space="preserve"> xác định các nguồn lực và rủi ro. Đầu ra của quy trình này là kế hoạch quản lý dự án, bao gồm:</w:t>
+      </w:r>
+    </w:p>
+    <w:p>
+      <w:pPr>
+        <w:pStyle w:val="ListParagraph"/>
+        <w:numPr>
+          <w:ilvl w:val="2"/>
+          <w:numId w:val="10"/>
+        </w:numPr>
+      </w:pPr>
+      <w:r>
+        <w:t>Phạm vi dự án</w:t>
+      </w:r>
+    </w:p>
+    <w:p>
+      <w:pPr>
+        <w:pStyle w:val="ListParagraph"/>
+        <w:numPr>
+          <w:ilvl w:val="2"/>
+          <w:numId w:val="10"/>
+        </w:numPr>
+      </w:pPr>
+      <w:r>
+        <w:t>Các hoạt động cần thực hiện để tạo ra sản phẩm của dự án</w:t>
+      </w:r>
+    </w:p>
+    <w:p>
+      <w:pPr>
+        <w:pStyle w:val="ListParagraph"/>
+        <w:numPr>
+          <w:ilvl w:val="2"/>
+          <w:numId w:val="10"/>
+        </w:numPr>
+      </w:pPr>
+      <w:r>
+        <w:t>Lịch trình và thời gian cho từng hoạt động</w:t>
+      </w:r>
+    </w:p>
+    <w:p>
+      <w:pPr>
+        <w:pStyle w:val="ListParagraph"/>
+        <w:numPr>
+          <w:ilvl w:val="2"/>
+          <w:numId w:val="10"/>
+        </w:numPr>
+      </w:pPr>
+      <w:r>
+        <w:t>Ngân sách bắt buộc</w:t>
+      </w:r>
+    </w:p>
+    <w:p>
+      <w:pPr>
+        <w:pStyle w:val="ListParagraph"/>
+        <w:numPr>
+          <w:ilvl w:val="1"/>
+          <w:numId w:val="10"/>
+        </w:numPr>
+      </w:pPr>
+      <w:r>
+        <w:t>Các kế hoạch phải toàn diện, chi tiết và thực tế</w:t>
+      </w:r>
+    </w:p>
+    <w:p>
+      <w:pPr>
+        <w:pStyle w:val="ListParagraph"/>
+        <w:numPr>
+          <w:ilvl w:val="0"/>
+          <w:numId w:val="10"/>
+        </w:numPr>
+      </w:pPr>
+      <w:r>
+        <w:t>Nhóm quy trình thực hiện:</w:t>
+      </w:r>
+    </w:p>
+    <w:p>
+      <w:pPr>
+        <w:pStyle w:val="ListParagraph"/>
+        <w:numPr>
+          <w:ilvl w:val="1"/>
+          <w:numId w:val="10"/>
+        </w:numPr>
+      </w:pPr>
+      <w:r>
+        <w:t>Là quy trình được thực hiện bởi nhóm dự án để tạo ra các sản phẩm có thể đáp ứng được yêu cầu của dự án</w:t>
+      </w:r>
+    </w:p>
+    <w:p>
+      <w:pPr>
+        <w:pStyle w:val="ListParagraph"/>
+        <w:numPr>
+          <w:ilvl w:val="0"/>
+          <w:numId w:val="10"/>
+        </w:numPr>
+      </w:pPr>
+      <w:r>
+        <w:t xml:space="preserve">Nhóm quy trình giám sát và kiểm soát: </w:t>
+      </w:r>
+    </w:p>
+    <w:p>
+      <w:pPr>
+        <w:pStyle w:val="ListParagraph"/>
+        <w:numPr>
+          <w:ilvl w:val="1"/>
+          <w:numId w:val="10"/>
+        </w:numPr>
+      </w:pPr>
+      <w:r>
+        <w:t>Chạy song song với thực thi.</w:t>
+      </w:r>
+    </w:p>
+    <w:p>
+      <w:pPr>
+        <w:pStyle w:val="ListParagraph"/>
+        <w:numPr>
+          <w:ilvl w:val="1"/>
+          <w:numId w:val="10"/>
+        </w:numPr>
+      </w:pPr>
+      <w:r>
+        <w:t>Người QLDA sẽ theo dõi tiến độ, khung thời gian, ngân sách các hoạt động được đề cập trong kế hoạch dự án</w:t>
+      </w:r>
+    </w:p>
+    <w:p>
+      <w:pPr>
+        <w:pStyle w:val="ListParagraph"/>
+        <w:numPr>
+          <w:ilvl w:val="1"/>
+          <w:numId w:val="10"/>
+        </w:numPr>
+      </w:pPr>
+      <w:r>
+        <w:t>Nếu có sự chậm trễ hoặc khoảng trống, QLDA sẽ phải xác định và thực hiện khắc phục</w:t>
+      </w:r>
+    </w:p>
+    <w:p>
+      <w:pPr>
+        <w:pStyle w:val="ListParagraph"/>
+        <w:numPr>
+          <w:ilvl w:val="0"/>
+          <w:numId w:val="10"/>
+        </w:numPr>
+      </w:pPr>
+      <w:r>
+        <w:t>Nhóm quy trình đóng dự án:</w:t>
+      </w:r>
+    </w:p>
+    <w:p>
+      <w:pPr>
+        <w:pStyle w:val="ListParagraph"/>
+        <w:numPr>
+          <w:ilvl w:val="1"/>
+          <w:numId w:val="10"/>
+        </w:numPr>
+      </w:pPr>
+      <w:r>
+        <w:t>Giai đoạn mà QLDA chính thức hoàn thành dự án sau khi nhận được phê duyệt chính thức và quyết định kết thúc từ nhà tài trợ hoặc cấp trên</w:t>
+      </w:r>
+    </w:p>
+    <w:p>
+      <w:pPr>
+        <w:pStyle w:val="ListParagraph"/>
+        <w:numPr>
+          <w:ilvl w:val="1"/>
+          <w:numId w:val="10"/>
+        </w:numPr>
+      </w:pPr>
+      <w:r>
+        <w:t>Thảo luận với nhóm dự án và các bên liên quan để rút kinh nghiệm</w:t>
+      </w:r>
+    </w:p>
+    <w:p>
+      <w:pPr>
+        <w:jc w:val="center"/>
+        <w:rPr>
+          <w:b/>
+        </w:rPr>
+      </w:pPr>
+    </w:p>
+    <w:p>
+      <w:pPr>
+        <w:jc w:val="center"/>
+        <w:rPr>
+          <w:b/>
+        </w:rPr>
+      </w:pPr>
+      <w:r>
+        <w:rPr>
+          <w:b/>
+        </w:rPr>
+        <w:t>Giai đoạn khởi động là gì? Xác định mục tiêu dự án</w:t>
+      </w:r>
+    </w:p>
+    <w:p>
+      <w:r>
+        <w:t>Giai đoạn này bắt đầu bằng một ý tưởng hoặc một nhu cầu mà tổ chức cần đến. Người xác định nhu cầu đó chính là các nhà đầu tư hoặc nhà tài trợ của dự án. Trách nhiệm của họ là xác định tính khả thi của dự án và lựa chọn oa PM cho đự án</w:t>
+      </w:r>
+    </w:p>
+    <w:p>
+      <w:pPr>
+        <w:rPr>
+          <w:b/>
+        </w:rPr>
+      </w:pPr>
+      <w:r>
+        <w:rPr>
+          <w:b/>
+        </w:rPr>
+        <w:t>Một dự án</w:t>
+      </w:r>
+    </w:p>
+    <w:p>
+      <w:pPr>
+        <w:pStyle w:val="ListParagraph"/>
+        <w:numPr>
+          <w:ilvl w:val="0"/>
+          <w:numId w:val="11"/>
+        </w:numPr>
+        <w:rPr>
+          <w:b/>
+        </w:rPr>
+      </w:pPr>
+      <w:r>
+        <w:t>Là một nỗ lực tạm thời trên cơ sở được thống nhất, lên kế hoạch và thực thi để đạt được mục tiêu cụ thể</w:t>
+      </w:r>
+    </w:p>
+    <w:p>
+      <w:pPr>
+        <w:pStyle w:val="ListParagraph"/>
+        <w:numPr>
+          <w:ilvl w:val="0"/>
+          <w:numId w:val="11"/>
+        </w:numPr>
+        <w:rPr>
+          <w:b/>
+        </w:rPr>
+      </w:pPr>
+      <w:r>
+        <w:t>Xuất phát từ nhu cầu, ví dụ như nhu cầu thị trường, nhu cầu tổ chức …</w:t>
+      </w:r>
+    </w:p>
+    <w:p>
+      <w:pPr>
+        <w:pStyle w:val="ListParagraph"/>
+        <w:numPr>
+          <w:ilvl w:val="0"/>
+          <w:numId w:val="11"/>
+        </w:numPr>
+        <w:rPr>
+          <w:b/>
+        </w:rPr>
+      </w:pPr>
+      <w:r>
+        <w:t>Đem lại lợi ích cho tổ chức</w:t>
+      </w:r>
+    </w:p>
+    <w:p>
+      <w:pPr>
+        <w:pStyle w:val="ListParagraph"/>
+        <w:numPr>
+          <w:ilvl w:val="0"/>
+          <w:numId w:val="11"/>
+        </w:numPr>
+        <w:rPr>
+          <w:b/>
+        </w:rPr>
+      </w:pPr>
+      <w:r>
+        <w:t>Phù hợp với các chiến lược của tổ chức</w:t>
+      </w:r>
+    </w:p>
+    <w:p>
+      <w:pPr>
+        <w:rPr>
+          <w:b/>
+        </w:rPr>
+      </w:pPr>
+      <w:r>
+        <w:rPr>
+          <w:b/>
+        </w:rPr>
+        <w:t>Nhà tài trợ dự án</w:t>
+      </w:r>
+    </w:p>
+    <w:p>
+      <w:pPr>
+        <w:pStyle w:val="ListParagraph"/>
+        <w:numPr>
+          <w:ilvl w:val="0"/>
+          <w:numId w:val="12"/>
+        </w:numPr>
+        <w:rPr>
+          <w:b/>
+        </w:rPr>
+      </w:pPr>
+      <w:r>
+        <w:t>Chỉ ra nhu cầu</w:t>
+      </w:r>
+    </w:p>
+    <w:p>
+      <w:pPr>
+        <w:pStyle w:val="ListParagraph"/>
+        <w:numPr>
+          <w:ilvl w:val="0"/>
+          <w:numId w:val="12"/>
+        </w:numPr>
+        <w:rPr>
+          <w:b/>
+        </w:rPr>
+      </w:pPr>
+      <w:r>
+        <w:t>Quyết định tính khả thi</w:t>
+      </w:r>
+    </w:p>
+    <w:p>
+      <w:pPr>
+        <w:pStyle w:val="ListParagraph"/>
+        <w:numPr>
+          <w:ilvl w:val="0"/>
+          <w:numId w:val="12"/>
+        </w:numPr>
+        <w:rPr>
+          <w:b/>
+        </w:rPr>
+      </w:pPr>
+      <w:r>
+        <w:t>Xác định các nguồn lực sẵn có</w:t>
+      </w:r>
+    </w:p>
+    <w:p>
+      <w:pPr>
+        <w:pStyle w:val="ListParagraph"/>
+        <w:numPr>
+          <w:ilvl w:val="0"/>
+          <w:numId w:val="12"/>
+        </w:numPr>
+        <w:rPr>
+          <w:b/>
+        </w:rPr>
+      </w:pPr>
+      <w:r>
+        <w:t>Xác định rằng dự án sẽ đem lại kết quả như mong đợi</w:t>
+      </w:r>
+    </w:p>
+    <w:p>
+      <w:pPr>
+        <w:pStyle w:val="ListParagraph"/>
+        <w:numPr>
+          <w:ilvl w:val="0"/>
+          <w:numId w:val="12"/>
+        </w:numPr>
+        <w:rPr>
+          <w:b/>
+        </w:rPr>
+      </w:pPr>
+      <w:r>
+        <w:t>Chỉ định PM</w:t>
+      </w:r>
+    </w:p>
+    <w:p>
+      <w:pPr>
+        <w:rPr>
+          <w:b/>
+        </w:rPr>
+      </w:pPr>
+      <w:r>
+        <w:rPr>
+          <w:b/>
+        </w:rPr>
+        <w:t xml:space="preserve">Chúng ta có thể có mục tiêu phải hoàn thành, nhưng phải đặt câu hỏi: vậy có cần một dự án để hoàn thành mục tiêu đo hay không? </w:t>
+      </w:r>
+    </w:p>
+    <w:p>
+      <w:pPr>
+        <w:jc w:val="center"/>
+        <w:rPr>
+          <w:b/>
+        </w:rPr>
+      </w:pPr>
+      <w:r>
+        <w:rPr>
+          <w:b/>
+        </w:rPr>
+        <w:t>Đề án kinh doanh gồm những gì</w:t>
+      </w:r>
+    </w:p>
+    <w:p>
+      <w:r>
+        <w:t>Ban lãnh đạo sẽ xem xét và phê duyệt dự án dựa vào việc dự án đó có xứng đáng với thời gian và nguồn lực hay không dựa vào bản đề xuất kinh doanh của bạn. Bản đề xuất cần:</w:t>
+      </w:r>
+    </w:p>
+    <w:p>
+      <w:pPr>
+        <w:pStyle w:val="ListParagraph"/>
+        <w:numPr>
+          <w:ilvl w:val="0"/>
+          <w:numId w:val="4"/>
+        </w:numPr>
+      </w:pPr>
+      <w:r>
+        <w:t>Giải thích mục tiêu của dự án sẽ đem lại lợi ích như thế nào?</w:t>
+      </w:r>
+    </w:p>
+    <w:p>
+      <w:pPr>
+        <w:pStyle w:val="ListParagraph"/>
+        <w:numPr>
+          <w:ilvl w:val="0"/>
+          <w:numId w:val="4"/>
+        </w:numPr>
+      </w:pPr>
+      <w:r>
+        <w:t>Tính toán chi phí và nguồn lực cần dùng</w:t>
+      </w:r>
+    </w:p>
+    <w:p>
+      <w:r>
+        <w:t>Đề án KD:</w:t>
+      </w:r>
+    </w:p>
+    <w:p>
+      <w:pPr>
+        <w:pStyle w:val="ListParagraph"/>
+        <w:numPr>
+          <w:ilvl w:val="0"/>
+          <w:numId w:val="14"/>
+        </w:numPr>
+      </w:pPr>
+      <w:r>
+        <w:t>Liệt kê được rõ các mục tiêu của dự án và giải thích kỹ các mục tiêu của dự án đem lại lợi ích gì</w:t>
+      </w:r>
+    </w:p>
+    <w:p>
+      <w:pPr>
+        <w:pStyle w:val="ListParagraph"/>
+        <w:numPr>
+          <w:ilvl w:val="0"/>
+          <w:numId w:val="14"/>
+        </w:numPr>
+      </w:pPr>
+      <w:r>
+        <w:t>Nghiên cứu tiềm năng mức độ khả thi để chứng minh dự án đáng giá với thời gian và tài nguyên của tổ chức (cần tính toán được chi phí, nguồn lực cần dùng)</w:t>
+      </w:r>
+    </w:p>
+    <w:p>
+      <w:pPr>
+        <w:pStyle w:val="ListParagraph"/>
+        <w:numPr>
+          <w:ilvl w:val="0"/>
+          <w:numId w:val="14"/>
+        </w:numPr>
+      </w:pPr>
+      <w:r>
+        <w:t>Do nhà tài trợ dự án và lãnh đạo cao cấp chuẩn bị. sau khi được chấp thuận, dự án sẽ chính thức được khởi động</w:t>
+      </w:r>
+    </w:p>
+    <w:p>
+      <w:pPr>
+        <w:jc w:val="center"/>
+        <w:rPr>
+          <w:b/>
+        </w:rPr>
+      </w:pPr>
+      <w:r>
+        <w:rPr>
+          <w:b/>
+        </w:rPr>
+        <w:lastRenderedPageBreak/>
+        <w:t>Nghiên cứu tính khả thi</w:t>
+      </w:r>
+    </w:p>
+    <w:p>
+      <w:r>
+        <w:t>Là một bài đánh giá mức độ thực tế của kế hoạch, được thực hiện sau khi cí đề án KD</w:t>
+      </w:r>
+    </w:p>
+    <w:p>
+      <w:pPr>
+        <w:rPr>
+          <w:b/>
+        </w:rPr>
+      </w:pPr>
+      <w:r>
+        <w:rPr>
+          <w:b/>
+        </w:rPr>
+        <w:t>Các</w:t>
+      </w:r>
+      <w:r>
+        <w:rPr>
+          <w:b/>
+        </w:rPr>
+        <w:t>h</w:t>
+      </w:r>
+      <w:r>
+        <w:rPr>
+          <w:b/>
+        </w:rPr>
+        <w:t xml:space="preserve"> </w:t>
+      </w:r>
+      <w:r>
+        <w:rPr>
+          <w:b/>
+        </w:rPr>
+        <w:t>thực hiện:</w:t>
+      </w:r>
+    </w:p>
+    <w:p>
+      <w:pPr>
+        <w:pStyle w:val="ListParagraph"/>
+        <w:numPr>
+          <w:ilvl w:val="0"/>
+          <w:numId w:val="15"/>
+        </w:numPr>
+      </w:pPr>
+      <w:r>
+        <w:t>Phân tích để xác định tính khả thi</w:t>
+      </w:r>
+    </w:p>
+    <w:p>
+      <w:pPr>
+        <w:pStyle w:val="ListParagraph"/>
+        <w:numPr>
+          <w:ilvl w:val="0"/>
+          <w:numId w:val="15"/>
+        </w:numPr>
+      </w:pPr>
+      <w:r>
+        <w:t>Chuẩn bị báo cáo kết quả hoạt động kinh doanh</w:t>
+      </w:r>
+    </w:p>
+    <w:p>
+      <w:pPr>
+        <w:pStyle w:val="ListParagraph"/>
+        <w:numPr>
+          <w:ilvl w:val="0"/>
+          <w:numId w:val="15"/>
+        </w:numPr>
+      </w:pPr>
+      <w:r>
+        <w:t>Điều tra thị trường</w:t>
+      </w:r>
+    </w:p>
+    <w:p>
+      <w:pPr>
+        <w:pStyle w:val="ListParagraph"/>
+        <w:numPr>
+          <w:ilvl w:val="0"/>
+          <w:numId w:val="15"/>
+        </w:numPr>
+      </w:pPr>
+      <w:r>
+        <w:t>Lập KHKD</w:t>
+      </w:r>
+    </w:p>
+    <w:p>
+      <w:pPr>
+        <w:pStyle w:val="ListParagraph"/>
+        <w:numPr>
+          <w:ilvl w:val="0"/>
+          <w:numId w:val="15"/>
+        </w:numPr>
+      </w:pPr>
+      <w:r>
+        <w:t>Rà soát và phân tích các số liệu đã có để đảm bảo được tỉ lệ hoàn vốn</w:t>
+      </w:r>
+    </w:p>
+    <w:p>
+      <w:pPr>
+        <w:rPr>
+          <w:b/>
+        </w:rPr>
+      </w:pPr>
+      <w:r>
+        <w:rPr>
+          <w:b/>
+        </w:rPr>
+        <w:t>Báo cáo tính khả thi cần đảm bảo các nội dung:</w:t>
+      </w:r>
+    </w:p>
+    <w:p>
+      <w:pPr>
+        <w:pStyle w:val="ListParagraph"/>
+        <w:numPr>
+          <w:ilvl w:val="0"/>
+          <w:numId w:val="16"/>
+        </w:numPr>
+      </w:pPr>
+      <w:r>
+        <w:t>Mô tả về sản phẩm, dịch vụ</w:t>
+      </w:r>
+    </w:p>
+    <w:p>
+      <w:pPr>
+        <w:pStyle w:val="ListParagraph"/>
+        <w:numPr>
+          <w:ilvl w:val="0"/>
+          <w:numId w:val="16"/>
+        </w:numPr>
+      </w:pPr>
+      <w:r>
+        <w:t>Loại thị trường và khả năng tiếp cận thị trường sản phẩm</w:t>
+      </w:r>
+    </w:p>
+    <w:p>
+      <w:pPr>
+        <w:pStyle w:val="ListParagraph"/>
+        <w:numPr>
+          <w:ilvl w:val="0"/>
+          <w:numId w:val="16"/>
+        </w:numPr>
+      </w:pPr>
+      <w:r>
+        <w:t>Các chiến lược KD sẽ sử dụng</w:t>
+      </w:r>
+    </w:p>
+    <w:p>
+      <w:pPr>
+        <w:pStyle w:val="ListParagraph"/>
+        <w:numPr>
+          <w:ilvl w:val="0"/>
+          <w:numId w:val="16"/>
+        </w:numPr>
+      </w:pPr>
+      <w:r>
+        <w:t>Cấu trúc rõ tổ chức, nhân sự</w:t>
+      </w:r>
+    </w:p>
+    <w:p>
+      <w:pPr>
+        <w:pStyle w:val="ListParagraph"/>
+        <w:numPr>
+          <w:ilvl w:val="0"/>
+          <w:numId w:val="16"/>
+        </w:numPr>
+      </w:pPr>
+      <w:r>
+        <w:t xml:space="preserve">Lịch trình, cột mốc của dự án </w:t>
+      </w:r>
+    </w:p>
+    <w:p>
+      <w:pPr>
+        <w:pStyle w:val="ListParagraph"/>
+        <w:numPr>
+          <w:ilvl w:val="0"/>
+          <w:numId w:val="16"/>
+        </w:numPr>
+      </w:pPr>
+      <w:r>
+        <w:t>Các vấn đề tài chính</w:t>
+      </w:r>
+    </w:p>
+    <w:p>
+      <w:pPr>
+        <w:pStyle w:val="ListParagraph"/>
+        <w:numPr>
+          <w:ilvl w:val="0"/>
+          <w:numId w:val="16"/>
+        </w:numPr>
+      </w:pPr>
+      <w:r>
+        <w:t>Đề xuất về nguồn lực, tài chính</w:t>
+      </w:r>
+    </w:p>
+    <w:p>
+      <w:pPr>
+        <w:jc w:val="center"/>
+        <w:rPr>
+          <w:b/>
+        </w:rPr>
+      </w:pPr>
+      <w:r>
+        <w:rPr>
+          <w:b/>
+        </w:rPr>
+        <w:t>Xác định các bên liên quan</w:t>
+      </w:r>
+    </w:p>
+    <w:p>
+      <w:r>
+        <w:t>Các bên liên quan của dự án là các cá nhân, nhóm hoặc tổ chức có thể ảnh hưởng, bị ảnh hưởng hoặc nhận thấy bản thân bị ảnh hưởng bởi quyết định, hoạt động hoặc kết quẩ dự án. Các bên liên quan có thể là nội bộ của tổ chức hoặc ở ngoài tổ chức.</w:t>
+      </w:r>
+    </w:p>
+    <w:p>
+      <w:pPr>
+        <w:pStyle w:val="ListParagraph"/>
+        <w:numPr>
+          <w:ilvl w:val="0"/>
+          <w:numId w:val="17"/>
+        </w:numPr>
+      </w:pPr>
+      <w:r>
+        <w:t>Các bên liên quan nội bộ thường là nhà tài trợ dự án, nhân viên hỗ trợ và khách hàng nội bộ của dự án. Các bên liên quan nội bộ khác bao gồm quản ký cấp cao, các nha quản lý chức năng khác và các nhà quản lý dưn án khác vì tổ chức có nguồn lực hạn chế</w:t>
+      </w:r>
+    </w:p>
+    <w:p>
+      <w:pPr>
+        <w:pStyle w:val="ListParagraph"/>
+        <w:numPr>
+          <w:ilvl w:val="0"/>
+          <w:numId w:val="17"/>
+        </w:numPr>
+      </w:pPr>
+      <w:r>
+        <w:t>Các bên liên quan từ ngoài tổ chức bao gồm các khách hàng dự án, các đối thủ cạnh tranh, nhà cung cấp và các nhóm bên ngoài khác có khả năng tham gia vào dự án hoặc bị ảnh hưởng bởi nó, có thể là các quan chức chính phủ và các công dân có liên quan.</w:t>
+      </w:r>
+    </w:p>
+    <w:p>
+      <w:r>
+        <w:t>Để ghi lại thông tin cơ bản về các bên liên quan của dự án ta có thể sử dụng một phương pháp đơn giản là tạo một bản ghi chép bên liên quan. Tài liệu này có thể có nhiều hình thức khác nhau và bao gồm các thông tin:</w:t>
+      </w:r>
+    </w:p>
+    <w:p>
+      <w:pPr>
+        <w:pStyle w:val="ListParagraph"/>
+        <w:numPr>
+          <w:ilvl w:val="0"/>
+          <w:numId w:val="18"/>
+        </w:numPr>
+      </w:pPr>
+      <w:r>
+        <w:t>Thông tin nhận dạng</w:t>
+      </w:r>
+    </w:p>
+    <w:p>
+      <w:pPr>
+        <w:pStyle w:val="ListParagraph"/>
+        <w:numPr>
+          <w:ilvl w:val="0"/>
+          <w:numId w:val="18"/>
+        </w:numPr>
+      </w:pPr>
+      <w:r>
+        <w:t>Thông tin đánh giá</w:t>
+      </w:r>
+    </w:p>
+    <w:p>
+      <w:pPr>
+        <w:pStyle w:val="ListParagraph"/>
+        <w:numPr>
+          <w:ilvl w:val="0"/>
+          <w:numId w:val="18"/>
+        </w:numPr>
+      </w:pPr>
+      <w:r>
+        <w:t xml:space="preserve">Phân loại các bên liên quan </w:t>
+      </w:r>
+    </w:p>
+    <w:p>
+      <w:pPr>
+        <w:jc w:val="center"/>
+        <w:rPr>
+          <w:b/>
+        </w:rPr>
+      </w:pPr>
+      <w:r>
+        <w:rPr>
+          <w:b/>
+        </w:rPr>
+        <w:t>Chuẩn bị trước khi bắt đầu dự án</w:t>
+      </w:r>
+    </w:p>
+    <w:p>
+      <w:r>
+        <w:t>Có 11 yếu tố mà nhà quản lý</w:t>
+      </w:r>
+      <w:r>
+        <w:t xml:space="preserve"> cần chuẩn bị trước khi bắt đầu dự án</w:t>
+      </w:r>
+    </w:p>
+    <w:p>
+      <w:r>
+        <w:drawing>
+          <wp:inline distT="0" distB="0" distL="0" distR="0" wp14:anchorId="66289D9A" wp14:editId="23E899C2">
+            <wp:extent cx="2968283" cy="2441021"/>
+            <wp:effectExtent l="76200" t="76200" r="137160" b="130810"/>
+            <wp:docPr id="5" name="Picture 5"/>
+            <wp:cNvGraphicFramePr>
+              <a:graphicFrameLocks xmlns:a="http://schemas.openxmlformats.org/drawingml/2006/main" noChangeAspect="1"/>
+            </wp:cNvGraphicFramePr>
+            <a:graphic xmlns:a="http://schemas.openxmlformats.org/drawingml/2006/main">
+              <a:graphicData uri="http://schemas.openxmlformats.org/drawingml/2006/picture">
+                <pic:pic xmlns:pic="http://schemas.openxmlformats.org/drawingml/2006/picture">
+                  <pic:nvPicPr>
+                    <pic:cNvPr id="1" name=""/>
+                    <pic:cNvPicPr/>
+                  </pic:nvPicPr>
+                  <pic:blipFill>
+                    <a:blip r:embed="rId8"/>
+                    <a:stretch>
+                      <a:fillRect/>
+                    </a:stretch>
+                  </pic:blipFill>
+                  <pic:spPr>
+                    <a:xfrm>
+                      <a:off x="0" y="0"/>
+                      <a:ext cx="2980088" cy="2450729"/>
+                    </a:xfrm>
+                    <a:prstGeom prst="rect">
+                      <a:avLst/>
+                    </a:prstGeom>
+                    <a:ln w="38100" cap="sq">
+                      <a:solidFill>
+                        <a:srgbClr val="000000"/>
+                      </a:solidFill>
+                      <a:prstDash val="solid"/>
+                      <a:miter lim="800000"/>
+                    </a:ln>
+                    <a:effectLst>
+                      <a:outerShdw blurRad="50800" dist="38100" dir="2700000" algn="tl" rotWithShape="0">
+                        <a:srgbClr val="000000">
+                          <a:alpha val="43000"/>
+                        </a:srgbClr>
+                      </a:outerShdw>
+                    </a:effectLst>
+                  </pic:spPr>
+                </pic:pic>
+              </a:graphicData>
+            </a:graphic>
+          </wp:inline>
+        </w:drawing>
+      </w:r>
+    </w:p>
+    <w:p>
+      <w:pPr>
+        <w:jc w:val="center"/>
+        <w:rPr>
+          <w:b/>
+        </w:rPr>
+      </w:pPr>
+      <w:r>
+        <w:rPr>
+          <w:b/>
+        </w:rPr>
+        <w:lastRenderedPageBreak/>
+        <w:t>Lãnh đạo và quản lý</w:t>
+      </w:r>
+    </w:p>
+    <w:p>
+      <w:pPr>
+        <w:rPr>
+          <w:b/>
+        </w:rPr>
+      </w:pPr>
+      <w:r>
+        <w:rPr>
+          <w:b/>
+        </w:rPr>
+        <w:t>10 kỹ năng lãnh đạo hàng đầu:</w:t>
+      </w:r>
+    </w:p>
+    <w:p>
+      <w:pPr>
+        <w:rPr>
+          <w:b/>
+        </w:rPr>
+      </w:pPr>
+      <w:r>
+        <w:rPr>
+          <w:b/>
+        </w:rPr>
+        <w:drawing>
+          <wp:inline distT="0" distB="0" distL="0" distR="0" wp14:anchorId="71A8776F" wp14:editId="49D3EDEF">
+            <wp:extent cx="2734057" cy="3372321"/>
+            <wp:effectExtent l="76200" t="76200" r="142875" b="133350"/>
+            <wp:docPr id="6" name="Picture 6"/>
+            <wp:cNvGraphicFramePr>
+              <a:graphicFrameLocks xmlns:a="http://schemas.openxmlformats.org/drawingml/2006/main" noChangeAspect="1"/>
+            </wp:cNvGraphicFramePr>
+            <a:graphic xmlns:a="http://schemas.openxmlformats.org/drawingml/2006/main">
+              <a:graphicData uri="http://schemas.openxmlformats.org/drawingml/2006/picture">
+                <pic:pic xmlns:pic="http://schemas.openxmlformats.org/drawingml/2006/picture">
+                  <pic:nvPicPr>
+                    <pic:cNvPr id="1" name=""/>
+                    <pic:cNvPicPr/>
+                  </pic:nvPicPr>
+                  <pic:blipFill>
+                    <a:blip r:embed="rId9"/>
+                    <a:stretch>
+                      <a:fillRect/>
+                    </a:stretch>
+                  </pic:blipFill>
+                  <pic:spPr>
+                    <a:xfrm>
+                      <a:off x="0" y="0"/>
+                      <a:ext cx="2734057" cy="3372321"/>
+                    </a:xfrm>
+                    <a:prstGeom prst="rect">
+                      <a:avLst/>
+                    </a:prstGeom>
+                    <a:ln w="38100" cap="sq">
+                      <a:solidFill>
+                        <a:srgbClr val="000000"/>
+                      </a:solidFill>
+                      <a:prstDash val="solid"/>
+                      <a:miter lim="800000"/>
+                    </a:ln>
+                    <a:effectLst>
+                      <a:outerShdw blurRad="50800" dist="38100" dir="2700000" algn="tl" rotWithShape="0">
+                        <a:srgbClr val="000000">
+                          <a:alpha val="43000"/>
+                        </a:srgbClr>
+                      </a:outerShdw>
+                    </a:effectLst>
+                  </pic:spPr>
+                </pic:pic>
+              </a:graphicData>
+            </a:graphic>
+          </wp:inline>
+        </w:drawing>
+      </w:r>
+      <w:bookmarkStart w:id="0" w:name="_GoBack"/>
+      <w:bookmarkEnd w:id="0"/>
+    </w:p>
+    <w:p>
+      <w:pPr>
+        <w:rPr>
+          <w:b/>
+        </w:rPr>
+      </w:pPr>
+      <w:r>
+        <w:rPr>
+          <w:b/>
+        </w:rPr>
+        <w:t>10 kỹ năng quản lý hàng đầu:</w:t>
+      </w:r>
+    </w:p>
+    <w:p>
+      <w:pPr>
+        <w:rPr>
+          <w:b/>
+        </w:rPr>
+      </w:pPr>
+      <w:r>
+        <w:rPr>
+          <w:b/>
+        </w:rPr>
+        <w:drawing>
+          <wp:inline distT="0" distB="0" distL="0" distR="0" wp14:anchorId="3CF8E625" wp14:editId="2A6E32A2">
+            <wp:extent cx="3172268" cy="3153215"/>
+            <wp:effectExtent l="76200" t="76200" r="142875" b="142875"/>
+            <wp:docPr id="7" name="Picture 7"/>
+            <wp:cNvGraphicFramePr>
+              <a:graphicFrameLocks xmlns:a="http://schemas.openxmlformats.org/drawingml/2006/main" noChangeAspect="1"/>
+            </wp:cNvGraphicFramePr>
+            <a:graphic xmlns:a="http://schemas.openxmlformats.org/drawingml/2006/main">
+              <a:graphicData uri="http://schemas.openxmlformats.org/drawingml/2006/picture">
+                <pic:pic xmlns:pic="http://schemas.openxmlformats.org/drawingml/2006/picture">
+                  <pic:nvPicPr>
+                    <pic:cNvPr id="1" name=""/>
+                    <pic:cNvPicPr/>
+                  </pic:nvPicPr>
+                  <pic:blipFill>
+                    <a:blip r:embed="rId10"/>
+                    <a:stretch>
+                      <a:fillRect/>
+                    </a:stretch>
+                  </pic:blipFill>
+                  <pic:spPr>
+                    <a:xfrm>
+                      <a:off x="0" y="0"/>
+                      <a:ext cx="3172268" cy="3153215"/>
+                    </a:xfrm>
+                    <a:prstGeom prst="rect">
+                      <a:avLst/>
+                    </a:prstGeom>
+                    <a:ln w="38100" cap="sq">
+                      <a:solidFill>
+                        <a:srgbClr val="000000"/>
+                      </a:solidFill>
+                      <a:prstDash val="solid"/>
+                      <a:miter lim="800000"/>
+                    </a:ln>
+                    <a:effectLst>
+                      <a:outerShdw blurRad="50800" dist="38100" dir="2700000" algn="tl" rotWithShape="0">
+                        <a:srgbClr val="000000">
+                          <a:alpha val="43000"/>
+                        </a:srgbClr>
+                      </a:outerShdw>
+                    </a:effectLst>
+                  </pic:spPr>
+                </pic:pic>
+              </a:graphicData>
+            </a:graphic>
+          </wp:inline>
+        </w:drawing>
+      </w:r>
+    </w:p>
     <w:sectPr>
       <w:pgSz w:w="12240" w:h="15840"/>
       <w:pgMar w:top="0" w:right="288" w:bottom="0" w:left="288" w:header="720" w:footer="720" w:gutter="0"/>
@@ -1125,6 +2424,345 @@
 <file path=word/numbering.xml><?xml version="1.0" encoding="utf-8"?>
 <w:numbering xmlns:wpc="http://schemas.microsoft.com/office/word/2010/wordprocessingCanvas" xmlns:cx="http://schemas.microsoft.com/office/drawing/2014/chartex" xmlns:mc="http://schemas.openxmlformats.org/markup-compatibility/2006" xmlns:o="urn:schemas-microsoft-com:office:office" xmlns:r="http://schemas.openxmlformats.org/officeDocument/2006/relationships" xmlns:m="http://schemas.openxmlformats.org/officeDocument/2006/math" xmlns:v="urn:schemas-microsoft-com:vml" xmlns:wp14="http://schemas.microsoft.com/office/word/2010/wordprocessingDrawing" xmlns:wp="http://schemas.openxmlformats.org/drawingml/2006/wordprocessingDrawing" xmlns:w10="urn:schemas-microsoft-com:office:word" xmlns:w="http://schemas.openxmlformats.org/wordprocessingml/2006/main" xmlns:w14="http://schemas.microsoft.com/office/word/2010/wordml" xmlns:w15="http://schemas.microsoft.com/office/word/2012/wordml" xmlns:w16se="http://schemas.microsoft.com/office/word/2015/wordml/symex" xmlns:wpg="http://schemas.microsoft.com/office/word/2010/wordprocessingGroup" xmlns:wpi="http://schemas.microsoft.com/office/word/2010/wordprocessingInk" xmlns:wne="http://schemas.microsoft.com/office/word/2006/wordml" xmlns:wps="http://schemas.microsoft.com/office/word/2010/wordprocessingShape" mc:Ignorable="w14 w15 w16se wp14">
   <w:abstractNum w:abstractNumId="0" w15:restartNumberingAfterBreak="0">
+    <w:nsid w:val="0A7273A8"/>
+    <w:multiLevelType w:val="hybridMultilevel"/>
+    <w:tmpl w:val="940CFA88"/>
+    <w:lvl w:ilvl="0" w:tplc="04090001">
+      <w:start w:val="1"/>
+      <w:numFmt w:val="bullet"/>
+      <w:lvlText w:val=""/>
+      <w:lvlJc w:val="left"/>
+      <w:pPr>
+        <w:ind w:left="720" w:hanging="360"/>
+      </w:pPr>
+      <w:rPr>
+        <w:rFonts w:ascii="Symbol" w:hAnsi="Symbol" w:hint="default"/>
+      </w:rPr>
+    </w:lvl>
+    <w:lvl w:ilvl="1" w:tplc="04090003" w:tentative="1">
+      <w:start w:val="1"/>
+      <w:numFmt w:val="bullet"/>
+      <w:lvlText w:val="o"/>
+      <w:lvlJc w:val="left"/>
+      <w:pPr>
+        <w:ind w:left="1440" w:hanging="360"/>
+      </w:pPr>
+      <w:rPr>
+        <w:rFonts w:ascii="Courier New" w:hAnsi="Courier New" w:cs="Courier New" w:hint="default"/>
+      </w:rPr>
+    </w:lvl>
+    <w:lvl w:ilvl="2" w:tplc="04090005" w:tentative="1">
+      <w:start w:val="1"/>
+      <w:numFmt w:val="bullet"/>
+      <w:lvlText w:val=""/>
+      <w:lvlJc w:val="left"/>
+      <w:pPr>
+        <w:ind w:left="2160" w:hanging="360"/>
+      </w:pPr>
+      <w:rPr>
+        <w:rFonts w:ascii="Wingdings" w:hAnsi="Wingdings" w:hint="default"/>
+      </w:rPr>
+    </w:lvl>
+    <w:lvl w:ilvl="3" w:tplc="04090001" w:tentative="1">
+      <w:start w:val="1"/>
+      <w:numFmt w:val="bullet"/>
+      <w:lvlText w:val=""/>
+      <w:lvlJc w:val="left"/>
+      <w:pPr>
+        <w:ind w:left="2880" w:hanging="360"/>
+      </w:pPr>
+      <w:rPr>
+        <w:rFonts w:ascii="Symbol" w:hAnsi="Symbol" w:hint="default"/>
+      </w:rPr>
+    </w:lvl>
+    <w:lvl w:ilvl="4" w:tplc="04090003" w:tentative="1">
+      <w:start w:val="1"/>
+      <w:numFmt w:val="bullet"/>
+      <w:lvlText w:val="o"/>
+      <w:lvlJc w:val="left"/>
+      <w:pPr>
+        <w:ind w:left="3600" w:hanging="360"/>
+      </w:pPr>
+      <w:rPr>
+        <w:rFonts w:ascii="Courier New" w:hAnsi="Courier New" w:cs="Courier New" w:hint="default"/>
+      </w:rPr>
+    </w:lvl>
+    <w:lvl w:ilvl="5" w:tplc="04090005" w:tentative="1">
+      <w:start w:val="1"/>
+      <w:numFmt w:val="bullet"/>
+      <w:lvlText w:val=""/>
+      <w:lvlJc w:val="left"/>
+      <w:pPr>
+        <w:ind w:left="4320" w:hanging="360"/>
+      </w:pPr>
+      <w:rPr>
+        <w:rFonts w:ascii="Wingdings" w:hAnsi="Wingdings" w:hint="default"/>
+      </w:rPr>
+    </w:lvl>
+    <w:lvl w:ilvl="6" w:tplc="04090001" w:tentative="1">
+      <w:start w:val="1"/>
+      <w:numFmt w:val="bullet"/>
+      <w:lvlText w:val=""/>
+      <w:lvlJc w:val="left"/>
+      <w:pPr>
+        <w:ind w:left="5040" w:hanging="360"/>
+      </w:pPr>
+      <w:rPr>
+        <w:rFonts w:ascii="Symbol" w:hAnsi="Symbol" w:hint="default"/>
+      </w:rPr>
+    </w:lvl>
+    <w:lvl w:ilvl="7" w:tplc="04090003" w:tentative="1">
+      <w:start w:val="1"/>
+      <w:numFmt w:val="bullet"/>
+      <w:lvlText w:val="o"/>
+      <w:lvlJc w:val="left"/>
+      <w:pPr>
+        <w:ind w:left="5760" w:hanging="360"/>
+      </w:pPr>
+      <w:rPr>
+        <w:rFonts w:ascii="Courier New" w:hAnsi="Courier New" w:cs="Courier New" w:hint="default"/>
+      </w:rPr>
+    </w:lvl>
+    <w:lvl w:ilvl="8" w:tplc="04090005" w:tentative="1">
+      <w:start w:val="1"/>
+      <w:numFmt w:val="bullet"/>
+      <w:lvlText w:val=""/>
+      <w:lvlJc w:val="left"/>
+      <w:pPr>
+        <w:ind w:left="6480" w:hanging="360"/>
+      </w:pPr>
+      <w:rPr>
+        <w:rFonts w:ascii="Wingdings" w:hAnsi="Wingdings" w:hint="default"/>
+      </w:rPr>
+    </w:lvl>
+  </w:abstractNum>
+  <w:abstractNum w:abstractNumId="1" w15:restartNumberingAfterBreak="0">
+    <w:nsid w:val="0A8B2675"/>
+    <w:multiLevelType w:val="hybridMultilevel"/>
+    <w:tmpl w:val="070471BC"/>
+    <w:lvl w:ilvl="0" w:tplc="04090001">
+      <w:start w:val="1"/>
+      <w:numFmt w:val="bullet"/>
+      <w:lvlText w:val=""/>
+      <w:lvlJc w:val="left"/>
+      <w:pPr>
+        <w:ind w:left="720" w:hanging="360"/>
+      </w:pPr>
+      <w:rPr>
+        <w:rFonts w:ascii="Symbol" w:hAnsi="Symbol" w:hint="default"/>
+      </w:rPr>
+    </w:lvl>
+    <w:lvl w:ilvl="1" w:tplc="04090003" w:tentative="1">
+      <w:start w:val="1"/>
+      <w:numFmt w:val="bullet"/>
+      <w:lvlText w:val="o"/>
+      <w:lvlJc w:val="left"/>
+      <w:pPr>
+        <w:ind w:left="1440" w:hanging="360"/>
+      </w:pPr>
+      <w:rPr>
+        <w:rFonts w:ascii="Courier New" w:hAnsi="Courier New" w:cs="Courier New" w:hint="default"/>
+      </w:rPr>
+    </w:lvl>
+    <w:lvl w:ilvl="2" w:tplc="04090005" w:tentative="1">
+      <w:start w:val="1"/>
+      <w:numFmt w:val="bullet"/>
+      <w:lvlText w:val=""/>
+      <w:lvlJc w:val="left"/>
+      <w:pPr>
+        <w:ind w:left="2160" w:hanging="360"/>
+      </w:pPr>
+      <w:rPr>
+        <w:rFonts w:ascii="Wingdings" w:hAnsi="Wingdings" w:hint="default"/>
+      </w:rPr>
+    </w:lvl>
+    <w:lvl w:ilvl="3" w:tplc="04090001" w:tentative="1">
+      <w:start w:val="1"/>
+      <w:numFmt w:val="bullet"/>
+      <w:lvlText w:val=""/>
+      <w:lvlJc w:val="left"/>
+      <w:pPr>
+        <w:ind w:left="2880" w:hanging="360"/>
+      </w:pPr>
+      <w:rPr>
+        <w:rFonts w:ascii="Symbol" w:hAnsi="Symbol" w:hint="default"/>
+      </w:rPr>
+    </w:lvl>
+    <w:lvl w:ilvl="4" w:tplc="04090003" w:tentative="1">
+      <w:start w:val="1"/>
+      <w:numFmt w:val="bullet"/>
+      <w:lvlText w:val="o"/>
+      <w:lvlJc w:val="left"/>
+      <w:pPr>
+        <w:ind w:left="3600" w:hanging="360"/>
+      </w:pPr>
+      <w:rPr>
+        <w:rFonts w:ascii="Courier New" w:hAnsi="Courier New" w:cs="Courier New" w:hint="default"/>
+      </w:rPr>
+    </w:lvl>
+    <w:lvl w:ilvl="5" w:tplc="04090005" w:tentative="1">
+      <w:start w:val="1"/>
+      <w:numFmt w:val="bullet"/>
+      <w:lvlText w:val=""/>
+      <w:lvlJc w:val="left"/>
+      <w:pPr>
+        <w:ind w:left="4320" w:hanging="360"/>
+      </w:pPr>
+      <w:rPr>
+        <w:rFonts w:ascii="Wingdings" w:hAnsi="Wingdings" w:hint="default"/>
+      </w:rPr>
+    </w:lvl>
+    <w:lvl w:ilvl="6" w:tplc="04090001" w:tentative="1">
+      <w:start w:val="1"/>
+      <w:numFmt w:val="bullet"/>
+      <w:lvlText w:val=""/>
+      <w:lvlJc w:val="left"/>
+      <w:pPr>
+        <w:ind w:left="5040" w:hanging="360"/>
+      </w:pPr>
+      <w:rPr>
+        <w:rFonts w:ascii="Symbol" w:hAnsi="Symbol" w:hint="default"/>
+      </w:rPr>
+    </w:lvl>
+    <w:lvl w:ilvl="7" w:tplc="04090003" w:tentative="1">
+      <w:start w:val="1"/>
+      <w:numFmt w:val="bullet"/>
+      <w:lvlText w:val="o"/>
+      <w:lvlJc w:val="left"/>
+      <w:pPr>
+        <w:ind w:left="5760" w:hanging="360"/>
+      </w:pPr>
+      <w:rPr>
+        <w:rFonts w:ascii="Courier New" w:hAnsi="Courier New" w:cs="Courier New" w:hint="default"/>
+      </w:rPr>
+    </w:lvl>
+    <w:lvl w:ilvl="8" w:tplc="04090005" w:tentative="1">
+      <w:start w:val="1"/>
+      <w:numFmt w:val="bullet"/>
+      <w:lvlText w:val=""/>
+      <w:lvlJc w:val="left"/>
+      <w:pPr>
+        <w:ind w:left="6480" w:hanging="360"/>
+      </w:pPr>
+      <w:rPr>
+        <w:rFonts w:ascii="Wingdings" w:hAnsi="Wingdings" w:hint="default"/>
+      </w:rPr>
+    </w:lvl>
+  </w:abstractNum>
+  <w:abstractNum w:abstractNumId="2" w15:restartNumberingAfterBreak="0">
+    <w:nsid w:val="14B35403"/>
+    <w:multiLevelType w:val="hybridMultilevel"/>
+    <w:tmpl w:val="93105B18"/>
+    <w:lvl w:ilvl="0" w:tplc="04090001">
+      <w:start w:val="1"/>
+      <w:numFmt w:val="bullet"/>
+      <w:lvlText w:val=""/>
+      <w:lvlJc w:val="left"/>
+      <w:pPr>
+        <w:ind w:left="720" w:hanging="360"/>
+      </w:pPr>
+      <w:rPr>
+        <w:rFonts w:ascii="Symbol" w:hAnsi="Symbol" w:hint="default"/>
+      </w:rPr>
+    </w:lvl>
+    <w:lvl w:ilvl="1" w:tplc="04090003" w:tentative="1">
+      <w:start w:val="1"/>
+      <w:numFmt w:val="bullet"/>
+      <w:lvlText w:val="o"/>
+      <w:lvlJc w:val="left"/>
+      <w:pPr>
+        <w:ind w:left="1440" w:hanging="360"/>
+      </w:pPr>
+      <w:rPr>
+        <w:rFonts w:ascii="Courier New" w:hAnsi="Courier New" w:cs="Courier New" w:hint="default"/>
+      </w:rPr>
+    </w:lvl>
+    <w:lvl w:ilvl="2" w:tplc="04090005" w:tentative="1">
+      <w:start w:val="1"/>
+      <w:numFmt w:val="bullet"/>
+      <w:lvlText w:val=""/>
+      <w:lvlJc w:val="left"/>
+      <w:pPr>
+        <w:ind w:left="2160" w:hanging="360"/>
+      </w:pPr>
+      <w:rPr>
+        <w:rFonts w:ascii="Wingdings" w:hAnsi="Wingdings" w:hint="default"/>
+      </w:rPr>
+    </w:lvl>
+    <w:lvl w:ilvl="3" w:tplc="04090001" w:tentative="1">
+      <w:start w:val="1"/>
+      <w:numFmt w:val="bullet"/>
+      <w:lvlText w:val=""/>
+      <w:lvlJc w:val="left"/>
+      <w:pPr>
+        <w:ind w:left="2880" w:hanging="360"/>
+      </w:pPr>
+      <w:rPr>
+        <w:rFonts w:ascii="Symbol" w:hAnsi="Symbol" w:hint="default"/>
+      </w:rPr>
+    </w:lvl>
+    <w:lvl w:ilvl="4" w:tplc="04090003" w:tentative="1">
+      <w:start w:val="1"/>
+      <w:numFmt w:val="bullet"/>
+      <w:lvlText w:val="o"/>
+      <w:lvlJc w:val="left"/>
+      <w:pPr>
+        <w:ind w:left="3600" w:hanging="360"/>
+      </w:pPr>
+      <w:rPr>
+        <w:rFonts w:ascii="Courier New" w:hAnsi="Courier New" w:cs="Courier New" w:hint="default"/>
+      </w:rPr>
+    </w:lvl>
+    <w:lvl w:ilvl="5" w:tplc="04090005" w:tentative="1">
+      <w:start w:val="1"/>
+      <w:numFmt w:val="bullet"/>
+      <w:lvlText w:val=""/>
+      <w:lvlJc w:val="left"/>
+      <w:pPr>
+        <w:ind w:left="4320" w:hanging="360"/>
+      </w:pPr>
+      <w:rPr>
+        <w:rFonts w:ascii="Wingdings" w:hAnsi="Wingdings" w:hint="default"/>
+      </w:rPr>
+    </w:lvl>
+    <w:lvl w:ilvl="6" w:tplc="04090001" w:tentative="1">
+      <w:start w:val="1"/>
+      <w:numFmt w:val="bullet"/>
+      <w:lvlText w:val=""/>
+      <w:lvlJc w:val="left"/>
+      <w:pPr>
+        <w:ind w:left="5040" w:hanging="360"/>
+      </w:pPr>
+      <w:rPr>
+        <w:rFonts w:ascii="Symbol" w:hAnsi="Symbol" w:hint="default"/>
+      </w:rPr>
+    </w:lvl>
+    <w:lvl w:ilvl="7" w:tplc="04090003" w:tentative="1">
+      <w:start w:val="1"/>
+      <w:numFmt w:val="bullet"/>
+      <w:lvlText w:val="o"/>
+      <w:lvlJc w:val="left"/>
+      <w:pPr>
+        <w:ind w:left="5760" w:hanging="360"/>
+      </w:pPr>
+      <w:rPr>
+        <w:rFonts w:ascii="Courier New" w:hAnsi="Courier New" w:cs="Courier New" w:hint="default"/>
+      </w:rPr>
+    </w:lvl>
+    <w:lvl w:ilvl="8" w:tplc="04090005" w:tentative="1">
+      <w:start w:val="1"/>
+      <w:numFmt w:val="bullet"/>
+      <w:lvlText w:val=""/>
+      <w:lvlJc w:val="left"/>
+      <w:pPr>
+        <w:ind w:left="6480" w:hanging="360"/>
+      </w:pPr>
+      <w:rPr>
+        <w:rFonts w:ascii="Wingdings" w:hAnsi="Wingdings" w:hint="default"/>
+      </w:rPr>
+    </w:lvl>
+  </w:abstractNum>
+  <w:abstractNum w:abstractNumId="3" w15:restartNumberingAfterBreak="0">
     <w:nsid w:val="1E2641DC"/>
     <w:multiLevelType w:val="hybridMultilevel"/>
     <w:tmpl w:val="486A8FF4"/>
@@ -1236,7 +2874,233 @@
       </w:rPr>
     </w:lvl>
   </w:abstractNum>
-  <w:abstractNum w:abstractNumId="1" w15:restartNumberingAfterBreak="0">
+  <w:abstractNum w:abstractNumId="4" w15:restartNumberingAfterBreak="0">
+    <w:nsid w:val="260430A0"/>
+    <w:multiLevelType w:val="hybridMultilevel"/>
+    <w:tmpl w:val="64DA9536"/>
+    <w:lvl w:ilvl="0" w:tplc="04090001">
+      <w:start w:val="1"/>
+      <w:numFmt w:val="bullet"/>
+      <w:lvlText w:val=""/>
+      <w:lvlJc w:val="left"/>
+      <w:pPr>
+        <w:ind w:left="720" w:hanging="360"/>
+      </w:pPr>
+      <w:rPr>
+        <w:rFonts w:ascii="Symbol" w:hAnsi="Symbol" w:hint="default"/>
+      </w:rPr>
+    </w:lvl>
+    <w:lvl w:ilvl="1" w:tplc="04090003" w:tentative="1">
+      <w:start w:val="1"/>
+      <w:numFmt w:val="bullet"/>
+      <w:lvlText w:val="o"/>
+      <w:lvlJc w:val="left"/>
+      <w:pPr>
+        <w:ind w:left="1440" w:hanging="360"/>
+      </w:pPr>
+      <w:rPr>
+        <w:rFonts w:ascii="Courier New" w:hAnsi="Courier New" w:cs="Courier New" w:hint="default"/>
+      </w:rPr>
+    </w:lvl>
+    <w:lvl w:ilvl="2" w:tplc="04090005" w:tentative="1">
+      <w:start w:val="1"/>
+      <w:numFmt w:val="bullet"/>
+      <w:lvlText w:val=""/>
+      <w:lvlJc w:val="left"/>
+      <w:pPr>
+        <w:ind w:left="2160" w:hanging="360"/>
+      </w:pPr>
+      <w:rPr>
+        <w:rFonts w:ascii="Wingdings" w:hAnsi="Wingdings" w:hint="default"/>
+      </w:rPr>
+    </w:lvl>
+    <w:lvl w:ilvl="3" w:tplc="04090001" w:tentative="1">
+      <w:start w:val="1"/>
+      <w:numFmt w:val="bullet"/>
+      <w:lvlText w:val=""/>
+      <w:lvlJc w:val="left"/>
+      <w:pPr>
+        <w:ind w:left="2880" w:hanging="360"/>
+      </w:pPr>
+      <w:rPr>
+        <w:rFonts w:ascii="Symbol" w:hAnsi="Symbol" w:hint="default"/>
+      </w:rPr>
+    </w:lvl>
+    <w:lvl w:ilvl="4" w:tplc="04090003" w:tentative="1">
+      <w:start w:val="1"/>
+      <w:numFmt w:val="bullet"/>
+      <w:lvlText w:val="o"/>
+      <w:lvlJc w:val="left"/>
+      <w:pPr>
+        <w:ind w:left="3600" w:hanging="360"/>
+      </w:pPr>
+      <w:rPr>
+        <w:rFonts w:ascii="Courier New" w:hAnsi="Courier New" w:cs="Courier New" w:hint="default"/>
+      </w:rPr>
+    </w:lvl>
+    <w:lvl w:ilvl="5" w:tplc="04090005" w:tentative="1">
+      <w:start w:val="1"/>
+      <w:numFmt w:val="bullet"/>
+      <w:lvlText w:val=""/>
+      <w:lvlJc w:val="left"/>
+      <w:pPr>
+        <w:ind w:left="4320" w:hanging="360"/>
+      </w:pPr>
+      <w:rPr>
+        <w:rFonts w:ascii="Wingdings" w:hAnsi="Wingdings" w:hint="default"/>
+      </w:rPr>
+    </w:lvl>
+    <w:lvl w:ilvl="6" w:tplc="04090001" w:tentative="1">
+      <w:start w:val="1"/>
+      <w:numFmt w:val="bullet"/>
+      <w:lvlText w:val=""/>
+      <w:lvlJc w:val="left"/>
+      <w:pPr>
+        <w:ind w:left="5040" w:hanging="360"/>
+      </w:pPr>
+      <w:rPr>
+        <w:rFonts w:ascii="Symbol" w:hAnsi="Symbol" w:hint="default"/>
+      </w:rPr>
+    </w:lvl>
+    <w:lvl w:ilvl="7" w:tplc="04090003" w:tentative="1">
+      <w:start w:val="1"/>
+      <w:numFmt w:val="bullet"/>
+      <w:lvlText w:val="o"/>
+      <w:lvlJc w:val="left"/>
+      <w:pPr>
+        <w:ind w:left="5760" w:hanging="360"/>
+      </w:pPr>
+      <w:rPr>
+        <w:rFonts w:ascii="Courier New" w:hAnsi="Courier New" w:cs="Courier New" w:hint="default"/>
+      </w:rPr>
+    </w:lvl>
+    <w:lvl w:ilvl="8" w:tplc="04090005" w:tentative="1">
+      <w:start w:val="1"/>
+      <w:numFmt w:val="bullet"/>
+      <w:lvlText w:val=""/>
+      <w:lvlJc w:val="left"/>
+      <w:pPr>
+        <w:ind w:left="6480" w:hanging="360"/>
+      </w:pPr>
+      <w:rPr>
+        <w:rFonts w:ascii="Wingdings" w:hAnsi="Wingdings" w:hint="default"/>
+      </w:rPr>
+    </w:lvl>
+  </w:abstractNum>
+  <w:abstractNum w:abstractNumId="5" w15:restartNumberingAfterBreak="0">
+    <w:nsid w:val="2C1F6415"/>
+    <w:multiLevelType w:val="hybridMultilevel"/>
+    <w:tmpl w:val="725A4BC8"/>
+    <w:lvl w:ilvl="0" w:tplc="04090001">
+      <w:start w:val="1"/>
+      <w:numFmt w:val="bullet"/>
+      <w:lvlText w:val=""/>
+      <w:lvlJc w:val="left"/>
+      <w:pPr>
+        <w:ind w:left="720" w:hanging="360"/>
+      </w:pPr>
+      <w:rPr>
+        <w:rFonts w:ascii="Symbol" w:hAnsi="Symbol" w:hint="default"/>
+      </w:rPr>
+    </w:lvl>
+    <w:lvl w:ilvl="1" w:tplc="04090003" w:tentative="1">
+      <w:start w:val="1"/>
+      <w:numFmt w:val="bullet"/>
+      <w:lvlText w:val="o"/>
+      <w:lvlJc w:val="left"/>
+      <w:pPr>
+        <w:ind w:left="1440" w:hanging="360"/>
+      </w:pPr>
+      <w:rPr>
+        <w:rFonts w:ascii="Courier New" w:hAnsi="Courier New" w:cs="Courier New" w:hint="default"/>
+      </w:rPr>
+    </w:lvl>
+    <w:lvl w:ilvl="2" w:tplc="04090005" w:tentative="1">
+      <w:start w:val="1"/>
+      <w:numFmt w:val="bullet"/>
+      <w:lvlText w:val=""/>
+      <w:lvlJc w:val="left"/>
+      <w:pPr>
+        <w:ind w:left="2160" w:hanging="360"/>
+      </w:pPr>
+      <w:rPr>
+        <w:rFonts w:ascii="Wingdings" w:hAnsi="Wingdings" w:hint="default"/>
+      </w:rPr>
+    </w:lvl>
+    <w:lvl w:ilvl="3" w:tplc="04090001" w:tentative="1">
+      <w:start w:val="1"/>
+      <w:numFmt w:val="bullet"/>
+      <w:lvlText w:val=""/>
+      <w:lvlJc w:val="left"/>
+      <w:pPr>
+        <w:ind w:left="2880" w:hanging="360"/>
+      </w:pPr>
+      <w:rPr>
+        <w:rFonts w:ascii="Symbol" w:hAnsi="Symbol" w:hint="default"/>
+      </w:rPr>
+    </w:lvl>
+    <w:lvl w:ilvl="4" w:tplc="04090003" w:tentative="1">
+      <w:start w:val="1"/>
+      <w:numFmt w:val="bullet"/>
+      <w:lvlText w:val="o"/>
+      <w:lvlJc w:val="left"/>
+      <w:pPr>
+        <w:ind w:left="3600" w:hanging="360"/>
+      </w:pPr>
+      <w:rPr>
+        <w:rFonts w:ascii="Courier New" w:hAnsi="Courier New" w:cs="Courier New" w:hint="default"/>
+      </w:rPr>
+    </w:lvl>
+    <w:lvl w:ilvl="5" w:tplc="04090005" w:tentative="1">
+      <w:start w:val="1"/>
+      <w:numFmt w:val="bullet"/>
+      <w:lvlText w:val=""/>
+      <w:lvlJc w:val="left"/>
+      <w:pPr>
+        <w:ind w:left="4320" w:hanging="360"/>
+      </w:pPr>
+      <w:rPr>
+        <w:rFonts w:ascii="Wingdings" w:hAnsi="Wingdings" w:hint="default"/>
+      </w:rPr>
+    </w:lvl>
+    <w:lvl w:ilvl="6" w:tplc="04090001" w:tentative="1">
+      <w:start w:val="1"/>
+      <w:numFmt w:val="bullet"/>
+      <w:lvlText w:val=""/>
+      <w:lvlJc w:val="left"/>
+      <w:pPr>
+        <w:ind w:left="5040" w:hanging="360"/>
+      </w:pPr>
+      <w:rPr>
+        <w:rFonts w:ascii="Symbol" w:hAnsi="Symbol" w:hint="default"/>
+      </w:rPr>
+    </w:lvl>
+    <w:lvl w:ilvl="7" w:tplc="04090003" w:tentative="1">
+      <w:start w:val="1"/>
+      <w:numFmt w:val="bullet"/>
+      <w:lvlText w:val="o"/>
+      <w:lvlJc w:val="left"/>
+      <w:pPr>
+        <w:ind w:left="5760" w:hanging="360"/>
+      </w:pPr>
+      <w:rPr>
+        <w:rFonts w:ascii="Courier New" w:hAnsi="Courier New" w:cs="Courier New" w:hint="default"/>
+      </w:rPr>
+    </w:lvl>
+    <w:lvl w:ilvl="8" w:tplc="04090005" w:tentative="1">
+      <w:start w:val="1"/>
+      <w:numFmt w:val="bullet"/>
+      <w:lvlText w:val=""/>
+      <w:lvlJc w:val="left"/>
+      <w:pPr>
+        <w:ind w:left="6480" w:hanging="360"/>
+      </w:pPr>
+      <w:rPr>
+        <w:rFonts w:ascii="Wingdings" w:hAnsi="Wingdings" w:hint="default"/>
+      </w:rPr>
+    </w:lvl>
+  </w:abstractNum>
+  <w:abstractNum w:abstractNumId="6" w15:restartNumberingAfterBreak="0">
     <w:nsid w:val="2E110BD8"/>
     <w:multiLevelType w:val="hybridMultilevel"/>
     <w:tmpl w:val="E7C2A812"/>
@@ -1325,7 +3189,120 @@
       </w:pPr>
     </w:lvl>
   </w:abstractNum>
-  <w:abstractNum w:abstractNumId="2" w15:restartNumberingAfterBreak="0">
+  <w:abstractNum w:abstractNumId="7" w15:restartNumberingAfterBreak="0">
+    <w:nsid w:val="2FA91DE0"/>
+    <w:multiLevelType w:val="hybridMultilevel"/>
+    <w:tmpl w:val="9FACF98E"/>
+    <w:lvl w:ilvl="0" w:tplc="04090001">
+      <w:start w:val="1"/>
+      <w:numFmt w:val="bullet"/>
+      <w:lvlText w:val=""/>
+      <w:lvlJc w:val="left"/>
+      <w:pPr>
+        <w:ind w:left="720" w:hanging="360"/>
+      </w:pPr>
+      <w:rPr>
+        <w:rFonts w:ascii="Symbol" w:hAnsi="Symbol" w:hint="default"/>
+      </w:rPr>
+    </w:lvl>
+    <w:lvl w:ilvl="1" w:tplc="04090003" w:tentative="1">
+      <w:start w:val="1"/>
+      <w:numFmt w:val="bullet"/>
+      <w:lvlText w:val="o"/>
+      <w:lvlJc w:val="left"/>
+      <w:pPr>
+        <w:ind w:left="1440" w:hanging="360"/>
+      </w:pPr>
+      <w:rPr>
+        <w:rFonts w:ascii="Courier New" w:hAnsi="Courier New" w:cs="Courier New" w:hint="default"/>
+      </w:rPr>
+    </w:lvl>
+    <w:lvl w:ilvl="2" w:tplc="04090005" w:tentative="1">
+      <w:start w:val="1"/>
+      <w:numFmt w:val="bullet"/>
+      <w:lvlText w:val=""/>
+      <w:lvlJc w:val="left"/>
+      <w:pPr>
+        <w:ind w:left="2160" w:hanging="360"/>
+      </w:pPr>
+      <w:rPr>
+        <w:rFonts w:ascii="Wingdings" w:hAnsi="Wingdings" w:hint="default"/>
+      </w:rPr>
+    </w:lvl>
+    <w:lvl w:ilvl="3" w:tplc="04090001" w:tentative="1">
+      <w:start w:val="1"/>
+      <w:numFmt w:val="bullet"/>
+      <w:lvlText w:val=""/>
+      <w:lvlJc w:val="left"/>
+      <w:pPr>
+        <w:ind w:left="2880" w:hanging="360"/>
+      </w:pPr>
+      <w:rPr>
+        <w:rFonts w:ascii="Symbol" w:hAnsi="Symbol" w:hint="default"/>
+      </w:rPr>
+    </w:lvl>
+    <w:lvl w:ilvl="4" w:tplc="04090003" w:tentative="1">
+      <w:start w:val="1"/>
+      <w:numFmt w:val="bullet"/>
+      <w:lvlText w:val="o"/>
+      <w:lvlJc w:val="left"/>
+      <w:pPr>
+        <w:ind w:left="3600" w:hanging="360"/>
+      </w:pPr>
+      <w:rPr>
+        <w:rFonts w:ascii="Courier New" w:hAnsi="Courier New" w:cs="Courier New" w:hint="default"/>
+      </w:rPr>
+    </w:lvl>
+    <w:lvl w:ilvl="5" w:tplc="04090005" w:tentative="1">
+      <w:start w:val="1"/>
+      <w:numFmt w:val="bullet"/>
+      <w:lvlText w:val=""/>
+      <w:lvlJc w:val="left"/>
+      <w:pPr>
+        <w:ind w:left="4320" w:hanging="360"/>
+      </w:pPr>
+      <w:rPr>
+        <w:rFonts w:ascii="Wingdings" w:hAnsi="Wingdings" w:hint="default"/>
+      </w:rPr>
+    </w:lvl>
+    <w:lvl w:ilvl="6" w:tplc="04090001" w:tentative="1">
+      <w:start w:val="1"/>
+      <w:numFmt w:val="bullet"/>
+      <w:lvlText w:val=""/>
+      <w:lvlJc w:val="left"/>
+      <w:pPr>
+        <w:ind w:left="5040" w:hanging="360"/>
+      </w:pPr>
+      <w:rPr>
+        <w:rFonts w:ascii="Symbol" w:hAnsi="Symbol" w:hint="default"/>
+      </w:rPr>
+    </w:lvl>
+    <w:lvl w:ilvl="7" w:tplc="04090003" w:tentative="1">
+      <w:start w:val="1"/>
+      <w:numFmt w:val="bullet"/>
+      <w:lvlText w:val="o"/>
+      <w:lvlJc w:val="left"/>
+      <w:pPr>
+        <w:ind w:left="5760" w:hanging="360"/>
+      </w:pPr>
+      <w:rPr>
+        <w:rFonts w:ascii="Courier New" w:hAnsi="Courier New" w:cs="Courier New" w:hint="default"/>
+      </w:rPr>
+    </w:lvl>
+    <w:lvl w:ilvl="8" w:tplc="04090005" w:tentative="1">
+      <w:start w:val="1"/>
+      <w:numFmt w:val="bullet"/>
+      <w:lvlText w:val=""/>
+      <w:lvlJc w:val="left"/>
+      <w:pPr>
+        <w:ind w:left="6480" w:hanging="360"/>
+      </w:pPr>
+      <w:rPr>
+        <w:rFonts w:ascii="Wingdings" w:hAnsi="Wingdings" w:hint="default"/>
+      </w:rPr>
+    </w:lvl>
+  </w:abstractNum>
+  <w:abstractNum w:abstractNumId="8" w15:restartNumberingAfterBreak="0">
     <w:nsid w:val="328311C8"/>
     <w:multiLevelType w:val="hybridMultilevel"/>
     <w:tmpl w:val="A41C6128"/>
@@ -1438,7 +3415,119 @@
       </w:rPr>
     </w:lvl>
   </w:abstractNum>
-  <w:abstractNum w:abstractNumId="3" w15:restartNumberingAfterBreak="0">
+  <w:abstractNum w:abstractNumId="9" w15:restartNumberingAfterBreak="0">
+    <w:nsid w:val="43677BAA"/>
+    <w:multiLevelType w:val="hybridMultilevel"/>
+    <w:tmpl w:val="1680995E"/>
+    <w:lvl w:ilvl="0" w:tplc="52E20F2C">
+      <w:numFmt w:val="bullet"/>
+      <w:lvlText w:val="-"/>
+      <w:lvlJc w:val="left"/>
+      <w:pPr>
+        <w:ind w:left="720" w:hanging="360"/>
+      </w:pPr>
+      <w:rPr>
+        <w:rFonts w:ascii="Calibri" w:eastAsiaTheme="minorHAnsi" w:hAnsi="Calibri" w:cs="Calibri" w:hint="default"/>
+      </w:rPr>
+    </w:lvl>
+    <w:lvl w:ilvl="1" w:tplc="04090003" w:tentative="1">
+      <w:start w:val="1"/>
+      <w:numFmt w:val="bullet"/>
+      <w:lvlText w:val="o"/>
+      <w:lvlJc w:val="left"/>
+      <w:pPr>
+        <w:ind w:left="1440" w:hanging="360"/>
+      </w:pPr>
+      <w:rPr>
+        <w:rFonts w:ascii="Courier New" w:hAnsi="Courier New" w:cs="Courier New" w:hint="default"/>
+      </w:rPr>
+    </w:lvl>
+    <w:lvl w:ilvl="2" w:tplc="04090005" w:tentative="1">
+      <w:start w:val="1"/>
+      <w:numFmt w:val="bullet"/>
+      <w:lvlText w:val=""/>
+      <w:lvlJc w:val="left"/>
+      <w:pPr>
+        <w:ind w:left="2160" w:hanging="360"/>
+      </w:pPr>
+      <w:rPr>
+        <w:rFonts w:ascii="Wingdings" w:hAnsi="Wingdings" w:hint="default"/>
+      </w:rPr>
+    </w:lvl>
+    <w:lvl w:ilvl="3" w:tplc="04090001" w:tentative="1">
+      <w:start w:val="1"/>
+      <w:numFmt w:val="bullet"/>
+      <w:lvlText w:val=""/>
+      <w:lvlJc w:val="left"/>
+      <w:pPr>
+        <w:ind w:left="2880" w:hanging="360"/>
+      </w:pPr>
+      <w:rPr>
+        <w:rFonts w:ascii="Symbol" w:hAnsi="Symbol" w:hint="default"/>
+      </w:rPr>
+    </w:lvl>
+    <w:lvl w:ilvl="4" w:tplc="04090003" w:tentative="1">
+      <w:start w:val="1"/>
+      <w:numFmt w:val="bullet"/>
+      <w:lvlText w:val="o"/>
+      <w:lvlJc w:val="left"/>
+      <w:pPr>
+        <w:ind w:left="3600" w:hanging="360"/>
+      </w:pPr>
+      <w:rPr>
+        <w:rFonts w:ascii="Courier New" w:hAnsi="Courier New" w:cs="Courier New" w:hint="default"/>
+      </w:rPr>
+    </w:lvl>
+    <w:lvl w:ilvl="5" w:tplc="04090005" w:tentative="1">
+      <w:start w:val="1"/>
+      <w:numFmt w:val="bullet"/>
+      <w:lvlText w:val=""/>
+      <w:lvlJc w:val="left"/>
+      <w:pPr>
+        <w:ind w:left="4320" w:hanging="360"/>
+      </w:pPr>
+      <w:rPr>
+        <w:rFonts w:ascii="Wingdings" w:hAnsi="Wingdings" w:hint="default"/>
+      </w:rPr>
+    </w:lvl>
+    <w:lvl w:ilvl="6" w:tplc="04090001" w:tentative="1">
+      <w:start w:val="1"/>
+      <w:numFmt w:val="bullet"/>
+      <w:lvlText w:val=""/>
+      <w:lvlJc w:val="left"/>
+      <w:pPr>
+        <w:ind w:left="5040" w:hanging="360"/>
+      </w:pPr>
+      <w:rPr>
+        <w:rFonts w:ascii="Symbol" w:hAnsi="Symbol" w:hint="default"/>
+      </w:rPr>
+    </w:lvl>
+    <w:lvl w:ilvl="7" w:tplc="04090003" w:tentative="1">
+      <w:start w:val="1"/>
+      <w:numFmt w:val="bullet"/>
+      <w:lvlText w:val="o"/>
+      <w:lvlJc w:val="left"/>
+      <w:pPr>
+        <w:ind w:left="5760" w:hanging="360"/>
+      </w:pPr>
+      <w:rPr>
+        <w:rFonts w:ascii="Courier New" w:hAnsi="Courier New" w:cs="Courier New" w:hint="default"/>
+      </w:rPr>
+    </w:lvl>
+    <w:lvl w:ilvl="8" w:tplc="04090005" w:tentative="1">
+      <w:start w:val="1"/>
+      <w:numFmt w:val="bullet"/>
+      <w:lvlText w:val=""/>
+      <w:lvlJc w:val="left"/>
+      <w:pPr>
+        <w:ind w:left="6480" w:hanging="360"/>
+      </w:pPr>
+      <w:rPr>
+        <w:rFonts w:ascii="Wingdings" w:hAnsi="Wingdings" w:hint="default"/>
+      </w:rPr>
+    </w:lvl>
+  </w:abstractNum>
+  <w:abstractNum w:abstractNumId="10" w15:restartNumberingAfterBreak="0">
     <w:nsid w:val="57A04B5D"/>
     <w:multiLevelType w:val="hybridMultilevel"/>
     <w:tmpl w:val="BBCC07D2"/>
@@ -1527,7 +3616,7 @@
       </w:pPr>
     </w:lvl>
   </w:abstractNum>
-  <w:abstractNum w:abstractNumId="4" w15:restartNumberingAfterBreak="0">
+  <w:abstractNum w:abstractNumId="11" w15:restartNumberingAfterBreak="0">
     <w:nsid w:val="5AC73B27"/>
     <w:multiLevelType w:val="hybridMultilevel"/>
     <w:tmpl w:val="247ABFD0"/>
@@ -1640,7 +3729,322 @@
       </w:rPr>
     </w:lvl>
   </w:abstractNum>
-  <w:abstractNum w:abstractNumId="5" w15:restartNumberingAfterBreak="0">
+  <w:abstractNum w:abstractNumId="12" w15:restartNumberingAfterBreak="0">
+    <w:nsid w:val="61BE7CB5"/>
+    <w:multiLevelType w:val="hybridMultilevel"/>
+    <w:tmpl w:val="260CE690"/>
+    <w:lvl w:ilvl="0" w:tplc="0409000F">
+      <w:start w:val="1"/>
+      <w:numFmt w:val="decimal"/>
+      <w:lvlText w:val="%1."/>
+      <w:lvlJc w:val="left"/>
+      <w:pPr>
+        <w:ind w:left="720" w:hanging="360"/>
+      </w:pPr>
+      <w:rPr>
+        <w:rFonts w:hint="default"/>
+      </w:rPr>
+    </w:lvl>
+    <w:lvl w:ilvl="1" w:tplc="04090019">
+      <w:start w:val="1"/>
+      <w:numFmt w:val="lowerLetter"/>
+      <w:lvlText w:val="%2."/>
+      <w:lvlJc w:val="left"/>
+      <w:pPr>
+        <w:ind w:left="1440" w:hanging="360"/>
+      </w:pPr>
+    </w:lvl>
+    <w:lvl w:ilvl="2" w:tplc="0409001B">
+      <w:start w:val="1"/>
+      <w:numFmt w:val="lowerRoman"/>
+      <w:lvlText w:val="%3."/>
+      <w:lvlJc w:val="right"/>
+      <w:pPr>
+        <w:ind w:left="2160" w:hanging="180"/>
+      </w:pPr>
+    </w:lvl>
+    <w:lvl w:ilvl="3" w:tplc="0409000F" w:tentative="1">
+      <w:start w:val="1"/>
+      <w:numFmt w:val="decimal"/>
+      <w:lvlText w:val="%4."/>
+      <w:lvlJc w:val="left"/>
+      <w:pPr>
+        <w:ind w:left="2880" w:hanging="360"/>
+      </w:pPr>
+    </w:lvl>
+    <w:lvl w:ilvl="4" w:tplc="04090019" w:tentative="1">
+      <w:start w:val="1"/>
+      <w:numFmt w:val="lowerLetter"/>
+      <w:lvlText w:val="%5."/>
+      <w:lvlJc w:val="left"/>
+      <w:pPr>
+        <w:ind w:left="3600" w:hanging="360"/>
+      </w:pPr>
+    </w:lvl>
+    <w:lvl w:ilvl="5" w:tplc="0409001B" w:tentative="1">
+      <w:start w:val="1"/>
+      <w:numFmt w:val="lowerRoman"/>
+      <w:lvlText w:val="%6."/>
+      <w:lvlJc w:val="right"/>
+      <w:pPr>
+        <w:ind w:left="4320" w:hanging="180"/>
+      </w:pPr>
+    </w:lvl>
+    <w:lvl w:ilvl="6" w:tplc="0409000F" w:tentative="1">
+      <w:start w:val="1"/>
+      <w:numFmt w:val="decimal"/>
+      <w:lvlText w:val="%7."/>
+      <w:lvlJc w:val="left"/>
+      <w:pPr>
+        <w:ind w:left="5040" w:hanging="360"/>
+      </w:pPr>
+    </w:lvl>
+    <w:lvl w:ilvl="7" w:tplc="04090019" w:tentative="1">
+      <w:start w:val="1"/>
+      <w:numFmt w:val="lowerLetter"/>
+      <w:lvlText w:val="%8."/>
+      <w:lvlJc w:val="left"/>
+      <w:pPr>
+        <w:ind w:left="5760" w:hanging="360"/>
+      </w:pPr>
+    </w:lvl>
+    <w:lvl w:ilvl="8" w:tplc="0409001B" w:tentative="1">
+      <w:start w:val="1"/>
+      <w:numFmt w:val="lowerRoman"/>
+      <w:lvlText w:val="%9."/>
+      <w:lvlJc w:val="right"/>
+      <w:pPr>
+        <w:ind w:left="6480" w:hanging="180"/>
+      </w:pPr>
+    </w:lvl>
+  </w:abstractNum>
+  <w:abstractNum w:abstractNumId="13" w15:restartNumberingAfterBreak="0">
+    <w:nsid w:val="6EC670A5"/>
+    <w:multiLevelType w:val="hybridMultilevel"/>
+    <w:tmpl w:val="95E4F14C"/>
+    <w:lvl w:ilvl="0" w:tplc="04090001">
+      <w:start w:val="1"/>
+      <w:numFmt w:val="bullet"/>
+      <w:lvlText w:val=""/>
+      <w:lvlJc w:val="left"/>
+      <w:pPr>
+        <w:ind w:left="720" w:hanging="360"/>
+      </w:pPr>
+      <w:rPr>
+        <w:rFonts w:ascii="Symbol" w:hAnsi="Symbol" w:hint="default"/>
+      </w:rPr>
+    </w:lvl>
+    <w:lvl w:ilvl="1" w:tplc="04090003" w:tentative="1">
+      <w:start w:val="1"/>
+      <w:numFmt w:val="bullet"/>
+      <w:lvlText w:val="o"/>
+      <w:lvlJc w:val="left"/>
+      <w:pPr>
+        <w:ind w:left="1440" w:hanging="360"/>
+      </w:pPr>
+      <w:rPr>
+        <w:rFonts w:ascii="Courier New" w:hAnsi="Courier New" w:cs="Courier New" w:hint="default"/>
+      </w:rPr>
+    </w:lvl>
+    <w:lvl w:ilvl="2" w:tplc="04090005" w:tentative="1">
+      <w:start w:val="1"/>
+      <w:numFmt w:val="bullet"/>
+      <w:lvlText w:val=""/>
+      <w:lvlJc w:val="left"/>
+      <w:pPr>
+        <w:ind w:left="2160" w:hanging="360"/>
+      </w:pPr>
+      <w:rPr>
+        <w:rFonts w:ascii="Wingdings" w:hAnsi="Wingdings" w:hint="default"/>
+      </w:rPr>
+    </w:lvl>
+    <w:lvl w:ilvl="3" w:tplc="04090001" w:tentative="1">
+      <w:start w:val="1"/>
+      <w:numFmt w:val="bullet"/>
+      <w:lvlText w:val=""/>
+      <w:lvlJc w:val="left"/>
+      <w:pPr>
+        <w:ind w:left="2880" w:hanging="360"/>
+      </w:pPr>
+      <w:rPr>
+        <w:rFonts w:ascii="Symbol" w:hAnsi="Symbol" w:hint="default"/>
+      </w:rPr>
+    </w:lvl>
+    <w:lvl w:ilvl="4" w:tplc="04090003" w:tentative="1">
+      <w:start w:val="1"/>
+      <w:numFmt w:val="bullet"/>
+      <w:lvlText w:val="o"/>
+      <w:lvlJc w:val="left"/>
+      <w:pPr>
+        <w:ind w:left="3600" w:hanging="360"/>
+      </w:pPr>
+      <w:rPr>
+        <w:rFonts w:ascii="Courier New" w:hAnsi="Courier New" w:cs="Courier New" w:hint="default"/>
+      </w:rPr>
+    </w:lvl>
+    <w:lvl w:ilvl="5" w:tplc="04090005" w:tentative="1">
+      <w:start w:val="1"/>
+      <w:numFmt w:val="bullet"/>
+      <w:lvlText w:val=""/>
+      <w:lvlJc w:val="left"/>
+      <w:pPr>
+        <w:ind w:left="4320" w:hanging="360"/>
+      </w:pPr>
+      <w:rPr>
+        <w:rFonts w:ascii="Wingdings" w:hAnsi="Wingdings" w:hint="default"/>
+      </w:rPr>
+    </w:lvl>
+    <w:lvl w:ilvl="6" w:tplc="04090001" w:tentative="1">
+      <w:start w:val="1"/>
+      <w:numFmt w:val="bullet"/>
+      <w:lvlText w:val=""/>
+      <w:lvlJc w:val="left"/>
+      <w:pPr>
+        <w:ind w:left="5040" w:hanging="360"/>
+      </w:pPr>
+      <w:rPr>
+        <w:rFonts w:ascii="Symbol" w:hAnsi="Symbol" w:hint="default"/>
+      </w:rPr>
+    </w:lvl>
+    <w:lvl w:ilvl="7" w:tplc="04090003" w:tentative="1">
+      <w:start w:val="1"/>
+      <w:numFmt w:val="bullet"/>
+      <w:lvlText w:val="o"/>
+      <w:lvlJc w:val="left"/>
+      <w:pPr>
+        <w:ind w:left="5760" w:hanging="360"/>
+      </w:pPr>
+      <w:rPr>
+        <w:rFonts w:ascii="Courier New" w:hAnsi="Courier New" w:cs="Courier New" w:hint="default"/>
+      </w:rPr>
+    </w:lvl>
+    <w:lvl w:ilvl="8" w:tplc="04090005" w:tentative="1">
+      <w:start w:val="1"/>
+      <w:numFmt w:val="bullet"/>
+      <w:lvlText w:val=""/>
+      <w:lvlJc w:val="left"/>
+      <w:pPr>
+        <w:ind w:left="6480" w:hanging="360"/>
+      </w:pPr>
+      <w:rPr>
+        <w:rFonts w:ascii="Wingdings" w:hAnsi="Wingdings" w:hint="default"/>
+      </w:rPr>
+    </w:lvl>
+  </w:abstractNum>
+  <w:abstractNum w:abstractNumId="14" w15:restartNumberingAfterBreak="0">
+    <w:nsid w:val="70EC59EE"/>
+    <w:multiLevelType w:val="hybridMultilevel"/>
+    <w:tmpl w:val="73201310"/>
+    <w:lvl w:ilvl="0" w:tplc="04090001">
+      <w:start w:val="1"/>
+      <w:numFmt w:val="bullet"/>
+      <w:lvlText w:val=""/>
+      <w:lvlJc w:val="left"/>
+      <w:pPr>
+        <w:ind w:left="720" w:hanging="360"/>
+      </w:pPr>
+      <w:rPr>
+        <w:rFonts w:ascii="Symbol" w:hAnsi="Symbol" w:hint="default"/>
+      </w:rPr>
+    </w:lvl>
+    <w:lvl w:ilvl="1" w:tplc="04090003" w:tentative="1">
+      <w:start w:val="1"/>
+      <w:numFmt w:val="bullet"/>
+      <w:lvlText w:val="o"/>
+      <w:lvlJc w:val="left"/>
+      <w:pPr>
+        <w:ind w:left="1440" w:hanging="360"/>
+      </w:pPr>
+      <w:rPr>
+        <w:rFonts w:ascii="Courier New" w:hAnsi="Courier New" w:cs="Courier New" w:hint="default"/>
+      </w:rPr>
+    </w:lvl>
+    <w:lvl w:ilvl="2" w:tplc="04090005" w:tentative="1">
+      <w:start w:val="1"/>
+      <w:numFmt w:val="bullet"/>
+      <w:lvlText w:val=""/>
+      <w:lvlJc w:val="left"/>
+      <w:pPr>
+        <w:ind w:left="2160" w:hanging="360"/>
+      </w:pPr>
+      <w:rPr>
+        <w:rFonts w:ascii="Wingdings" w:hAnsi="Wingdings" w:hint="default"/>
+      </w:rPr>
+    </w:lvl>
+    <w:lvl w:ilvl="3" w:tplc="04090001" w:tentative="1">
+      <w:start w:val="1"/>
+      <w:numFmt w:val="bullet"/>
+      <w:lvlText w:val=""/>
+      <w:lvlJc w:val="left"/>
+      <w:pPr>
+        <w:ind w:left="2880" w:hanging="360"/>
+      </w:pPr>
+      <w:rPr>
+        <w:rFonts w:ascii="Symbol" w:hAnsi="Symbol" w:hint="default"/>
+      </w:rPr>
+    </w:lvl>
+    <w:lvl w:ilvl="4" w:tplc="04090003" w:tentative="1">
+      <w:start w:val="1"/>
+      <w:numFmt w:val="bullet"/>
+      <w:lvlText w:val="o"/>
+      <w:lvlJc w:val="left"/>
+      <w:pPr>
+        <w:ind w:left="3600" w:hanging="360"/>
+      </w:pPr>
+      <w:rPr>
+        <w:rFonts w:ascii="Courier New" w:hAnsi="Courier New" w:cs="Courier New" w:hint="default"/>
+      </w:rPr>
+    </w:lvl>
+    <w:lvl w:ilvl="5" w:tplc="04090005" w:tentative="1">
+      <w:start w:val="1"/>
+      <w:numFmt w:val="bullet"/>
+      <w:lvlText w:val=""/>
+      <w:lvlJc w:val="left"/>
+      <w:pPr>
+        <w:ind w:left="4320" w:hanging="360"/>
+      </w:pPr>
+      <w:rPr>
+        <w:rFonts w:ascii="Wingdings" w:hAnsi="Wingdings" w:hint="default"/>
+      </w:rPr>
+    </w:lvl>
+    <w:lvl w:ilvl="6" w:tplc="04090001" w:tentative="1">
+      <w:start w:val="1"/>
+      <w:numFmt w:val="bullet"/>
+      <w:lvlText w:val=""/>
+      <w:lvlJc w:val="left"/>
+      <w:pPr>
+        <w:ind w:left="5040" w:hanging="360"/>
+      </w:pPr>
+      <w:rPr>
+        <w:rFonts w:ascii="Symbol" w:hAnsi="Symbol" w:hint="default"/>
+      </w:rPr>
+    </w:lvl>
+    <w:lvl w:ilvl="7" w:tplc="04090003" w:tentative="1">
+      <w:start w:val="1"/>
+      <w:numFmt w:val="bullet"/>
+      <w:lvlText w:val="o"/>
+      <w:lvlJc w:val="left"/>
+      <w:pPr>
+        <w:ind w:left="5760" w:hanging="360"/>
+      </w:pPr>
+      <w:rPr>
+        <w:rFonts w:ascii="Courier New" w:hAnsi="Courier New" w:cs="Courier New" w:hint="default"/>
+      </w:rPr>
+    </w:lvl>
+    <w:lvl w:ilvl="8" w:tplc="04090005" w:tentative="1">
+      <w:start w:val="1"/>
+      <w:numFmt w:val="bullet"/>
+      <w:lvlText w:val=""/>
+      <w:lvlJc w:val="left"/>
+      <w:pPr>
+        <w:ind w:left="6480" w:hanging="360"/>
+      </w:pPr>
+      <w:rPr>
+        <w:rFonts w:ascii="Wingdings" w:hAnsi="Wingdings" w:hint="default"/>
+      </w:rPr>
+    </w:lvl>
+  </w:abstractNum>
+  <w:abstractNum w:abstractNumId="15" w15:restartNumberingAfterBreak="0">
     <w:nsid w:val="79FC13F2"/>
     <w:multiLevelType w:val="hybridMultilevel"/>
     <w:tmpl w:val="C2A02BA8"/>
@@ -1753,7 +4157,120 @@
       </w:rPr>
     </w:lvl>
   </w:abstractNum>
-  <w:abstractNum w:abstractNumId="6" w15:restartNumberingAfterBreak="0">
+  <w:abstractNum w:abstractNumId="16" w15:restartNumberingAfterBreak="0">
+    <w:nsid w:val="7CC615B1"/>
+    <w:multiLevelType w:val="hybridMultilevel"/>
+    <w:tmpl w:val="9258E3C4"/>
+    <w:lvl w:ilvl="0" w:tplc="04090001">
+      <w:start w:val="1"/>
+      <w:numFmt w:val="bullet"/>
+      <w:lvlText w:val=""/>
+      <w:lvlJc w:val="left"/>
+      <w:pPr>
+        <w:ind w:left="720" w:hanging="360"/>
+      </w:pPr>
+      <w:rPr>
+        <w:rFonts w:ascii="Symbol" w:hAnsi="Symbol" w:hint="default"/>
+      </w:rPr>
+    </w:lvl>
+    <w:lvl w:ilvl="1" w:tplc="04090003" w:tentative="1">
+      <w:start w:val="1"/>
+      <w:numFmt w:val="bullet"/>
+      <w:lvlText w:val="o"/>
+      <w:lvlJc w:val="left"/>
+      <w:pPr>
+        <w:ind w:left="1440" w:hanging="360"/>
+      </w:pPr>
+      <w:rPr>
+        <w:rFonts w:ascii="Courier New" w:hAnsi="Courier New" w:cs="Courier New" w:hint="default"/>
+      </w:rPr>
+    </w:lvl>
+    <w:lvl w:ilvl="2" w:tplc="04090005" w:tentative="1">
+      <w:start w:val="1"/>
+      <w:numFmt w:val="bullet"/>
+      <w:lvlText w:val=""/>
+      <w:lvlJc w:val="left"/>
+      <w:pPr>
+        <w:ind w:left="2160" w:hanging="360"/>
+      </w:pPr>
+      <w:rPr>
+        <w:rFonts w:ascii="Wingdings" w:hAnsi="Wingdings" w:hint="default"/>
+      </w:rPr>
+    </w:lvl>
+    <w:lvl w:ilvl="3" w:tplc="04090001" w:tentative="1">
+      <w:start w:val="1"/>
+      <w:numFmt w:val="bullet"/>
+      <w:lvlText w:val=""/>
+      <w:lvlJc w:val="left"/>
+      <w:pPr>
+        <w:ind w:left="2880" w:hanging="360"/>
+      </w:pPr>
+      <w:rPr>
+        <w:rFonts w:ascii="Symbol" w:hAnsi="Symbol" w:hint="default"/>
+      </w:rPr>
+    </w:lvl>
+    <w:lvl w:ilvl="4" w:tplc="04090003" w:tentative="1">
+      <w:start w:val="1"/>
+      <w:numFmt w:val="bullet"/>
+      <w:lvlText w:val="o"/>
+      <w:lvlJc w:val="left"/>
+      <w:pPr>
+        <w:ind w:left="3600" w:hanging="360"/>
+      </w:pPr>
+      <w:rPr>
+        <w:rFonts w:ascii="Courier New" w:hAnsi="Courier New" w:cs="Courier New" w:hint="default"/>
+      </w:rPr>
+    </w:lvl>
+    <w:lvl w:ilvl="5" w:tplc="04090005" w:tentative="1">
+      <w:start w:val="1"/>
+      <w:numFmt w:val="bullet"/>
+      <w:lvlText w:val=""/>
+      <w:lvlJc w:val="left"/>
+      <w:pPr>
+        <w:ind w:left="4320" w:hanging="360"/>
+      </w:pPr>
+      <w:rPr>
+        <w:rFonts w:ascii="Wingdings" w:hAnsi="Wingdings" w:hint="default"/>
+      </w:rPr>
+    </w:lvl>
+    <w:lvl w:ilvl="6" w:tplc="04090001" w:tentative="1">
+      <w:start w:val="1"/>
+      <w:numFmt w:val="bullet"/>
+      <w:lvlText w:val=""/>
+      <w:lvlJc w:val="left"/>
+      <w:pPr>
+        <w:ind w:left="5040" w:hanging="360"/>
+      </w:pPr>
+      <w:rPr>
+        <w:rFonts w:ascii="Symbol" w:hAnsi="Symbol" w:hint="default"/>
+      </w:rPr>
+    </w:lvl>
+    <w:lvl w:ilvl="7" w:tplc="04090003" w:tentative="1">
+      <w:start w:val="1"/>
+      <w:numFmt w:val="bullet"/>
+      <w:lvlText w:val="o"/>
+      <w:lvlJc w:val="left"/>
+      <w:pPr>
+        <w:ind w:left="5760" w:hanging="360"/>
+      </w:pPr>
+      <w:rPr>
+        <w:rFonts w:ascii="Courier New" w:hAnsi="Courier New" w:cs="Courier New" w:hint="default"/>
+      </w:rPr>
+    </w:lvl>
+    <w:lvl w:ilvl="8" w:tplc="04090005" w:tentative="1">
+      <w:start w:val="1"/>
+      <w:numFmt w:val="bullet"/>
+      <w:lvlText w:val=""/>
+      <w:lvlJc w:val="left"/>
+      <w:pPr>
+        <w:ind w:left="6480" w:hanging="360"/>
+      </w:pPr>
+      <w:rPr>
+        <w:rFonts w:ascii="Wingdings" w:hAnsi="Wingdings" w:hint="default"/>
+      </w:rPr>
+    </w:lvl>
+  </w:abstractNum>
+  <w:abstractNum w:abstractNumId="17" w15:restartNumberingAfterBreak="0">
     <w:nsid w:val="7DB56F94"/>
     <w:multiLevelType w:val="hybridMultilevel"/>
     <w:tmpl w:val="81F075C8"/>
@@ -1843,25 +4360,58 @@
     </w:lvl>
   </w:abstractNum>
   <w:num w:numId="1">
+    <w:abstractNumId w:val="15"/>
+  </w:num>
+  <w:num w:numId="2">
+    <w:abstractNumId w:val="8"/>
+  </w:num>
+  <w:num w:numId="3">
+    <w:abstractNumId w:val="11"/>
+  </w:num>
+  <w:num w:numId="4">
+    <w:abstractNumId w:val="3"/>
+  </w:num>
+  <w:num w:numId="5">
+    <w:abstractNumId w:val="10"/>
+  </w:num>
+  <w:num w:numId="6">
+    <w:abstractNumId w:val="6"/>
+  </w:num>
+  <w:num w:numId="7">
+    <w:abstractNumId w:val="17"/>
+  </w:num>
+  <w:num w:numId="8">
+    <w:abstractNumId w:val="14"/>
+  </w:num>
+  <w:num w:numId="9">
+    <w:abstractNumId w:val="13"/>
+  </w:num>
+  <w:num w:numId="10">
+    <w:abstractNumId w:val="12"/>
+  </w:num>
+  <w:num w:numId="11">
+    <w:abstractNumId w:val="4"/>
+  </w:num>
+  <w:num w:numId="12">
     <w:abstractNumId w:val="5"/>
   </w:num>
-  <w:num w:numId="2">
+  <w:num w:numId="13">
+    <w:abstractNumId w:val="9"/>
+  </w:num>
+  <w:num w:numId="14">
+    <w:abstractNumId w:val="7"/>
+  </w:num>
+  <w:num w:numId="15">
+    <w:abstractNumId w:val="1"/>
+  </w:num>
+  <w:num w:numId="16">
     <w:abstractNumId w:val="2"/>
   </w:num>
-  <w:num w:numId="3">
-    <w:abstractNumId w:val="4"/>
-  </w:num>
-  <w:num w:numId="4">
+  <w:num w:numId="17">
     <w:abstractNumId w:val="0"/>
   </w:num>
-  <w:num w:numId="5">
-    <w:abstractNumId w:val="3"/>
-  </w:num>
-  <w:num w:numId="6">
-    <w:abstractNumId w:val="1"/>
-  </w:num>
-  <w:num w:numId="7">
-    <w:abstractNumId w:val="6"/>
+  <w:num w:numId="18">
+    <w:abstractNumId w:val="16"/>
   </w:num>
 </w:numbering>
 </file>

</xml_diff>

<commit_message>
PMI301x_02_VN Done chapter 5
</commit_message>
<xml_diff>
--- a/PMI301x_02)VN_Quản_trị_dự_án_phần_mềm/OMI301x_02_VN_Quản_trị_dự_án_phần_mềm.docx
+++ b/PMI301x_02)VN_Quản_trị_dự_án_phần_mềm/OMI301x_02_VN_Quản_trị_dự_án_phần_mềm.docx
@@ -2195,6 +2195,9 @@
     </w:p>
     <w:p>
       <w:r>
+        <w:rPr>
+          <w:noProof/>
+        </w:rPr>
         <w:drawing>
           <wp:inline distT="0" distB="0" distL="0" distR="0" wp14:anchorId="66289D9A" wp14:editId="23E899C2">
             <wp:extent cx="2968283" cy="2441021"/>
@@ -2283,6 +2286,7 @@
       <w:r>
         <w:rPr>
           <w:b/>
+          <w:noProof/>
         </w:rPr>
         <w:drawing>
           <wp:inline distT="0" distB="0" distL="0" distR="0" wp14:anchorId="71A8776F" wp14:editId="49D3EDEF">
@@ -2334,8 +2338,6 @@
           </wp:inline>
         </w:drawing>
       </w:r>
-      <w:bookmarkStart w:id="0" w:name="_GoBack"/>
-      <w:bookmarkEnd w:id="0"/>
     </w:p>
     <w:p>
       <w:pPr>
@@ -2359,6 +2361,7 @@
       <w:r>
         <w:rPr>
           <w:b/>
+          <w:noProof/>
         </w:rPr>
         <w:drawing>
           <wp:inline distT="0" distB="0" distL="0" distR="0" wp14:anchorId="3CF8E625" wp14:editId="2A6E32A2">
@@ -2411,6 +2414,1039 @@
         </w:drawing>
       </w:r>
     </w:p>
+    <w:p>
+      <w:pPr>
+        <w:jc w:val="center"/>
+        <w:rPr>
+          <w:b/>
+        </w:rPr>
+      </w:pPr>
+      <w:r>
+        <w:rPr>
+          <w:b/>
+        </w:rPr>
+        <w:t xml:space="preserve">--------------- --------------- --------------- --------------- --------------- --------------- </w:t>
+      </w:r>
+    </w:p>
+    <w:p>
+      <w:pPr>
+        <w:jc w:val="center"/>
+        <w:rPr>
+          <w:b/>
+        </w:rPr>
+      </w:pPr>
+      <w:r>
+        <w:rPr>
+          <w:b/>
+        </w:rPr>
+        <w:t>Bài 4: biểu mẫu và phần mềm quản lý dự án</w:t>
+      </w:r>
+    </w:p>
+    <w:p>
+      <w:r>
+        <w:t>Phần mềm quản lý là công cụ giúp lưu trữ dự án trên mạng, cả người quản lý và các thành viên trong nhóm đều có thể truy cập được. Các ưu điểm:</w:t>
+      </w:r>
+    </w:p>
+    <w:p>
+      <w:pPr>
+        <w:pStyle w:val="ListParagraph"/>
+        <w:numPr>
+          <w:ilvl w:val="0"/>
+          <w:numId w:val="19"/>
+        </w:numPr>
+      </w:pPr>
+      <w:r>
+        <w:t>Khi dự án có cấu trúc giống nhau, ta có thể sao chép và tái sử dụng cấu trúc dự án</w:t>
+      </w:r>
+    </w:p>
+    <w:p>
+      <w:pPr>
+        <w:pStyle w:val="ListParagraph"/>
+        <w:numPr>
+          <w:ilvl w:val="0"/>
+          <w:numId w:val="19"/>
+        </w:numPr>
+      </w:pPr>
+      <w:r>
+        <w:t xml:space="preserve">Các thành viên có thể cùng xem tài liệu và trạng thái dự án </w:t>
+      </w:r>
+    </w:p>
+    <w:p>
+      <w:pPr>
+        <w:pStyle w:val="ListParagraph"/>
+        <w:numPr>
+          <w:ilvl w:val="0"/>
+          <w:numId w:val="19"/>
+        </w:numPr>
+      </w:pPr>
+      <w:r>
+        <w:t>Nhân bản dữ liệu</w:t>
+      </w:r>
+    </w:p>
+    <w:p>
+      <w:r>
+        <w:rPr>
+          <w:b/>
+        </w:rPr>
+        <w:lastRenderedPageBreak/>
+        <w:t xml:space="preserve">Biểu mẫu quản lý dự án </w:t>
+      </w:r>
+      <w:r>
+        <w:t>là các bảng tính excel, word … biểu mẫu giúp việc tái sử dụng và để tài liệu có tính thống nhất không chỉ trong dự án đó mà cả những dự án về sau, đồng thời các bảng tính excel giúp dễ dàng tính toán các kịch bản tài chính hơn</w:t>
+      </w:r>
+    </w:p>
+    <w:p>
+      <w:pPr>
+        <w:jc w:val="center"/>
+        <w:rPr>
+          <w:b/>
+        </w:rPr>
+      </w:pPr>
+      <w:r>
+        <w:rPr>
+          <w:b/>
+        </w:rPr>
+        <w:t>Ba công cụ quản lý dự án hàng đầu</w:t>
+      </w:r>
+    </w:p>
+    <w:p>
+      <w:r>
+        <w:t>3 công cụ quản lý dự án hàng đầu là:</w:t>
+      </w:r>
+    </w:p>
+    <w:p>
+      <w:pPr>
+        <w:pStyle w:val="ListParagraph"/>
+        <w:numPr>
+          <w:ilvl w:val="0"/>
+          <w:numId w:val="20"/>
+        </w:numPr>
+      </w:pPr>
+      <w:r>
+        <w:t>Danh sách công việc</w:t>
+      </w:r>
+    </w:p>
+    <w:p>
+      <w:pPr>
+        <w:pStyle w:val="ListParagraph"/>
+        <w:numPr>
+          <w:ilvl w:val="0"/>
+          <w:numId w:val="20"/>
+        </w:numPr>
+      </w:pPr>
+      <w:r>
+        <w:t>Thời gian biểu</w:t>
+      </w:r>
+    </w:p>
+    <w:p>
+      <w:pPr>
+        <w:pStyle w:val="ListParagraph"/>
+        <w:numPr>
+          <w:ilvl w:val="0"/>
+          <w:numId w:val="20"/>
+        </w:numPr>
+      </w:pPr>
+      <w:r>
+        <w:t>Công cụ liên hệ trao đổi công việc</w:t>
+      </w:r>
+    </w:p>
+    <w:p>
+      <w:r>
+        <w:t>Tuy nhiên ba công cụ trên khá tách biệt khi phải sử dụng chúng ở các định dạng khác nhau, thậm chí vẫn có những dự án sử dụng cách truyền thống là ghi chép thông tin trên giấy tờ. Vậy nên cách đưo ngianr nhất là chúng ta đưa chúng lên hệ thống trực tuyến để bạn và các thành viên đều có thể truy cập và theo dõi các thay đổi của dự án</w:t>
+      </w:r>
+    </w:p>
+    <w:p>
+      <w:pPr>
+        <w:jc w:val="center"/>
+        <w:rPr>
+          <w:b/>
+        </w:rPr>
+      </w:pPr>
+      <w:r>
+        <w:rPr>
+          <w:b/>
+        </w:rPr>
+        <w:t>Năm công cụ quản lý dự án trực tuyến hàng đầu</w:t>
+      </w:r>
+    </w:p>
+    <w:p>
+      <w:r>
+        <w:t xml:space="preserve">Các </w:t>
+      </w:r>
+      <w:r>
+        <w:t>biểu mãu quản lý dự án thường chỉ hữu ích với các quản lý dự án, tuy nhiên bạn có thể sử dụng các công cụ quản lý dự án trực tuyến để theo dõi dự án theo thời gian thực và nắm bắt tình hình ngân sách cũng như nhiệm vụ, điều này sẽ đơn giản hóa rất nhiều công việc</w:t>
+      </w:r>
+    </w:p>
+    <w:p>
+      <w:pPr>
+        <w:pStyle w:val="ListParagraph"/>
+        <w:numPr>
+          <w:ilvl w:val="0"/>
+          <w:numId w:val="21"/>
+        </w:numPr>
+      </w:pPr>
+      <w:r>
+        <w:t>Danh sách công việc, theo dõi công việc online</w:t>
+      </w:r>
+    </w:p>
+    <w:p>
+      <w:pPr>
+        <w:pStyle w:val="ListParagraph"/>
+        <w:numPr>
+          <w:ilvl w:val="0"/>
+          <w:numId w:val="21"/>
+        </w:numPr>
+      </w:pPr>
+      <w:r>
+        <w:t>Cộng tác làm việc online</w:t>
+      </w:r>
+    </w:p>
+    <w:p>
+      <w:pPr>
+        <w:pStyle w:val="ListParagraph"/>
+        <w:numPr>
+          <w:ilvl w:val="0"/>
+          <w:numId w:val="21"/>
+        </w:numPr>
+      </w:pPr>
+      <w:r>
+        <w:t>Biểu đồ Gantt: xem  xét thời gian bắt đầu, kết thúc công việc, thời gian làm việc</w:t>
+      </w:r>
+    </w:p>
+    <w:p>
+      <w:pPr>
+        <w:pStyle w:val="ListParagraph"/>
+        <w:numPr>
+          <w:ilvl w:val="0"/>
+          <w:numId w:val="21"/>
+        </w:numPr>
+      </w:pPr>
+      <w:r>
+        <w:t>Dashboard</w:t>
+      </w:r>
+    </w:p>
+    <w:p>
+      <w:pPr>
+        <w:pStyle w:val="ListParagraph"/>
+        <w:numPr>
+          <w:ilvl w:val="0"/>
+          <w:numId w:val="21"/>
+        </w:numPr>
+      </w:pPr>
+      <w:r>
+        <w:t>Công cụ lên kế hoạch theo dõi thời gian, tài nguyên dự án</w:t>
+      </w:r>
+    </w:p>
+    <w:p>
+      <w:pPr>
+        <w:jc w:val="center"/>
+        <w:rPr>
+          <w:b/>
+        </w:rPr>
+      </w:pPr>
+      <w:r>
+        <w:rPr>
+          <w:b/>
+        </w:rPr>
+        <w:t>Cách chọn phần mềm quản lý dự án</w:t>
+      </w:r>
+    </w:p>
+    <w:p>
+      <w:r>
+        <w:t>Các lý do để chúng ta lựa chọn 1 phần mềm quản lý dự án:</w:t>
+      </w:r>
+    </w:p>
+    <w:p>
+      <w:pPr>
+        <w:pStyle w:val="ListParagraph"/>
+        <w:numPr>
+          <w:ilvl w:val="0"/>
+          <w:numId w:val="22"/>
+        </w:numPr>
+      </w:pPr>
+      <w:r>
+        <w:t>Chúng ta cần một công vụ hỗ trợ quy trình làm việc</w:t>
+      </w:r>
+    </w:p>
+    <w:p>
+      <w:pPr>
+        <w:pStyle w:val="ListParagraph"/>
+        <w:numPr>
+          <w:ilvl w:val="0"/>
+          <w:numId w:val="22"/>
+        </w:numPr>
+      </w:pPr>
+      <w:r>
+        <w:t>Chúng ta muốn nâng cấp công cụ nào đó</w:t>
+      </w:r>
+    </w:p>
+    <w:p>
+      <w:pPr>
+        <w:pStyle w:val="ListParagraph"/>
+        <w:numPr>
+          <w:ilvl w:val="0"/>
+          <w:numId w:val="22"/>
+        </w:numPr>
+      </w:pPr>
+      <w:r>
+        <w:t>Chúng ta muốn thay thế công cụ hiện có</w:t>
+      </w:r>
+    </w:p>
+    <w:p>
+      <w:r>
+        <w:t>Cách lựa chọn một phần mềm dự án:</w:t>
+      </w:r>
+    </w:p>
+    <w:p>
+      <w:pPr>
+        <w:pStyle w:val="ListParagraph"/>
+        <w:numPr>
+          <w:ilvl w:val="0"/>
+          <w:numId w:val="23"/>
+        </w:numPr>
+      </w:pPr>
+      <w:r>
+        <w:t>Tạo list các chức năng mong muốn để chắc rằng PM quản lý có đủ các chức năng mà bạn cần để phục vụ cho công việc cũng như dự án của bạn</w:t>
+      </w:r>
+    </w:p>
+    <w:p>
+      <w:pPr>
+        <w:pStyle w:val="ListParagraph"/>
+        <w:numPr>
+          <w:ilvl w:val="0"/>
+          <w:numId w:val="23"/>
+        </w:numPr>
+      </w:pPr>
+      <w:r>
+        <w:t>Lấy ý kiến các thành viên về nhu cầu sử dụng công cụ</w:t>
+      </w:r>
+    </w:p>
+    <w:p>
+      <w:pPr>
+        <w:pStyle w:val="ListParagraph"/>
+        <w:numPr>
+          <w:ilvl w:val="0"/>
+          <w:numId w:val="23"/>
+        </w:numPr>
+      </w:pPr>
+      <w:r>
+        <w:t>Lên kế hoạch cho sự phát triển trong tương lai</w:t>
+      </w:r>
+    </w:p>
+    <w:p>
+      <w:pPr>
+        <w:pStyle w:val="ListParagraph"/>
+        <w:numPr>
+          <w:ilvl w:val="1"/>
+          <w:numId w:val="23"/>
+        </w:numPr>
+      </w:pPr>
+      <w:r>
+        <w:t>Cần một phần mềm có tính ổn định và được hỗ trợ lâu dài</w:t>
+      </w:r>
+    </w:p>
+    <w:p>
+      <w:pPr>
+        <w:pStyle w:val="ListParagraph"/>
+        <w:numPr>
+          <w:ilvl w:val="1"/>
+          <w:numId w:val="23"/>
+        </w:numPr>
+      </w:pPr>
+      <w:r>
+        <w:t>Các chức năng khác mà bạn có thể cần sử dụng trong tương lai, việc thay đổi PM khi có chức năng mới phát sinh là rất không nên</w:t>
+      </w:r>
+    </w:p>
+    <w:p>
+      <w:pPr>
+        <w:pStyle w:val="ListParagraph"/>
+        <w:numPr>
+          <w:ilvl w:val="1"/>
+          <w:numId w:val="23"/>
+        </w:numPr>
+      </w:pPr>
+      <w:r>
+        <w:t>Việc cài đặt, giá tiền của phần mềm như thế nào …</w:t>
+      </w:r>
+    </w:p>
+    <w:p>
+      <w:r>
+        <w:t>Dù phần mềm quản lý phải đáp ứng các chức năng như nào thì việc online là 1 tính năng không nên thiếu, vì sẽ đem lại rất nhiều tiện lợi cho bạn cũng như dự án bạn đang quản lý:</w:t>
+      </w:r>
+    </w:p>
+    <w:p>
+      <w:pPr>
+        <w:pStyle w:val="ListParagraph"/>
+        <w:numPr>
+          <w:ilvl w:val="0"/>
+          <w:numId w:val="24"/>
+        </w:numPr>
+      </w:pPr>
+      <w:r>
+        <w:t>Mọi người đều có thể sử dụng ở bất kỳ lúc nào, bất kỳ đâu</w:t>
+      </w:r>
+    </w:p>
+    <w:p>
+      <w:pPr>
+        <w:pStyle w:val="ListParagraph"/>
+        <w:numPr>
+          <w:ilvl w:val="0"/>
+          <w:numId w:val="24"/>
+        </w:numPr>
+      </w:pPr>
+      <w:r>
+        <w:t>Cung cấp thời gian thực để theo dõi các hoạt động, thay đổi của dự án kịp thời</w:t>
+      </w:r>
+    </w:p>
+    <w:p>
+      <w:pPr>
+        <w:pStyle w:val="ListParagraph"/>
+        <w:numPr>
+          <w:ilvl w:val="0"/>
+          <w:numId w:val="24"/>
+        </w:numPr>
+      </w:pPr>
+      <w:r>
+        <w:t>Khả năng thông báo</w:t>
+      </w:r>
+    </w:p>
+    <w:p>
+      <w:pPr>
+        <w:pStyle w:val="ListParagraph"/>
+        <w:numPr>
+          <w:ilvl w:val="0"/>
+          <w:numId w:val="24"/>
+        </w:numPr>
+      </w:pPr>
+      <w:r>
+        <w:t>Khả năng đính kèm, gắn ghi chú: có thể tạo ghi chú cho mọi người, tạo tài liệu mà mọi người có thể dùng chung, quản lý các phiên bản …</w:t>
+      </w:r>
+    </w:p>
+    <w:p>
+      <w:pPr>
+        <w:pStyle w:val="ListParagraph"/>
+        <w:numPr>
+          <w:ilvl w:val="0"/>
+          <w:numId w:val="24"/>
+        </w:numPr>
+      </w:pPr>
+      <w:r>
+        <w:t>Trang điều khiển: cài đặt mức độ xem thông tin tùy theo vai trò của từng người</w:t>
+      </w:r>
+    </w:p>
+    <w:p>
+      <w:pPr>
+        <w:jc w:val="center"/>
+        <w:rPr>
+          <w:b/>
+        </w:rPr>
+      </w:pPr>
+      <w:r>
+        <w:rPr>
+          <w:b/>
+        </w:rPr>
+        <w:t xml:space="preserve">Bắt đầu với </w:t>
+      </w:r>
+      <w:r>
+        <w:rPr>
+          <w:b/>
+        </w:rPr>
+        <w:t>ProjectLibre</w:t>
+      </w:r>
+    </w:p>
+    <w:p>
+      <w:pPr>
+        <w:jc w:val="center"/>
+        <w:rPr>
+          <w:b/>
+        </w:rPr>
+      </w:pPr>
+      <w:r>
+        <w:rPr>
+          <w:b/>
+        </w:rPr>
+        <w:t xml:space="preserve">--------------- --------------- --------------- --------------- --------------- --------------- </w:t>
+      </w:r>
+    </w:p>
+    <w:p>
+      <w:pPr>
+        <w:jc w:val="center"/>
+        <w:rPr>
+          <w:b/>
+        </w:rPr>
+      </w:pPr>
+      <w:r>
+        <w:rPr>
+          <w:b/>
+        </w:rPr>
+        <w:t>Bài 5: xây dựng điều lệ dự án</w:t>
+      </w:r>
+    </w:p>
+    <w:p>
+      <w:pPr>
+        <w:jc w:val="center"/>
+        <w:rPr>
+          <w:b/>
+        </w:rPr>
+      </w:pPr>
+      <w:r>
+        <w:rPr>
+          <w:b/>
+        </w:rPr>
+        <w:lastRenderedPageBreak/>
+        <w:t>Cách tạo điều lệ dự án</w:t>
+      </w:r>
+    </w:p>
+    <w:p>
+      <w:r>
+        <w:t xml:space="preserve">Sau khi đã có phạm vi, mục tiêu, nghiên cứu tính </w:t>
+      </w:r>
+      <w:r>
+        <w:t>khả thi và đánh giá được các nguy cơ của dự án, trước khi đóng giai đoạn khởi động, bạn cần tạo điều lệ dự án</w:t>
+      </w:r>
+    </w:p>
+    <w:p>
+      <w:pPr>
+        <w:rPr>
+          <w:b/>
+        </w:rPr>
+      </w:pPr>
+      <w:r>
+        <w:rPr>
+          <w:b/>
+        </w:rPr>
+        <w:t>Điều lệ dự án là gì?</w:t>
+      </w:r>
+    </w:p>
+    <w:p>
+      <w:pPr>
+        <w:pStyle w:val="ListParagraph"/>
+        <w:numPr>
+          <w:ilvl w:val="0"/>
+          <w:numId w:val="25"/>
+        </w:numPr>
+      </w:pPr>
+      <w:r>
+        <w:t>Một tài liệu cấp độ cao, dễ hiểu, chứa các thông tin quan trọng về dự án:</w:t>
+      </w:r>
+    </w:p>
+    <w:p>
+      <w:pPr>
+        <w:pStyle w:val="ListParagraph"/>
+        <w:numPr>
+          <w:ilvl w:val="1"/>
+          <w:numId w:val="25"/>
+        </w:numPr>
+      </w:pPr>
+      <w:r>
+        <w:t>Mục tiêu dự án</w:t>
+      </w:r>
+    </w:p>
+    <w:p>
+      <w:pPr>
+        <w:pStyle w:val="ListParagraph"/>
+        <w:numPr>
+          <w:ilvl w:val="1"/>
+          <w:numId w:val="25"/>
+        </w:numPr>
+      </w:pPr>
+      <w:r>
+        <w:t>Phạm vi</w:t>
+      </w:r>
+    </w:p>
+    <w:p>
+      <w:pPr>
+        <w:pStyle w:val="ListParagraph"/>
+        <w:numPr>
+          <w:ilvl w:val="1"/>
+          <w:numId w:val="25"/>
+        </w:numPr>
+      </w:pPr>
+      <w:r>
+        <w:t>Danh sách những stakeholder</w:t>
+      </w:r>
+    </w:p>
+    <w:p>
+      <w:pPr>
+        <w:pStyle w:val="ListParagraph"/>
+        <w:numPr>
+          <w:ilvl w:val="1"/>
+          <w:numId w:val="25"/>
+        </w:numPr>
+      </w:pPr>
+      <w:r>
+        <w:t xml:space="preserve">Ngân sách </w:t>
+      </w:r>
+    </w:p>
+    <w:p>
+      <w:pPr>
+        <w:pStyle w:val="ListParagraph"/>
+        <w:numPr>
+          <w:ilvl w:val="1"/>
+          <w:numId w:val="25"/>
+        </w:numPr>
+      </w:pPr>
+      <w:r>
+        <w:t>…</w:t>
+      </w:r>
+    </w:p>
+    <w:p>
+      <w:pPr>
+        <w:pStyle w:val="ListParagraph"/>
+        <w:numPr>
+          <w:ilvl w:val="0"/>
+          <w:numId w:val="25"/>
+        </w:numPr>
+      </w:pPr>
+      <w:r>
+        <w:t xml:space="preserve">Do chủ sở hữu dự án thực hiện </w:t>
+      </w:r>
+    </w:p>
+    <w:p>
+      <w:pPr>
+        <w:pStyle w:val="ListParagraph"/>
+        <w:numPr>
+          <w:ilvl w:val="0"/>
+          <w:numId w:val="25"/>
+        </w:numPr>
+      </w:pPr>
+      <w:r>
+        <w:t>Được dùng để chỉ định chính thức quản lý dự án</w:t>
+      </w:r>
+    </w:p>
+    <w:p>
+      <w:pPr>
+        <w:rPr>
+          <w:b/>
+        </w:rPr>
+      </w:pPr>
+      <w:r>
+        <w:rPr>
+          <w:b/>
+        </w:rPr>
+        <w:t>Một số thông tin cơ bản cần có trong điều lệ dự án</w:t>
+      </w:r>
+    </w:p>
+    <w:p>
+      <w:pPr>
+        <w:pStyle w:val="ListParagraph"/>
+        <w:numPr>
+          <w:ilvl w:val="0"/>
+          <w:numId w:val="26"/>
+        </w:numPr>
+        <w:rPr>
+          <w:b/>
+        </w:rPr>
+      </w:pPr>
+      <w:r>
+        <w:t>Số hiệu dự án</w:t>
+      </w:r>
+    </w:p>
+    <w:p>
+      <w:pPr>
+        <w:pStyle w:val="ListParagraph"/>
+        <w:numPr>
+          <w:ilvl w:val="0"/>
+          <w:numId w:val="26"/>
+        </w:numPr>
+        <w:rPr>
+          <w:b/>
+        </w:rPr>
+      </w:pPr>
+      <w:r>
+        <w:t>Tên dự án</w:t>
+      </w:r>
+    </w:p>
+    <w:p>
+      <w:pPr>
+        <w:pStyle w:val="ListParagraph"/>
+        <w:numPr>
+          <w:ilvl w:val="0"/>
+          <w:numId w:val="26"/>
+        </w:numPr>
+        <w:rPr>
+          <w:b/>
+        </w:rPr>
+      </w:pPr>
+      <w:r>
+        <w:t>Tên tổ chức</w:t>
+      </w:r>
+    </w:p>
+    <w:p>
+      <w:pPr>
+        <w:pStyle w:val="ListParagraph"/>
+        <w:numPr>
+          <w:ilvl w:val="0"/>
+          <w:numId w:val="26"/>
+        </w:numPr>
+        <w:rPr>
+          <w:b/>
+        </w:rPr>
+      </w:pPr>
+      <w:r>
+        <w:t>Mô tả dự án</w:t>
+      </w:r>
+    </w:p>
+    <w:p>
+      <w:pPr>
+        <w:pStyle w:val="ListParagraph"/>
+        <w:numPr>
+          <w:ilvl w:val="0"/>
+          <w:numId w:val="26"/>
+        </w:numPr>
+        <w:rPr>
+          <w:b/>
+        </w:rPr>
+      </w:pPr>
+      <w:r>
+        <w:t>Mục tiêu của dự án</w:t>
+      </w:r>
+    </w:p>
+    <w:p>
+      <w:pPr>
+        <w:pStyle w:val="ListParagraph"/>
+        <w:numPr>
+          <w:ilvl w:val="0"/>
+          <w:numId w:val="26"/>
+        </w:numPr>
+        <w:rPr>
+          <w:b/>
+        </w:rPr>
+      </w:pPr>
+      <w:r>
+        <w:t>Khung thời gian và các mốc quan trọng</w:t>
+      </w:r>
+    </w:p>
+    <w:p>
+      <w:pPr>
+        <w:pStyle w:val="ListParagraph"/>
+        <w:numPr>
+          <w:ilvl w:val="0"/>
+          <w:numId w:val="26"/>
+        </w:numPr>
+        <w:rPr>
+          <w:b/>
+        </w:rPr>
+      </w:pPr>
+      <w:r>
+        <w:t xml:space="preserve">Danh sách các bên liên quan </w:t>
+      </w:r>
+    </w:p>
+    <w:p>
+      <w:pPr>
+        <w:pStyle w:val="ListParagraph"/>
+        <w:numPr>
+          <w:ilvl w:val="0"/>
+          <w:numId w:val="26"/>
+        </w:numPr>
+        <w:rPr>
+          <w:b/>
+        </w:rPr>
+      </w:pPr>
+      <w:r>
+        <w:t xml:space="preserve">Rủi ro và phương án chuẩn bị </w:t>
+      </w:r>
+    </w:p>
+    <w:p>
+      <w:pPr>
+        <w:pStyle w:val="ListParagraph"/>
+        <w:numPr>
+          <w:ilvl w:val="0"/>
+          <w:numId w:val="26"/>
+        </w:numPr>
+        <w:rPr>
+          <w:b/>
+        </w:rPr>
+      </w:pPr>
+      <w:r>
+        <w:t>Ngân sách</w:t>
+      </w:r>
+    </w:p>
+    <w:p>
+      <w:pPr>
+        <w:pStyle w:val="ListParagraph"/>
+        <w:numPr>
+          <w:ilvl w:val="0"/>
+          <w:numId w:val="26"/>
+        </w:numPr>
+        <w:rPr>
+          <w:b/>
+        </w:rPr>
+      </w:pPr>
+      <w:r>
+        <w:t>Các hạn chế</w:t>
+      </w:r>
+    </w:p>
+    <w:p>
+      <w:pPr>
+        <w:pStyle w:val="ListParagraph"/>
+        <w:numPr>
+          <w:ilvl w:val="0"/>
+          <w:numId w:val="26"/>
+        </w:numPr>
+        <w:rPr>
+          <w:b/>
+        </w:rPr>
+      </w:pPr>
+      <w:r>
+        <w:t>Đề án kinh doanh (optinal)</w:t>
+      </w:r>
+    </w:p>
+    <w:p>
+      <w:pPr>
+        <w:rPr>
+          <w:b/>
+        </w:rPr>
+      </w:pPr>
+      <w:r>
+        <w:rPr>
+          <w:b/>
+        </w:rPr>
+        <w:t>Do tài liệu điều lệ dự án là cho tất cả mọi người tham khảo, tìm được thứ họ cần vì vậy tài liệu dự án không nên quá nhiều từ ngữ kỹ thuật hay chuyên ngành</w:t>
+      </w:r>
+    </w:p>
+    <w:p>
+      <w:pPr>
+        <w:jc w:val="center"/>
+        <w:rPr>
+          <w:b/>
+        </w:rPr>
+      </w:pPr>
+      <w:r>
+        <w:rPr>
+          <w:b/>
+        </w:rPr>
+        <w:t>Cách viết điều lệ quản lý dự án</w:t>
+      </w:r>
+    </w:p>
+    <w:p>
+      <w:r>
+        <w:t>Điều lệ dự án thường có bố cục 5 phần:</w:t>
+      </w:r>
+    </w:p>
+    <w:p>
+      <w:pPr>
+        <w:pStyle w:val="ListParagraph"/>
+        <w:numPr>
+          <w:ilvl w:val="0"/>
+          <w:numId w:val="28"/>
+        </w:numPr>
+      </w:pPr>
+      <w:r>
+        <w:t xml:space="preserve">Mô tả ngắn về </w:t>
+      </w:r>
+      <w:r>
+        <w:t>dự án, thẻ hiện nhu cầu của dự án và lợi ích của dự án đối với tổ chức</w:t>
+      </w:r>
+    </w:p>
+    <w:p>
+      <w:pPr>
+        <w:pStyle w:val="ListParagraph"/>
+        <w:numPr>
+          <w:ilvl w:val="0"/>
+          <w:numId w:val="28"/>
+        </w:numPr>
+      </w:pPr>
+      <w:r>
+        <w:t>Nhận diện phạm vi dự án, giao phẩn ở mức khái quát sẽ được chỉ ra ở đây</w:t>
+      </w:r>
+    </w:p>
+    <w:p>
+      <w:pPr>
+        <w:pStyle w:val="ListParagraph"/>
+        <w:numPr>
+          <w:ilvl w:val="0"/>
+          <w:numId w:val="28"/>
+        </w:numPr>
+      </w:pPr>
+      <w:r>
+        <w:t>Vai trò, trách nhiệm và thẩm quyền của người quản lý dự án trong việc phân bổ tài nguyên và công việc</w:t>
+      </w:r>
+    </w:p>
+    <w:p>
+      <w:pPr>
+        <w:pStyle w:val="ListParagraph"/>
+        <w:numPr>
+          <w:ilvl w:val="0"/>
+          <w:numId w:val="28"/>
+        </w:numPr>
+      </w:pPr>
+      <w:r>
+        <w:t>Khung thời gian và các mốc chủ chốt</w:t>
+      </w:r>
+    </w:p>
+    <w:p>
+      <w:pPr>
+        <w:pStyle w:val="ListParagraph"/>
+        <w:numPr>
+          <w:ilvl w:val="0"/>
+          <w:numId w:val="28"/>
+        </w:numPr>
+      </w:pPr>
+      <w:r>
+        <w:t>Ngân sách dự án</w:t>
+      </w:r>
+      <w:bookmarkStart w:id="0" w:name="_GoBack"/>
+      <w:bookmarkEnd w:id="0"/>
+    </w:p>
+    <w:p>
+      <w:pPr>
+        <w:jc w:val="center"/>
+        <w:rPr>
+          <w:b/>
+        </w:rPr>
+      </w:pPr>
+      <w:r>
+        <w:rPr>
+          <w:b/>
+        </w:rPr>
+        <w:t>Phạm vi bao gồm những gì?</w:t>
+      </w:r>
+    </w:p>
+    <w:p>
+      <w:r>
+        <w:rPr>
+          <w:b/>
+        </w:rPr>
+        <w:t>Phạm vi của dự án bao gồm tất cả những gì cần được thực hiện để đạt được mục tiêu của dự án</w:t>
+      </w:r>
+      <w:r>
+        <w:t>. Phạm vi dự án sẽ hướng về các công việc liên quan đến dự án. PM là người rất giỏi trong việc nhìn ra phạm vi của dự án và họ sẽ đào sâu trong giai đoạn lập kế hoạch. Trong giai đoạn này chủ dự án sẽ cần biết tất cả mọi việc cần làm để đạt kế hoạch.</w:t>
+      </w:r>
+    </w:p>
+    <w:p>
+      <w:r>
+        <w:rPr>
+          <w:b/>
+        </w:rPr>
+        <w:t xml:space="preserve">Các nhà tài trợ, nhóm dự án và PM sẽ xác định phạm vi của dự án. </w:t>
+      </w:r>
+      <w:r>
+        <w:t xml:space="preserve">Tuy nhiên trong phạm vi dự án có một nơi gọi là </w:t>
+      </w:r>
+      <w:r>
+        <w:rPr>
+          <w:b/>
+        </w:rPr>
+        <w:t>vùng xám</w:t>
+      </w:r>
+      <w:r>
+        <w:t>, đó là nơi nhóm dự án không xác định được nó có nằm trong phạm vi dự án không. Chủ dự án sẽ làm việc với nhóm dự án để phán đoán, dự báo vùng xám đó là gì và chúng sẽ xảy ra như nào. Như vậy nguy cơ xay ra rủi ro của dự án sẽ được kiểm soát một phần</w:t>
+      </w:r>
+    </w:p>
+    <w:p>
+      <w:r>
+        <w:rPr>
+          <w:b/>
+        </w:rPr>
+        <w:t xml:space="preserve">Phạm vi của dự án phải thật chi tiết và thực tế. </w:t>
+      </w:r>
+      <w:r>
+        <w:t>Ngoài ra  PM là người do ban quản trị lựa chọn nhưng PM có thể từ chố nhận dự án nếu như thấy những thông tin thu thập được ở giai đoạn đầu họ đánh giá được tính khả thi của dự án.</w:t>
+      </w:r>
+    </w:p>
+    <w:p>
+      <w:pPr>
+        <w:jc w:val="center"/>
+        <w:rPr>
+          <w:b/>
+        </w:rPr>
+      </w:pPr>
+      <w:r>
+        <w:rPr>
+          <w:b/>
+        </w:rPr>
+        <w:t>Ai là người thực hiện nghiên cứu về tính khả thi, và nghiên cứu này gồm những gì?</w:t>
+      </w:r>
+    </w:p>
+    <w:p>
+      <w:r>
+        <w:t>Bảng nghiên cứu tính khả thi là bảng để phân tích mục tiêu, phạm vi dự án, nguồn lực để xác định dự án có khả năng thành hiện thực hay không. Người thực hiện việc này là chủ dự án / nhà tài trợ dự án</w:t>
+      </w:r>
+    </w:p>
+    <w:p>
+      <w:r>
+        <w:lastRenderedPageBreak/>
+        <w:t>Bảng nghiên cứu này chỉ ở mức tổng quan, chủ dự án chỉ cần trả lời 3 câu hỏi</w:t>
+      </w:r>
+    </w:p>
+    <w:p>
+      <w:pPr>
+        <w:pStyle w:val="ListParagraph"/>
+        <w:numPr>
+          <w:ilvl w:val="0"/>
+          <w:numId w:val="27"/>
+        </w:numPr>
+      </w:pPr>
+      <w:r>
+        <w:t xml:space="preserve">Nguồn lực: tổ chức có thể cung cấp đủ tài chính, nhân lực và và sự quản lý cần thiết để thực thi dự án hay không </w:t>
+      </w:r>
+    </w:p>
+    <w:p>
+      <w:pPr>
+        <w:pStyle w:val="ListParagraph"/>
+        <w:numPr>
+          <w:ilvl w:val="0"/>
+          <w:numId w:val="27"/>
+        </w:numPr>
+      </w:pPr>
+      <w:r>
+        <w:t xml:space="preserve">Chuyên môn: họ có đang có những chuyên gia cần thiết cho dự án hay không </w:t>
+      </w:r>
+    </w:p>
+    <w:p>
+      <w:pPr>
+        <w:pStyle w:val="ListParagraph"/>
+        <w:numPr>
+          <w:ilvl w:val="0"/>
+          <w:numId w:val="27"/>
+        </w:numPr>
+      </w:pPr>
+      <w:r>
+        <w:t>Công ty đối tác: có cần sự than gia của các đối tác, nếu có thì là ai và cách đưa họ vào dự án</w:t>
+      </w:r>
+    </w:p>
+    <w:p>
+      <w:pPr>
+        <w:jc w:val="center"/>
+        <w:rPr>
+          <w:b/>
+        </w:rPr>
+      </w:pPr>
+      <w:r>
+        <w:rPr>
+          <w:b/>
+        </w:rPr>
+        <w:t>Đánh giá rủi ro gồm những gì? Kỳ vọng là gì?</w:t>
+      </w:r>
+    </w:p>
+    <w:p>
+      <w:r>
+        <w:rPr>
+          <w:b/>
+        </w:rPr>
+        <w:t xml:space="preserve">Rủi ro: </w:t>
+      </w:r>
+      <w:r>
+        <w:t>khi dự án đã khả thi, việc cần lam tiếp theo là đánh giá rủi ro của dự án. Đầu tiên chúng ta phải tìm ra các rủi ro, sau đó là phương án xử lý chúng. Việc này sẽ ảnh hưởng đến sự thành công hoặc thất bại của dự án. Các rủi ro cần được nhận diện, phân tích và phản hồi</w:t>
+      </w:r>
+    </w:p>
+    <w:p>
+      <w:r>
+        <w:rPr>
+          <w:b/>
+        </w:rPr>
+        <w:t xml:space="preserve">Kỳ vọng: </w:t>
+      </w:r>
+      <w:r>
+        <w:t>tầm nhìn của mỗi người đối với mục tiêu dự án. Khi dự án đã khả thi, việc cần làm tiếp theo là đánh giá rủi ro của dự án. Đầu tiên chúng ta phải tìm ra các rủi ro, sau đó là phương án xử lý chúng. Việc này sẽ ảnh hưởng đến sự thành công hay thất bại của dự án. Các rủi ro cần được nhận diện, phân tích và phản hổi</w:t>
+      </w:r>
+    </w:p>
+    <w:p>
+      <w:pPr>
+        <w:jc w:val="center"/>
+      </w:pPr>
+    </w:p>
     <w:sectPr>
       <w:pgSz w:w="12240" w:h="15840"/>
       <w:pgMar w:top="0" w:right="288" w:bottom="0" w:left="288" w:header="720" w:footer="720" w:gutter="0"/>
@@ -2763,6 +3799,119 @@
     </w:lvl>
   </w:abstractNum>
   <w:abstractNum w:abstractNumId="3" w15:restartNumberingAfterBreak="0">
+    <w:nsid w:val="19352C3F"/>
+    <w:multiLevelType w:val="hybridMultilevel"/>
+    <w:tmpl w:val="386E353A"/>
+    <w:lvl w:ilvl="0" w:tplc="04090001">
+      <w:start w:val="1"/>
+      <w:numFmt w:val="bullet"/>
+      <w:lvlText w:val=""/>
+      <w:lvlJc w:val="left"/>
+      <w:pPr>
+        <w:ind w:left="720" w:hanging="360"/>
+      </w:pPr>
+      <w:rPr>
+        <w:rFonts w:ascii="Symbol" w:hAnsi="Symbol" w:hint="default"/>
+      </w:rPr>
+    </w:lvl>
+    <w:lvl w:ilvl="1" w:tplc="04090003">
+      <w:start w:val="1"/>
+      <w:numFmt w:val="bullet"/>
+      <w:lvlText w:val="o"/>
+      <w:lvlJc w:val="left"/>
+      <w:pPr>
+        <w:ind w:left="1440" w:hanging="360"/>
+      </w:pPr>
+      <w:rPr>
+        <w:rFonts w:ascii="Courier New" w:hAnsi="Courier New" w:cs="Courier New" w:hint="default"/>
+      </w:rPr>
+    </w:lvl>
+    <w:lvl w:ilvl="2" w:tplc="04090005" w:tentative="1">
+      <w:start w:val="1"/>
+      <w:numFmt w:val="bullet"/>
+      <w:lvlText w:val=""/>
+      <w:lvlJc w:val="left"/>
+      <w:pPr>
+        <w:ind w:left="2160" w:hanging="360"/>
+      </w:pPr>
+      <w:rPr>
+        <w:rFonts w:ascii="Wingdings" w:hAnsi="Wingdings" w:hint="default"/>
+      </w:rPr>
+    </w:lvl>
+    <w:lvl w:ilvl="3" w:tplc="04090001" w:tentative="1">
+      <w:start w:val="1"/>
+      <w:numFmt w:val="bullet"/>
+      <w:lvlText w:val=""/>
+      <w:lvlJc w:val="left"/>
+      <w:pPr>
+        <w:ind w:left="2880" w:hanging="360"/>
+      </w:pPr>
+      <w:rPr>
+        <w:rFonts w:ascii="Symbol" w:hAnsi="Symbol" w:hint="default"/>
+      </w:rPr>
+    </w:lvl>
+    <w:lvl w:ilvl="4" w:tplc="04090003" w:tentative="1">
+      <w:start w:val="1"/>
+      <w:numFmt w:val="bullet"/>
+      <w:lvlText w:val="o"/>
+      <w:lvlJc w:val="left"/>
+      <w:pPr>
+        <w:ind w:left="3600" w:hanging="360"/>
+      </w:pPr>
+      <w:rPr>
+        <w:rFonts w:ascii="Courier New" w:hAnsi="Courier New" w:cs="Courier New" w:hint="default"/>
+      </w:rPr>
+    </w:lvl>
+    <w:lvl w:ilvl="5" w:tplc="04090005" w:tentative="1">
+      <w:start w:val="1"/>
+      <w:numFmt w:val="bullet"/>
+      <w:lvlText w:val=""/>
+      <w:lvlJc w:val="left"/>
+      <w:pPr>
+        <w:ind w:left="4320" w:hanging="360"/>
+      </w:pPr>
+      <w:rPr>
+        <w:rFonts w:ascii="Wingdings" w:hAnsi="Wingdings" w:hint="default"/>
+      </w:rPr>
+    </w:lvl>
+    <w:lvl w:ilvl="6" w:tplc="04090001" w:tentative="1">
+      <w:start w:val="1"/>
+      <w:numFmt w:val="bullet"/>
+      <w:lvlText w:val=""/>
+      <w:lvlJc w:val="left"/>
+      <w:pPr>
+        <w:ind w:left="5040" w:hanging="360"/>
+      </w:pPr>
+      <w:rPr>
+        <w:rFonts w:ascii="Symbol" w:hAnsi="Symbol" w:hint="default"/>
+      </w:rPr>
+    </w:lvl>
+    <w:lvl w:ilvl="7" w:tplc="04090003" w:tentative="1">
+      <w:start w:val="1"/>
+      <w:numFmt w:val="bullet"/>
+      <w:lvlText w:val="o"/>
+      <w:lvlJc w:val="left"/>
+      <w:pPr>
+        <w:ind w:left="5760" w:hanging="360"/>
+      </w:pPr>
+      <w:rPr>
+        <w:rFonts w:ascii="Courier New" w:hAnsi="Courier New" w:cs="Courier New" w:hint="default"/>
+      </w:rPr>
+    </w:lvl>
+    <w:lvl w:ilvl="8" w:tplc="04090005" w:tentative="1">
+      <w:start w:val="1"/>
+      <w:numFmt w:val="bullet"/>
+      <w:lvlText w:val=""/>
+      <w:lvlJc w:val="left"/>
+      <w:pPr>
+        <w:ind w:left="6480" w:hanging="360"/>
+      </w:pPr>
+      <w:rPr>
+        <w:rFonts w:ascii="Wingdings" w:hAnsi="Wingdings" w:hint="default"/>
+      </w:rPr>
+    </w:lvl>
+  </w:abstractNum>
+  <w:abstractNum w:abstractNumId="4" w15:restartNumberingAfterBreak="0">
     <w:nsid w:val="1E2641DC"/>
     <w:multiLevelType w:val="hybridMultilevel"/>
     <w:tmpl w:val="486A8FF4"/>
@@ -2874,7 +4023,120 @@
       </w:rPr>
     </w:lvl>
   </w:abstractNum>
-  <w:abstractNum w:abstractNumId="4" w15:restartNumberingAfterBreak="0">
+  <w:abstractNum w:abstractNumId="5" w15:restartNumberingAfterBreak="0">
+    <w:nsid w:val="213476C0"/>
+    <w:multiLevelType w:val="hybridMultilevel"/>
+    <w:tmpl w:val="FFB69ED8"/>
+    <w:lvl w:ilvl="0" w:tplc="04090001">
+      <w:start w:val="1"/>
+      <w:numFmt w:val="bullet"/>
+      <w:lvlText w:val=""/>
+      <w:lvlJc w:val="left"/>
+      <w:pPr>
+        <w:ind w:left="720" w:hanging="360"/>
+      </w:pPr>
+      <w:rPr>
+        <w:rFonts w:ascii="Symbol" w:hAnsi="Symbol" w:hint="default"/>
+      </w:rPr>
+    </w:lvl>
+    <w:lvl w:ilvl="1" w:tplc="04090003" w:tentative="1">
+      <w:start w:val="1"/>
+      <w:numFmt w:val="bullet"/>
+      <w:lvlText w:val="o"/>
+      <w:lvlJc w:val="left"/>
+      <w:pPr>
+        <w:ind w:left="1440" w:hanging="360"/>
+      </w:pPr>
+      <w:rPr>
+        <w:rFonts w:ascii="Courier New" w:hAnsi="Courier New" w:cs="Courier New" w:hint="default"/>
+      </w:rPr>
+    </w:lvl>
+    <w:lvl w:ilvl="2" w:tplc="04090005" w:tentative="1">
+      <w:start w:val="1"/>
+      <w:numFmt w:val="bullet"/>
+      <w:lvlText w:val=""/>
+      <w:lvlJc w:val="left"/>
+      <w:pPr>
+        <w:ind w:left="2160" w:hanging="360"/>
+      </w:pPr>
+      <w:rPr>
+        <w:rFonts w:ascii="Wingdings" w:hAnsi="Wingdings" w:hint="default"/>
+      </w:rPr>
+    </w:lvl>
+    <w:lvl w:ilvl="3" w:tplc="04090001" w:tentative="1">
+      <w:start w:val="1"/>
+      <w:numFmt w:val="bullet"/>
+      <w:lvlText w:val=""/>
+      <w:lvlJc w:val="left"/>
+      <w:pPr>
+        <w:ind w:left="2880" w:hanging="360"/>
+      </w:pPr>
+      <w:rPr>
+        <w:rFonts w:ascii="Symbol" w:hAnsi="Symbol" w:hint="default"/>
+      </w:rPr>
+    </w:lvl>
+    <w:lvl w:ilvl="4" w:tplc="04090003" w:tentative="1">
+      <w:start w:val="1"/>
+      <w:numFmt w:val="bullet"/>
+      <w:lvlText w:val="o"/>
+      <w:lvlJc w:val="left"/>
+      <w:pPr>
+        <w:ind w:left="3600" w:hanging="360"/>
+      </w:pPr>
+      <w:rPr>
+        <w:rFonts w:ascii="Courier New" w:hAnsi="Courier New" w:cs="Courier New" w:hint="default"/>
+      </w:rPr>
+    </w:lvl>
+    <w:lvl w:ilvl="5" w:tplc="04090005" w:tentative="1">
+      <w:start w:val="1"/>
+      <w:numFmt w:val="bullet"/>
+      <w:lvlText w:val=""/>
+      <w:lvlJc w:val="left"/>
+      <w:pPr>
+        <w:ind w:left="4320" w:hanging="360"/>
+      </w:pPr>
+      <w:rPr>
+        <w:rFonts w:ascii="Wingdings" w:hAnsi="Wingdings" w:hint="default"/>
+      </w:rPr>
+    </w:lvl>
+    <w:lvl w:ilvl="6" w:tplc="04090001" w:tentative="1">
+      <w:start w:val="1"/>
+      <w:numFmt w:val="bullet"/>
+      <w:lvlText w:val=""/>
+      <w:lvlJc w:val="left"/>
+      <w:pPr>
+        <w:ind w:left="5040" w:hanging="360"/>
+      </w:pPr>
+      <w:rPr>
+        <w:rFonts w:ascii="Symbol" w:hAnsi="Symbol" w:hint="default"/>
+      </w:rPr>
+    </w:lvl>
+    <w:lvl w:ilvl="7" w:tplc="04090003" w:tentative="1">
+      <w:start w:val="1"/>
+      <w:numFmt w:val="bullet"/>
+      <w:lvlText w:val="o"/>
+      <w:lvlJc w:val="left"/>
+      <w:pPr>
+        <w:ind w:left="5760" w:hanging="360"/>
+      </w:pPr>
+      <w:rPr>
+        <w:rFonts w:ascii="Courier New" w:hAnsi="Courier New" w:cs="Courier New" w:hint="default"/>
+      </w:rPr>
+    </w:lvl>
+    <w:lvl w:ilvl="8" w:tplc="04090005" w:tentative="1">
+      <w:start w:val="1"/>
+      <w:numFmt w:val="bullet"/>
+      <w:lvlText w:val=""/>
+      <w:lvlJc w:val="left"/>
+      <w:pPr>
+        <w:ind w:left="6480" w:hanging="360"/>
+      </w:pPr>
+      <w:rPr>
+        <w:rFonts w:ascii="Wingdings" w:hAnsi="Wingdings" w:hint="default"/>
+      </w:rPr>
+    </w:lvl>
+  </w:abstractNum>
+  <w:abstractNum w:abstractNumId="6" w15:restartNumberingAfterBreak="0">
     <w:nsid w:val="260430A0"/>
     <w:multiLevelType w:val="hybridMultilevel"/>
     <w:tmpl w:val="64DA9536"/>
@@ -2987,7 +4249,120 @@
       </w:rPr>
     </w:lvl>
   </w:abstractNum>
-  <w:abstractNum w:abstractNumId="5" w15:restartNumberingAfterBreak="0">
+  <w:abstractNum w:abstractNumId="7" w15:restartNumberingAfterBreak="0">
+    <w:nsid w:val="260F5457"/>
+    <w:multiLevelType w:val="hybridMultilevel"/>
+    <w:tmpl w:val="D012E542"/>
+    <w:lvl w:ilvl="0" w:tplc="04090001">
+      <w:start w:val="1"/>
+      <w:numFmt w:val="bullet"/>
+      <w:lvlText w:val=""/>
+      <w:lvlJc w:val="left"/>
+      <w:pPr>
+        <w:ind w:left="720" w:hanging="360"/>
+      </w:pPr>
+      <w:rPr>
+        <w:rFonts w:ascii="Symbol" w:hAnsi="Symbol" w:hint="default"/>
+      </w:rPr>
+    </w:lvl>
+    <w:lvl w:ilvl="1" w:tplc="04090003" w:tentative="1">
+      <w:start w:val="1"/>
+      <w:numFmt w:val="bullet"/>
+      <w:lvlText w:val="o"/>
+      <w:lvlJc w:val="left"/>
+      <w:pPr>
+        <w:ind w:left="1440" w:hanging="360"/>
+      </w:pPr>
+      <w:rPr>
+        <w:rFonts w:ascii="Courier New" w:hAnsi="Courier New" w:cs="Courier New" w:hint="default"/>
+      </w:rPr>
+    </w:lvl>
+    <w:lvl w:ilvl="2" w:tplc="04090005" w:tentative="1">
+      <w:start w:val="1"/>
+      <w:numFmt w:val="bullet"/>
+      <w:lvlText w:val=""/>
+      <w:lvlJc w:val="left"/>
+      <w:pPr>
+        <w:ind w:left="2160" w:hanging="360"/>
+      </w:pPr>
+      <w:rPr>
+        <w:rFonts w:ascii="Wingdings" w:hAnsi="Wingdings" w:hint="default"/>
+      </w:rPr>
+    </w:lvl>
+    <w:lvl w:ilvl="3" w:tplc="04090001" w:tentative="1">
+      <w:start w:val="1"/>
+      <w:numFmt w:val="bullet"/>
+      <w:lvlText w:val=""/>
+      <w:lvlJc w:val="left"/>
+      <w:pPr>
+        <w:ind w:left="2880" w:hanging="360"/>
+      </w:pPr>
+      <w:rPr>
+        <w:rFonts w:ascii="Symbol" w:hAnsi="Symbol" w:hint="default"/>
+      </w:rPr>
+    </w:lvl>
+    <w:lvl w:ilvl="4" w:tplc="04090003" w:tentative="1">
+      <w:start w:val="1"/>
+      <w:numFmt w:val="bullet"/>
+      <w:lvlText w:val="o"/>
+      <w:lvlJc w:val="left"/>
+      <w:pPr>
+        <w:ind w:left="3600" w:hanging="360"/>
+      </w:pPr>
+      <w:rPr>
+        <w:rFonts w:ascii="Courier New" w:hAnsi="Courier New" w:cs="Courier New" w:hint="default"/>
+      </w:rPr>
+    </w:lvl>
+    <w:lvl w:ilvl="5" w:tplc="04090005" w:tentative="1">
+      <w:start w:val="1"/>
+      <w:numFmt w:val="bullet"/>
+      <w:lvlText w:val=""/>
+      <w:lvlJc w:val="left"/>
+      <w:pPr>
+        <w:ind w:left="4320" w:hanging="360"/>
+      </w:pPr>
+      <w:rPr>
+        <w:rFonts w:ascii="Wingdings" w:hAnsi="Wingdings" w:hint="default"/>
+      </w:rPr>
+    </w:lvl>
+    <w:lvl w:ilvl="6" w:tplc="04090001" w:tentative="1">
+      <w:start w:val="1"/>
+      <w:numFmt w:val="bullet"/>
+      <w:lvlText w:val=""/>
+      <w:lvlJc w:val="left"/>
+      <w:pPr>
+        <w:ind w:left="5040" w:hanging="360"/>
+      </w:pPr>
+      <w:rPr>
+        <w:rFonts w:ascii="Symbol" w:hAnsi="Symbol" w:hint="default"/>
+      </w:rPr>
+    </w:lvl>
+    <w:lvl w:ilvl="7" w:tplc="04090003" w:tentative="1">
+      <w:start w:val="1"/>
+      <w:numFmt w:val="bullet"/>
+      <w:lvlText w:val="o"/>
+      <w:lvlJc w:val="left"/>
+      <w:pPr>
+        <w:ind w:left="5760" w:hanging="360"/>
+      </w:pPr>
+      <w:rPr>
+        <w:rFonts w:ascii="Courier New" w:hAnsi="Courier New" w:cs="Courier New" w:hint="default"/>
+      </w:rPr>
+    </w:lvl>
+    <w:lvl w:ilvl="8" w:tplc="04090005" w:tentative="1">
+      <w:start w:val="1"/>
+      <w:numFmt w:val="bullet"/>
+      <w:lvlText w:val=""/>
+      <w:lvlJc w:val="left"/>
+      <w:pPr>
+        <w:ind w:left="6480" w:hanging="360"/>
+      </w:pPr>
+      <w:rPr>
+        <w:rFonts w:ascii="Wingdings" w:hAnsi="Wingdings" w:hint="default"/>
+      </w:rPr>
+    </w:lvl>
+  </w:abstractNum>
+  <w:abstractNum w:abstractNumId="8" w15:restartNumberingAfterBreak="0">
     <w:nsid w:val="2C1F6415"/>
     <w:multiLevelType w:val="hybridMultilevel"/>
     <w:tmpl w:val="725A4BC8"/>
@@ -3100,7 +4475,7 @@
       </w:rPr>
     </w:lvl>
   </w:abstractNum>
-  <w:abstractNum w:abstractNumId="6" w15:restartNumberingAfterBreak="0">
+  <w:abstractNum w:abstractNumId="9" w15:restartNumberingAfterBreak="0">
     <w:nsid w:val="2E110BD8"/>
     <w:multiLevelType w:val="hybridMultilevel"/>
     <w:tmpl w:val="E7C2A812"/>
@@ -3189,7 +4564,7 @@
       </w:pPr>
     </w:lvl>
   </w:abstractNum>
-  <w:abstractNum w:abstractNumId="7" w15:restartNumberingAfterBreak="0">
+  <w:abstractNum w:abstractNumId="10" w15:restartNumberingAfterBreak="0">
     <w:nsid w:val="2FA91DE0"/>
     <w:multiLevelType w:val="hybridMultilevel"/>
     <w:tmpl w:val="9FACF98E"/>
@@ -3302,7 +4677,7 @@
       </w:rPr>
     </w:lvl>
   </w:abstractNum>
-  <w:abstractNum w:abstractNumId="8" w15:restartNumberingAfterBreak="0">
+  <w:abstractNum w:abstractNumId="11" w15:restartNumberingAfterBreak="0">
     <w:nsid w:val="328311C8"/>
     <w:multiLevelType w:val="hybridMultilevel"/>
     <w:tmpl w:val="A41C6128"/>
@@ -3415,7 +4790,96 @@
       </w:rPr>
     </w:lvl>
   </w:abstractNum>
-  <w:abstractNum w:abstractNumId="9" w15:restartNumberingAfterBreak="0">
+  <w:abstractNum w:abstractNumId="12" w15:restartNumberingAfterBreak="0">
+    <w:nsid w:val="3F560F91"/>
+    <w:multiLevelType w:val="hybridMultilevel"/>
+    <w:tmpl w:val="8B8054A4"/>
+    <w:lvl w:ilvl="0" w:tplc="0409000F">
+      <w:start w:val="1"/>
+      <w:numFmt w:val="decimal"/>
+      <w:lvlText w:val="%1."/>
+      <w:lvlJc w:val="left"/>
+      <w:pPr>
+        <w:ind w:left="720" w:hanging="360"/>
+      </w:pPr>
+      <w:rPr>
+        <w:rFonts w:hint="default"/>
+      </w:rPr>
+    </w:lvl>
+    <w:lvl w:ilvl="1" w:tplc="04090019" w:tentative="1">
+      <w:start w:val="1"/>
+      <w:numFmt w:val="lowerLetter"/>
+      <w:lvlText w:val="%2."/>
+      <w:lvlJc w:val="left"/>
+      <w:pPr>
+        <w:ind w:left="1440" w:hanging="360"/>
+      </w:pPr>
+    </w:lvl>
+    <w:lvl w:ilvl="2" w:tplc="0409001B" w:tentative="1">
+      <w:start w:val="1"/>
+      <w:numFmt w:val="lowerRoman"/>
+      <w:lvlText w:val="%3."/>
+      <w:lvlJc w:val="right"/>
+      <w:pPr>
+        <w:ind w:left="2160" w:hanging="180"/>
+      </w:pPr>
+    </w:lvl>
+    <w:lvl w:ilvl="3" w:tplc="0409000F" w:tentative="1">
+      <w:start w:val="1"/>
+      <w:numFmt w:val="decimal"/>
+      <w:lvlText w:val="%4."/>
+      <w:lvlJc w:val="left"/>
+      <w:pPr>
+        <w:ind w:left="2880" w:hanging="360"/>
+      </w:pPr>
+    </w:lvl>
+    <w:lvl w:ilvl="4" w:tplc="04090019" w:tentative="1">
+      <w:start w:val="1"/>
+      <w:numFmt w:val="lowerLetter"/>
+      <w:lvlText w:val="%5."/>
+      <w:lvlJc w:val="left"/>
+      <w:pPr>
+        <w:ind w:left="3600" w:hanging="360"/>
+      </w:pPr>
+    </w:lvl>
+    <w:lvl w:ilvl="5" w:tplc="0409001B" w:tentative="1">
+      <w:start w:val="1"/>
+      <w:numFmt w:val="lowerRoman"/>
+      <w:lvlText w:val="%6."/>
+      <w:lvlJc w:val="right"/>
+      <w:pPr>
+        <w:ind w:left="4320" w:hanging="180"/>
+      </w:pPr>
+    </w:lvl>
+    <w:lvl w:ilvl="6" w:tplc="0409000F" w:tentative="1">
+      <w:start w:val="1"/>
+      <w:numFmt w:val="decimal"/>
+      <w:lvlText w:val="%7."/>
+      <w:lvlJc w:val="left"/>
+      <w:pPr>
+        <w:ind w:left="5040" w:hanging="360"/>
+      </w:pPr>
+    </w:lvl>
+    <w:lvl w:ilvl="7" w:tplc="04090019" w:tentative="1">
+      <w:start w:val="1"/>
+      <w:numFmt w:val="lowerLetter"/>
+      <w:lvlText w:val="%8."/>
+      <w:lvlJc w:val="left"/>
+      <w:pPr>
+        <w:ind w:left="5760" w:hanging="360"/>
+      </w:pPr>
+    </w:lvl>
+    <w:lvl w:ilvl="8" w:tplc="0409001B" w:tentative="1">
+      <w:start w:val="1"/>
+      <w:numFmt w:val="lowerRoman"/>
+      <w:lvlText w:val="%9."/>
+      <w:lvlJc w:val="right"/>
+      <w:pPr>
+        <w:ind w:left="6480" w:hanging="180"/>
+      </w:pPr>
+    </w:lvl>
+  </w:abstractNum>
+  <w:abstractNum w:abstractNumId="13" w15:restartNumberingAfterBreak="0">
     <w:nsid w:val="43677BAA"/>
     <w:multiLevelType w:val="hybridMultilevel"/>
     <w:tmpl w:val="1680995E"/>
@@ -3527,7 +4991,7 @@
       </w:rPr>
     </w:lvl>
   </w:abstractNum>
-  <w:abstractNum w:abstractNumId="10" w15:restartNumberingAfterBreak="0">
+  <w:abstractNum w:abstractNumId="14" w15:restartNumberingAfterBreak="0">
     <w:nsid w:val="57A04B5D"/>
     <w:multiLevelType w:val="hybridMultilevel"/>
     <w:tmpl w:val="BBCC07D2"/>
@@ -3616,7 +5080,7 @@
       </w:pPr>
     </w:lvl>
   </w:abstractNum>
-  <w:abstractNum w:abstractNumId="11" w15:restartNumberingAfterBreak="0">
+  <w:abstractNum w:abstractNumId="15" w15:restartNumberingAfterBreak="0">
     <w:nsid w:val="5AC73B27"/>
     <w:multiLevelType w:val="hybridMultilevel"/>
     <w:tmpl w:val="247ABFD0"/>
@@ -3729,7 +5193,7 @@
       </w:rPr>
     </w:lvl>
   </w:abstractNum>
-  <w:abstractNum w:abstractNumId="12" w15:restartNumberingAfterBreak="0">
+  <w:abstractNum w:abstractNumId="16" w15:restartNumberingAfterBreak="0">
     <w:nsid w:val="61BE7CB5"/>
     <w:multiLevelType w:val="hybridMultilevel"/>
     <w:tmpl w:val="260CE690"/>
@@ -3818,7 +5282,96 @@
       </w:pPr>
     </w:lvl>
   </w:abstractNum>
-  <w:abstractNum w:abstractNumId="13" w15:restartNumberingAfterBreak="0">
+  <w:abstractNum w:abstractNumId="17" w15:restartNumberingAfterBreak="0">
+    <w:nsid w:val="66AC121D"/>
+    <w:multiLevelType w:val="hybridMultilevel"/>
+    <w:tmpl w:val="2FA8A4D2"/>
+    <w:lvl w:ilvl="0" w:tplc="0409000F">
+      <w:start w:val="1"/>
+      <w:numFmt w:val="decimal"/>
+      <w:lvlText w:val="%1."/>
+      <w:lvlJc w:val="left"/>
+      <w:pPr>
+        <w:ind w:left="720" w:hanging="360"/>
+      </w:pPr>
+      <w:rPr>
+        <w:rFonts w:hint="default"/>
+      </w:rPr>
+    </w:lvl>
+    <w:lvl w:ilvl="1" w:tplc="04090019" w:tentative="1">
+      <w:start w:val="1"/>
+      <w:numFmt w:val="lowerLetter"/>
+      <w:lvlText w:val="%2."/>
+      <w:lvlJc w:val="left"/>
+      <w:pPr>
+        <w:ind w:left="1440" w:hanging="360"/>
+      </w:pPr>
+    </w:lvl>
+    <w:lvl w:ilvl="2" w:tplc="0409001B" w:tentative="1">
+      <w:start w:val="1"/>
+      <w:numFmt w:val="lowerRoman"/>
+      <w:lvlText w:val="%3."/>
+      <w:lvlJc w:val="right"/>
+      <w:pPr>
+        <w:ind w:left="2160" w:hanging="180"/>
+      </w:pPr>
+    </w:lvl>
+    <w:lvl w:ilvl="3" w:tplc="0409000F" w:tentative="1">
+      <w:start w:val="1"/>
+      <w:numFmt w:val="decimal"/>
+      <w:lvlText w:val="%4."/>
+      <w:lvlJc w:val="left"/>
+      <w:pPr>
+        <w:ind w:left="2880" w:hanging="360"/>
+      </w:pPr>
+    </w:lvl>
+    <w:lvl w:ilvl="4" w:tplc="04090019" w:tentative="1">
+      <w:start w:val="1"/>
+      <w:numFmt w:val="lowerLetter"/>
+      <w:lvlText w:val="%5."/>
+      <w:lvlJc w:val="left"/>
+      <w:pPr>
+        <w:ind w:left="3600" w:hanging="360"/>
+      </w:pPr>
+    </w:lvl>
+    <w:lvl w:ilvl="5" w:tplc="0409001B" w:tentative="1">
+      <w:start w:val="1"/>
+      <w:numFmt w:val="lowerRoman"/>
+      <w:lvlText w:val="%6."/>
+      <w:lvlJc w:val="right"/>
+      <w:pPr>
+        <w:ind w:left="4320" w:hanging="180"/>
+      </w:pPr>
+    </w:lvl>
+    <w:lvl w:ilvl="6" w:tplc="0409000F" w:tentative="1">
+      <w:start w:val="1"/>
+      <w:numFmt w:val="decimal"/>
+      <w:lvlText w:val="%7."/>
+      <w:lvlJc w:val="left"/>
+      <w:pPr>
+        <w:ind w:left="5040" w:hanging="360"/>
+      </w:pPr>
+    </w:lvl>
+    <w:lvl w:ilvl="7" w:tplc="04090019" w:tentative="1">
+      <w:start w:val="1"/>
+      <w:numFmt w:val="lowerLetter"/>
+      <w:lvlText w:val="%8."/>
+      <w:lvlJc w:val="left"/>
+      <w:pPr>
+        <w:ind w:left="5760" w:hanging="360"/>
+      </w:pPr>
+    </w:lvl>
+    <w:lvl w:ilvl="8" w:tplc="0409001B" w:tentative="1">
+      <w:start w:val="1"/>
+      <w:numFmt w:val="lowerRoman"/>
+      <w:lvlText w:val="%9."/>
+      <w:lvlJc w:val="right"/>
+      <w:pPr>
+        <w:ind w:left="6480" w:hanging="180"/>
+      </w:pPr>
+    </w:lvl>
+  </w:abstractNum>
+  <w:abstractNum w:abstractNumId="18" w15:restartNumberingAfterBreak="0">
     <w:nsid w:val="6EC670A5"/>
     <w:multiLevelType w:val="hybridMultilevel"/>
     <w:tmpl w:val="95E4F14C"/>
@@ -3931,7 +5484,322 @@
       </w:rPr>
     </w:lvl>
   </w:abstractNum>
-  <w:abstractNum w:abstractNumId="14" w15:restartNumberingAfterBreak="0">
+  <w:abstractNum w:abstractNumId="19" w15:restartNumberingAfterBreak="0">
+    <w:nsid w:val="6F0E4324"/>
+    <w:multiLevelType w:val="hybridMultilevel"/>
+    <w:tmpl w:val="8236E942"/>
+    <w:lvl w:ilvl="0" w:tplc="0409000F">
+      <w:start w:val="1"/>
+      <w:numFmt w:val="decimal"/>
+      <w:lvlText w:val="%1."/>
+      <w:lvlJc w:val="left"/>
+      <w:pPr>
+        <w:ind w:left="720" w:hanging="360"/>
+      </w:pPr>
+      <w:rPr>
+        <w:rFonts w:hint="default"/>
+      </w:rPr>
+    </w:lvl>
+    <w:lvl w:ilvl="1" w:tplc="04090019" w:tentative="1">
+      <w:start w:val="1"/>
+      <w:numFmt w:val="lowerLetter"/>
+      <w:lvlText w:val="%2."/>
+      <w:lvlJc w:val="left"/>
+      <w:pPr>
+        <w:ind w:left="1440" w:hanging="360"/>
+      </w:pPr>
+    </w:lvl>
+    <w:lvl w:ilvl="2" w:tplc="0409001B" w:tentative="1">
+      <w:start w:val="1"/>
+      <w:numFmt w:val="lowerRoman"/>
+      <w:lvlText w:val="%3."/>
+      <w:lvlJc w:val="right"/>
+      <w:pPr>
+        <w:ind w:left="2160" w:hanging="180"/>
+      </w:pPr>
+    </w:lvl>
+    <w:lvl w:ilvl="3" w:tplc="0409000F" w:tentative="1">
+      <w:start w:val="1"/>
+      <w:numFmt w:val="decimal"/>
+      <w:lvlText w:val="%4."/>
+      <w:lvlJc w:val="left"/>
+      <w:pPr>
+        <w:ind w:left="2880" w:hanging="360"/>
+      </w:pPr>
+    </w:lvl>
+    <w:lvl w:ilvl="4" w:tplc="04090019" w:tentative="1">
+      <w:start w:val="1"/>
+      <w:numFmt w:val="lowerLetter"/>
+      <w:lvlText w:val="%5."/>
+      <w:lvlJc w:val="left"/>
+      <w:pPr>
+        <w:ind w:left="3600" w:hanging="360"/>
+      </w:pPr>
+    </w:lvl>
+    <w:lvl w:ilvl="5" w:tplc="0409001B" w:tentative="1">
+      <w:start w:val="1"/>
+      <w:numFmt w:val="lowerRoman"/>
+      <w:lvlText w:val="%6."/>
+      <w:lvlJc w:val="right"/>
+      <w:pPr>
+        <w:ind w:left="4320" w:hanging="180"/>
+      </w:pPr>
+    </w:lvl>
+    <w:lvl w:ilvl="6" w:tplc="0409000F" w:tentative="1">
+      <w:start w:val="1"/>
+      <w:numFmt w:val="decimal"/>
+      <w:lvlText w:val="%7."/>
+      <w:lvlJc w:val="left"/>
+      <w:pPr>
+        <w:ind w:left="5040" w:hanging="360"/>
+      </w:pPr>
+    </w:lvl>
+    <w:lvl w:ilvl="7" w:tplc="04090019" w:tentative="1">
+      <w:start w:val="1"/>
+      <w:numFmt w:val="lowerLetter"/>
+      <w:lvlText w:val="%8."/>
+      <w:lvlJc w:val="left"/>
+      <w:pPr>
+        <w:ind w:left="5760" w:hanging="360"/>
+      </w:pPr>
+    </w:lvl>
+    <w:lvl w:ilvl="8" w:tplc="0409001B" w:tentative="1">
+      <w:start w:val="1"/>
+      <w:numFmt w:val="lowerRoman"/>
+      <w:lvlText w:val="%9."/>
+      <w:lvlJc w:val="right"/>
+      <w:pPr>
+        <w:ind w:left="6480" w:hanging="180"/>
+      </w:pPr>
+    </w:lvl>
+  </w:abstractNum>
+  <w:abstractNum w:abstractNumId="20" w15:restartNumberingAfterBreak="0">
+    <w:nsid w:val="6F612537"/>
+    <w:multiLevelType w:val="hybridMultilevel"/>
+    <w:tmpl w:val="E13EC1EE"/>
+    <w:lvl w:ilvl="0" w:tplc="04090001">
+      <w:start w:val="1"/>
+      <w:numFmt w:val="bullet"/>
+      <w:lvlText w:val=""/>
+      <w:lvlJc w:val="left"/>
+      <w:pPr>
+        <w:ind w:left="720" w:hanging="360"/>
+      </w:pPr>
+      <w:rPr>
+        <w:rFonts w:ascii="Symbol" w:hAnsi="Symbol" w:hint="default"/>
+      </w:rPr>
+    </w:lvl>
+    <w:lvl w:ilvl="1" w:tplc="04090003" w:tentative="1">
+      <w:start w:val="1"/>
+      <w:numFmt w:val="bullet"/>
+      <w:lvlText w:val="o"/>
+      <w:lvlJc w:val="left"/>
+      <w:pPr>
+        <w:ind w:left="1440" w:hanging="360"/>
+      </w:pPr>
+      <w:rPr>
+        <w:rFonts w:ascii="Courier New" w:hAnsi="Courier New" w:cs="Courier New" w:hint="default"/>
+      </w:rPr>
+    </w:lvl>
+    <w:lvl w:ilvl="2" w:tplc="04090005" w:tentative="1">
+      <w:start w:val="1"/>
+      <w:numFmt w:val="bullet"/>
+      <w:lvlText w:val=""/>
+      <w:lvlJc w:val="left"/>
+      <w:pPr>
+        <w:ind w:left="2160" w:hanging="360"/>
+      </w:pPr>
+      <w:rPr>
+        <w:rFonts w:ascii="Wingdings" w:hAnsi="Wingdings" w:hint="default"/>
+      </w:rPr>
+    </w:lvl>
+    <w:lvl w:ilvl="3" w:tplc="04090001" w:tentative="1">
+      <w:start w:val="1"/>
+      <w:numFmt w:val="bullet"/>
+      <w:lvlText w:val=""/>
+      <w:lvlJc w:val="left"/>
+      <w:pPr>
+        <w:ind w:left="2880" w:hanging="360"/>
+      </w:pPr>
+      <w:rPr>
+        <w:rFonts w:ascii="Symbol" w:hAnsi="Symbol" w:hint="default"/>
+      </w:rPr>
+    </w:lvl>
+    <w:lvl w:ilvl="4" w:tplc="04090003" w:tentative="1">
+      <w:start w:val="1"/>
+      <w:numFmt w:val="bullet"/>
+      <w:lvlText w:val="o"/>
+      <w:lvlJc w:val="left"/>
+      <w:pPr>
+        <w:ind w:left="3600" w:hanging="360"/>
+      </w:pPr>
+      <w:rPr>
+        <w:rFonts w:ascii="Courier New" w:hAnsi="Courier New" w:cs="Courier New" w:hint="default"/>
+      </w:rPr>
+    </w:lvl>
+    <w:lvl w:ilvl="5" w:tplc="04090005" w:tentative="1">
+      <w:start w:val="1"/>
+      <w:numFmt w:val="bullet"/>
+      <w:lvlText w:val=""/>
+      <w:lvlJc w:val="left"/>
+      <w:pPr>
+        <w:ind w:left="4320" w:hanging="360"/>
+      </w:pPr>
+      <w:rPr>
+        <w:rFonts w:ascii="Wingdings" w:hAnsi="Wingdings" w:hint="default"/>
+      </w:rPr>
+    </w:lvl>
+    <w:lvl w:ilvl="6" w:tplc="04090001" w:tentative="1">
+      <w:start w:val="1"/>
+      <w:numFmt w:val="bullet"/>
+      <w:lvlText w:val=""/>
+      <w:lvlJc w:val="left"/>
+      <w:pPr>
+        <w:ind w:left="5040" w:hanging="360"/>
+      </w:pPr>
+      <w:rPr>
+        <w:rFonts w:ascii="Symbol" w:hAnsi="Symbol" w:hint="default"/>
+      </w:rPr>
+    </w:lvl>
+    <w:lvl w:ilvl="7" w:tplc="04090003" w:tentative="1">
+      <w:start w:val="1"/>
+      <w:numFmt w:val="bullet"/>
+      <w:lvlText w:val="o"/>
+      <w:lvlJc w:val="left"/>
+      <w:pPr>
+        <w:ind w:left="5760" w:hanging="360"/>
+      </w:pPr>
+      <w:rPr>
+        <w:rFonts w:ascii="Courier New" w:hAnsi="Courier New" w:cs="Courier New" w:hint="default"/>
+      </w:rPr>
+    </w:lvl>
+    <w:lvl w:ilvl="8" w:tplc="04090005" w:tentative="1">
+      <w:start w:val="1"/>
+      <w:numFmt w:val="bullet"/>
+      <w:lvlText w:val=""/>
+      <w:lvlJc w:val="left"/>
+      <w:pPr>
+        <w:ind w:left="6480" w:hanging="360"/>
+      </w:pPr>
+      <w:rPr>
+        <w:rFonts w:ascii="Wingdings" w:hAnsi="Wingdings" w:hint="default"/>
+      </w:rPr>
+    </w:lvl>
+  </w:abstractNum>
+  <w:abstractNum w:abstractNumId="21" w15:restartNumberingAfterBreak="0">
+    <w:nsid w:val="70955127"/>
+    <w:multiLevelType w:val="hybridMultilevel"/>
+    <w:tmpl w:val="3350CD00"/>
+    <w:lvl w:ilvl="0" w:tplc="04090001">
+      <w:start w:val="1"/>
+      <w:numFmt w:val="bullet"/>
+      <w:lvlText w:val=""/>
+      <w:lvlJc w:val="left"/>
+      <w:pPr>
+        <w:ind w:left="720" w:hanging="360"/>
+      </w:pPr>
+      <w:rPr>
+        <w:rFonts w:ascii="Symbol" w:hAnsi="Symbol" w:hint="default"/>
+      </w:rPr>
+    </w:lvl>
+    <w:lvl w:ilvl="1" w:tplc="04090003">
+      <w:start w:val="1"/>
+      <w:numFmt w:val="bullet"/>
+      <w:lvlText w:val="o"/>
+      <w:lvlJc w:val="left"/>
+      <w:pPr>
+        <w:ind w:left="1440" w:hanging="360"/>
+      </w:pPr>
+      <w:rPr>
+        <w:rFonts w:ascii="Courier New" w:hAnsi="Courier New" w:cs="Courier New" w:hint="default"/>
+      </w:rPr>
+    </w:lvl>
+    <w:lvl w:ilvl="2" w:tplc="04090005" w:tentative="1">
+      <w:start w:val="1"/>
+      <w:numFmt w:val="bullet"/>
+      <w:lvlText w:val=""/>
+      <w:lvlJc w:val="left"/>
+      <w:pPr>
+        <w:ind w:left="2160" w:hanging="360"/>
+      </w:pPr>
+      <w:rPr>
+        <w:rFonts w:ascii="Wingdings" w:hAnsi="Wingdings" w:hint="default"/>
+      </w:rPr>
+    </w:lvl>
+    <w:lvl w:ilvl="3" w:tplc="04090001" w:tentative="1">
+      <w:start w:val="1"/>
+      <w:numFmt w:val="bullet"/>
+      <w:lvlText w:val=""/>
+      <w:lvlJc w:val="left"/>
+      <w:pPr>
+        <w:ind w:left="2880" w:hanging="360"/>
+      </w:pPr>
+      <w:rPr>
+        <w:rFonts w:ascii="Symbol" w:hAnsi="Symbol" w:hint="default"/>
+      </w:rPr>
+    </w:lvl>
+    <w:lvl w:ilvl="4" w:tplc="04090003" w:tentative="1">
+      <w:start w:val="1"/>
+      <w:numFmt w:val="bullet"/>
+      <w:lvlText w:val="o"/>
+      <w:lvlJc w:val="left"/>
+      <w:pPr>
+        <w:ind w:left="3600" w:hanging="360"/>
+      </w:pPr>
+      <w:rPr>
+        <w:rFonts w:ascii="Courier New" w:hAnsi="Courier New" w:cs="Courier New" w:hint="default"/>
+      </w:rPr>
+    </w:lvl>
+    <w:lvl w:ilvl="5" w:tplc="04090005" w:tentative="1">
+      <w:start w:val="1"/>
+      <w:numFmt w:val="bullet"/>
+      <w:lvlText w:val=""/>
+      <w:lvlJc w:val="left"/>
+      <w:pPr>
+        <w:ind w:left="4320" w:hanging="360"/>
+      </w:pPr>
+      <w:rPr>
+        <w:rFonts w:ascii="Wingdings" w:hAnsi="Wingdings" w:hint="default"/>
+      </w:rPr>
+    </w:lvl>
+    <w:lvl w:ilvl="6" w:tplc="04090001" w:tentative="1">
+      <w:start w:val="1"/>
+      <w:numFmt w:val="bullet"/>
+      <w:lvlText w:val=""/>
+      <w:lvlJc w:val="left"/>
+      <w:pPr>
+        <w:ind w:left="5040" w:hanging="360"/>
+      </w:pPr>
+      <w:rPr>
+        <w:rFonts w:ascii="Symbol" w:hAnsi="Symbol" w:hint="default"/>
+      </w:rPr>
+    </w:lvl>
+    <w:lvl w:ilvl="7" w:tplc="04090003" w:tentative="1">
+      <w:start w:val="1"/>
+      <w:numFmt w:val="bullet"/>
+      <w:lvlText w:val="o"/>
+      <w:lvlJc w:val="left"/>
+      <w:pPr>
+        <w:ind w:left="5760" w:hanging="360"/>
+      </w:pPr>
+      <w:rPr>
+        <w:rFonts w:ascii="Courier New" w:hAnsi="Courier New" w:cs="Courier New" w:hint="default"/>
+      </w:rPr>
+    </w:lvl>
+    <w:lvl w:ilvl="8" w:tplc="04090005" w:tentative="1">
+      <w:start w:val="1"/>
+      <w:numFmt w:val="bullet"/>
+      <w:lvlText w:val=""/>
+      <w:lvlJc w:val="left"/>
+      <w:pPr>
+        <w:ind w:left="6480" w:hanging="360"/>
+      </w:pPr>
+      <w:rPr>
+        <w:rFonts w:ascii="Wingdings" w:hAnsi="Wingdings" w:hint="default"/>
+      </w:rPr>
+    </w:lvl>
+  </w:abstractNum>
+  <w:abstractNum w:abstractNumId="22" w15:restartNumberingAfterBreak="0">
     <w:nsid w:val="70EC59EE"/>
     <w:multiLevelType w:val="hybridMultilevel"/>
     <w:tmpl w:val="73201310"/>
@@ -4044,7 +5912,233 @@
       </w:rPr>
     </w:lvl>
   </w:abstractNum>
-  <w:abstractNum w:abstractNumId="15" w15:restartNumberingAfterBreak="0">
+  <w:abstractNum w:abstractNumId="23" w15:restartNumberingAfterBreak="0">
+    <w:nsid w:val="74455C52"/>
+    <w:multiLevelType w:val="hybridMultilevel"/>
+    <w:tmpl w:val="EE40C408"/>
+    <w:lvl w:ilvl="0" w:tplc="04090001">
+      <w:start w:val="1"/>
+      <w:numFmt w:val="bullet"/>
+      <w:lvlText w:val=""/>
+      <w:lvlJc w:val="left"/>
+      <w:pPr>
+        <w:ind w:left="720" w:hanging="360"/>
+      </w:pPr>
+      <w:rPr>
+        <w:rFonts w:ascii="Symbol" w:hAnsi="Symbol" w:hint="default"/>
+      </w:rPr>
+    </w:lvl>
+    <w:lvl w:ilvl="1" w:tplc="04090003" w:tentative="1">
+      <w:start w:val="1"/>
+      <w:numFmt w:val="bullet"/>
+      <w:lvlText w:val="o"/>
+      <w:lvlJc w:val="left"/>
+      <w:pPr>
+        <w:ind w:left="1440" w:hanging="360"/>
+      </w:pPr>
+      <w:rPr>
+        <w:rFonts w:ascii="Courier New" w:hAnsi="Courier New" w:cs="Courier New" w:hint="default"/>
+      </w:rPr>
+    </w:lvl>
+    <w:lvl w:ilvl="2" w:tplc="04090005" w:tentative="1">
+      <w:start w:val="1"/>
+      <w:numFmt w:val="bullet"/>
+      <w:lvlText w:val=""/>
+      <w:lvlJc w:val="left"/>
+      <w:pPr>
+        <w:ind w:left="2160" w:hanging="360"/>
+      </w:pPr>
+      <w:rPr>
+        <w:rFonts w:ascii="Wingdings" w:hAnsi="Wingdings" w:hint="default"/>
+      </w:rPr>
+    </w:lvl>
+    <w:lvl w:ilvl="3" w:tplc="04090001" w:tentative="1">
+      <w:start w:val="1"/>
+      <w:numFmt w:val="bullet"/>
+      <w:lvlText w:val=""/>
+      <w:lvlJc w:val="left"/>
+      <w:pPr>
+        <w:ind w:left="2880" w:hanging="360"/>
+      </w:pPr>
+      <w:rPr>
+        <w:rFonts w:ascii="Symbol" w:hAnsi="Symbol" w:hint="default"/>
+      </w:rPr>
+    </w:lvl>
+    <w:lvl w:ilvl="4" w:tplc="04090003" w:tentative="1">
+      <w:start w:val="1"/>
+      <w:numFmt w:val="bullet"/>
+      <w:lvlText w:val="o"/>
+      <w:lvlJc w:val="left"/>
+      <w:pPr>
+        <w:ind w:left="3600" w:hanging="360"/>
+      </w:pPr>
+      <w:rPr>
+        <w:rFonts w:ascii="Courier New" w:hAnsi="Courier New" w:cs="Courier New" w:hint="default"/>
+      </w:rPr>
+    </w:lvl>
+    <w:lvl w:ilvl="5" w:tplc="04090005" w:tentative="1">
+      <w:start w:val="1"/>
+      <w:numFmt w:val="bullet"/>
+      <w:lvlText w:val=""/>
+      <w:lvlJc w:val="left"/>
+      <w:pPr>
+        <w:ind w:left="4320" w:hanging="360"/>
+      </w:pPr>
+      <w:rPr>
+        <w:rFonts w:ascii="Wingdings" w:hAnsi="Wingdings" w:hint="default"/>
+      </w:rPr>
+    </w:lvl>
+    <w:lvl w:ilvl="6" w:tplc="04090001" w:tentative="1">
+      <w:start w:val="1"/>
+      <w:numFmt w:val="bullet"/>
+      <w:lvlText w:val=""/>
+      <w:lvlJc w:val="left"/>
+      <w:pPr>
+        <w:ind w:left="5040" w:hanging="360"/>
+      </w:pPr>
+      <w:rPr>
+        <w:rFonts w:ascii="Symbol" w:hAnsi="Symbol" w:hint="default"/>
+      </w:rPr>
+    </w:lvl>
+    <w:lvl w:ilvl="7" w:tplc="04090003" w:tentative="1">
+      <w:start w:val="1"/>
+      <w:numFmt w:val="bullet"/>
+      <w:lvlText w:val="o"/>
+      <w:lvlJc w:val="left"/>
+      <w:pPr>
+        <w:ind w:left="5760" w:hanging="360"/>
+      </w:pPr>
+      <w:rPr>
+        <w:rFonts w:ascii="Courier New" w:hAnsi="Courier New" w:cs="Courier New" w:hint="default"/>
+      </w:rPr>
+    </w:lvl>
+    <w:lvl w:ilvl="8" w:tplc="04090005" w:tentative="1">
+      <w:start w:val="1"/>
+      <w:numFmt w:val="bullet"/>
+      <w:lvlText w:val=""/>
+      <w:lvlJc w:val="left"/>
+      <w:pPr>
+        <w:ind w:left="6480" w:hanging="360"/>
+      </w:pPr>
+      <w:rPr>
+        <w:rFonts w:ascii="Wingdings" w:hAnsi="Wingdings" w:hint="default"/>
+      </w:rPr>
+    </w:lvl>
+  </w:abstractNum>
+  <w:abstractNum w:abstractNumId="24" w15:restartNumberingAfterBreak="0">
+    <w:nsid w:val="782D1D11"/>
+    <w:multiLevelType w:val="hybridMultilevel"/>
+    <w:tmpl w:val="BA3071CA"/>
+    <w:lvl w:ilvl="0" w:tplc="04090001">
+      <w:start w:val="1"/>
+      <w:numFmt w:val="bullet"/>
+      <w:lvlText w:val=""/>
+      <w:lvlJc w:val="left"/>
+      <w:pPr>
+        <w:ind w:left="720" w:hanging="360"/>
+      </w:pPr>
+      <w:rPr>
+        <w:rFonts w:ascii="Symbol" w:hAnsi="Symbol" w:hint="default"/>
+      </w:rPr>
+    </w:lvl>
+    <w:lvl w:ilvl="1" w:tplc="04090003" w:tentative="1">
+      <w:start w:val="1"/>
+      <w:numFmt w:val="bullet"/>
+      <w:lvlText w:val="o"/>
+      <w:lvlJc w:val="left"/>
+      <w:pPr>
+        <w:ind w:left="1440" w:hanging="360"/>
+      </w:pPr>
+      <w:rPr>
+        <w:rFonts w:ascii="Courier New" w:hAnsi="Courier New" w:cs="Courier New" w:hint="default"/>
+      </w:rPr>
+    </w:lvl>
+    <w:lvl w:ilvl="2" w:tplc="04090005" w:tentative="1">
+      <w:start w:val="1"/>
+      <w:numFmt w:val="bullet"/>
+      <w:lvlText w:val=""/>
+      <w:lvlJc w:val="left"/>
+      <w:pPr>
+        <w:ind w:left="2160" w:hanging="360"/>
+      </w:pPr>
+      <w:rPr>
+        <w:rFonts w:ascii="Wingdings" w:hAnsi="Wingdings" w:hint="default"/>
+      </w:rPr>
+    </w:lvl>
+    <w:lvl w:ilvl="3" w:tplc="04090001" w:tentative="1">
+      <w:start w:val="1"/>
+      <w:numFmt w:val="bullet"/>
+      <w:lvlText w:val=""/>
+      <w:lvlJc w:val="left"/>
+      <w:pPr>
+        <w:ind w:left="2880" w:hanging="360"/>
+      </w:pPr>
+      <w:rPr>
+        <w:rFonts w:ascii="Symbol" w:hAnsi="Symbol" w:hint="default"/>
+      </w:rPr>
+    </w:lvl>
+    <w:lvl w:ilvl="4" w:tplc="04090003" w:tentative="1">
+      <w:start w:val="1"/>
+      <w:numFmt w:val="bullet"/>
+      <w:lvlText w:val="o"/>
+      <w:lvlJc w:val="left"/>
+      <w:pPr>
+        <w:ind w:left="3600" w:hanging="360"/>
+      </w:pPr>
+      <w:rPr>
+        <w:rFonts w:ascii="Courier New" w:hAnsi="Courier New" w:cs="Courier New" w:hint="default"/>
+      </w:rPr>
+    </w:lvl>
+    <w:lvl w:ilvl="5" w:tplc="04090005" w:tentative="1">
+      <w:start w:val="1"/>
+      <w:numFmt w:val="bullet"/>
+      <w:lvlText w:val=""/>
+      <w:lvlJc w:val="left"/>
+      <w:pPr>
+        <w:ind w:left="4320" w:hanging="360"/>
+      </w:pPr>
+      <w:rPr>
+        <w:rFonts w:ascii="Wingdings" w:hAnsi="Wingdings" w:hint="default"/>
+      </w:rPr>
+    </w:lvl>
+    <w:lvl w:ilvl="6" w:tplc="04090001" w:tentative="1">
+      <w:start w:val="1"/>
+      <w:numFmt w:val="bullet"/>
+      <w:lvlText w:val=""/>
+      <w:lvlJc w:val="left"/>
+      <w:pPr>
+        <w:ind w:left="5040" w:hanging="360"/>
+      </w:pPr>
+      <w:rPr>
+        <w:rFonts w:ascii="Symbol" w:hAnsi="Symbol" w:hint="default"/>
+      </w:rPr>
+    </w:lvl>
+    <w:lvl w:ilvl="7" w:tplc="04090003" w:tentative="1">
+      <w:start w:val="1"/>
+      <w:numFmt w:val="bullet"/>
+      <w:lvlText w:val="o"/>
+      <w:lvlJc w:val="left"/>
+      <w:pPr>
+        <w:ind w:left="5760" w:hanging="360"/>
+      </w:pPr>
+      <w:rPr>
+        <w:rFonts w:ascii="Courier New" w:hAnsi="Courier New" w:cs="Courier New" w:hint="default"/>
+      </w:rPr>
+    </w:lvl>
+    <w:lvl w:ilvl="8" w:tplc="04090005" w:tentative="1">
+      <w:start w:val="1"/>
+      <w:numFmt w:val="bullet"/>
+      <w:lvlText w:val=""/>
+      <w:lvlJc w:val="left"/>
+      <w:pPr>
+        <w:ind w:left="6480" w:hanging="360"/>
+      </w:pPr>
+      <w:rPr>
+        <w:rFonts w:ascii="Wingdings" w:hAnsi="Wingdings" w:hint="default"/>
+      </w:rPr>
+    </w:lvl>
+  </w:abstractNum>
+  <w:abstractNum w:abstractNumId="25" w15:restartNumberingAfterBreak="0">
     <w:nsid w:val="79FC13F2"/>
     <w:multiLevelType w:val="hybridMultilevel"/>
     <w:tmpl w:val="C2A02BA8"/>
@@ -4157,7 +6251,7 @@
       </w:rPr>
     </w:lvl>
   </w:abstractNum>
-  <w:abstractNum w:abstractNumId="16" w15:restartNumberingAfterBreak="0">
+  <w:abstractNum w:abstractNumId="26" w15:restartNumberingAfterBreak="0">
     <w:nsid w:val="7CC615B1"/>
     <w:multiLevelType w:val="hybridMultilevel"/>
     <w:tmpl w:val="9258E3C4"/>
@@ -4270,7 +6364,7 @@
       </w:rPr>
     </w:lvl>
   </w:abstractNum>
-  <w:abstractNum w:abstractNumId="17" w15:restartNumberingAfterBreak="0">
+  <w:abstractNum w:abstractNumId="27" w15:restartNumberingAfterBreak="0">
     <w:nsid w:val="7DB56F94"/>
     <w:multiLevelType w:val="hybridMultilevel"/>
     <w:tmpl w:val="81F075C8"/>
@@ -4360,46 +6454,46 @@
     </w:lvl>
   </w:abstractNum>
   <w:num w:numId="1">
+    <w:abstractNumId w:val="25"/>
+  </w:num>
+  <w:num w:numId="2">
+    <w:abstractNumId w:val="11"/>
+  </w:num>
+  <w:num w:numId="3">
     <w:abstractNumId w:val="15"/>
   </w:num>
-  <w:num w:numId="2">
+  <w:num w:numId="4">
+    <w:abstractNumId w:val="4"/>
+  </w:num>
+  <w:num w:numId="5">
+    <w:abstractNumId w:val="14"/>
+  </w:num>
+  <w:num w:numId="6">
+    <w:abstractNumId w:val="9"/>
+  </w:num>
+  <w:num w:numId="7">
+    <w:abstractNumId w:val="27"/>
+  </w:num>
+  <w:num w:numId="8">
+    <w:abstractNumId w:val="22"/>
+  </w:num>
+  <w:num w:numId="9">
+    <w:abstractNumId w:val="18"/>
+  </w:num>
+  <w:num w:numId="10">
+    <w:abstractNumId w:val="16"/>
+  </w:num>
+  <w:num w:numId="11">
+    <w:abstractNumId w:val="6"/>
+  </w:num>
+  <w:num w:numId="12">
     <w:abstractNumId w:val="8"/>
   </w:num>
-  <w:num w:numId="3">
-    <w:abstractNumId w:val="11"/>
-  </w:num>
-  <w:num w:numId="4">
-    <w:abstractNumId w:val="3"/>
-  </w:num>
-  <w:num w:numId="5">
-    <w:abstractNumId w:val="10"/>
-  </w:num>
-  <w:num w:numId="6">
-    <w:abstractNumId w:val="6"/>
-  </w:num>
-  <w:num w:numId="7">
-    <w:abstractNumId w:val="17"/>
-  </w:num>
-  <w:num w:numId="8">
-    <w:abstractNumId w:val="14"/>
-  </w:num>
-  <w:num w:numId="9">
+  <w:num w:numId="13">
     <w:abstractNumId w:val="13"/>
   </w:num>
-  <w:num w:numId="10">
-    <w:abstractNumId w:val="12"/>
-  </w:num>
-  <w:num w:numId="11">
-    <w:abstractNumId w:val="4"/>
-  </w:num>
-  <w:num w:numId="12">
-    <w:abstractNumId w:val="5"/>
-  </w:num>
-  <w:num w:numId="13">
-    <w:abstractNumId w:val="9"/>
-  </w:num>
   <w:num w:numId="14">
-    <w:abstractNumId w:val="7"/>
+    <w:abstractNumId w:val="10"/>
   </w:num>
   <w:num w:numId="15">
     <w:abstractNumId w:val="1"/>
@@ -4411,7 +6505,37 @@
     <w:abstractNumId w:val="0"/>
   </w:num>
   <w:num w:numId="18">
-    <w:abstractNumId w:val="16"/>
+    <w:abstractNumId w:val="26"/>
+  </w:num>
+  <w:num w:numId="19">
+    <w:abstractNumId w:val="20"/>
+  </w:num>
+  <w:num w:numId="20">
+    <w:abstractNumId w:val="19"/>
+  </w:num>
+  <w:num w:numId="21">
+    <w:abstractNumId w:val="12"/>
+  </w:num>
+  <w:num w:numId="22">
+    <w:abstractNumId w:val="5"/>
+  </w:num>
+  <w:num w:numId="23">
+    <w:abstractNumId w:val="3"/>
+  </w:num>
+  <w:num w:numId="24">
+    <w:abstractNumId w:val="7"/>
+  </w:num>
+  <w:num w:numId="25">
+    <w:abstractNumId w:val="21"/>
+  </w:num>
+  <w:num w:numId="26">
+    <w:abstractNumId w:val="23"/>
+  </w:num>
+  <w:num w:numId="27">
+    <w:abstractNumId w:val="24"/>
+  </w:num>
+  <w:num w:numId="28">
+    <w:abstractNumId w:val="17"/>
   </w:num>
 </w:numbering>
 </file>

</xml_diff>